<commit_message>
add all digrams to final project
</commit_message>
<xml_diff>
--- a/Sales.Management/Common(new).docx
+++ b/Sales.Management/Common(new).docx
@@ -1,6 +1,6 @@
 
 <file path=word/document.xml><?xml version="1.0" encoding="utf-8"?>
-<w:document xmlns:wpc="http://schemas.microsoft.com/office/word/2010/wordprocessingCanvas" xmlns:mc="http://schemas.openxmlformats.org/markup-compatibility/2006" xmlns:o="urn:schemas-microsoft-com:office:office" xmlns:r="http://schemas.openxmlformats.org/officeDocument/2006/relationships" xmlns:m="http://schemas.openxmlformats.org/officeDocument/2006/math" xmlns:v="urn:schemas-microsoft-com:vml" xmlns:wp14="http://schemas.microsoft.com/office/word/2010/wordprocessingDrawing" xmlns:wp="http://schemas.openxmlformats.org/drawingml/2006/wordprocessingDrawing" xmlns:w10="urn:schemas-microsoft-com:office:word" xmlns:w="http://schemas.openxmlformats.org/wordprocessingml/2006/main" xmlns:w14="http://schemas.microsoft.com/office/word/2010/wordml" xmlns:wpg="http://schemas.microsoft.com/office/word/2010/wordprocessingGroup" xmlns:wpi="http://schemas.microsoft.com/office/word/2010/wordprocessingInk" xmlns:wne="http://schemas.microsoft.com/office/word/2006/wordml" xmlns:wps="http://schemas.microsoft.com/office/word/2010/wordprocessingShape" mc:Ignorable="w14 wp14">
+<w:document xmlns:wpc="http://schemas.microsoft.com/office/word/2010/wordprocessingCanvas" xmlns:mc="http://schemas.openxmlformats.org/markup-compatibility/2006" xmlns:o="urn:schemas-microsoft-com:office:office" xmlns:r="http://schemas.openxmlformats.org/officeDocument/2006/relationships" xmlns:m="http://schemas.openxmlformats.org/officeDocument/2006/math" xmlns:v="urn:schemas-microsoft-com:vml" xmlns:wp14="http://schemas.microsoft.com/office/word/2010/wordprocessingDrawing" xmlns:wp="http://schemas.openxmlformats.org/drawingml/2006/wordprocessingDrawing" xmlns:w10="urn:schemas-microsoft-com:office:word" xmlns:w="http://schemas.openxmlformats.org/wordprocessingml/2006/main" xmlns:w14="http://schemas.microsoft.com/office/word/2010/wordml" xmlns:w15="http://schemas.microsoft.com/office/word/2012/wordml" xmlns:wpg="http://schemas.microsoft.com/office/word/2010/wordprocessingGroup" xmlns:wpi="http://schemas.microsoft.com/office/word/2010/wordprocessingInk" xmlns:wne="http://schemas.microsoft.com/office/word/2006/wordml" xmlns:wps="http://schemas.microsoft.com/office/word/2010/wordprocessingShape" mc:Ignorable="w14 w15 wp14">
   <w:body>
     <w:p>
       <w:pPr>
@@ -20,14 +20,14 @@
       <w:pPr>
         <w:pStyle w:val="Subject"/>
         <w:rPr>
-          <w:lang w:val="bg-BG"/>
+          <w:lang w:val="en-US"/>
         </w:rPr>
       </w:pPr>
       <w:r>
         <w:rPr>
-          <w:lang w:val="bg-BG"/>
+          <w:lang w:val="en-US"/>
         </w:rPr>
-        <w:t>[Project Name]</w:t>
+        <w:t>Sales Management</w:t>
       </w:r>
     </w:p>
     <w:p>
@@ -145,7 +145,7 @@
           <w:lang w:val="bg-BG"/>
         </w:rPr>
         <w:tab/>
-        <w:t>[2016-05-31]</w:t>
+        <w:t>2016.05.31</w:t>
       </w:r>
     </w:p>
     <w:p>
@@ -345,6 +345,12 @@
                 <w:lang w:val="en-US"/>
               </w:rPr>
             </w:pPr>
+            <w:r>
+              <w:rPr>
+                <w:lang w:val="en-US"/>
+              </w:rPr>
+              <w:t>121213166</w:t>
+            </w:r>
           </w:p>
           <w:p>
             <w:pPr>
@@ -484,13 +490,12 @@
                 <w:lang w:val="en-US"/>
               </w:rPr>
             </w:pPr>
-          </w:p>
-          <w:p>
-            <w:pPr>
+            <w:r>
               <w:rPr>
                 <w:lang w:val="en-US"/>
               </w:rPr>
-            </w:pPr>
+              <w:t>deiankurtev@gmail.com</w:t>
+            </w:r>
           </w:p>
           <w:p>
             <w:pPr>
@@ -498,6 +503,25 @@
                 <w:lang w:val="en-US"/>
               </w:rPr>
             </w:pPr>
+            <w:r>
+              <w:rPr>
+                <w:lang w:val="en-US"/>
+              </w:rPr>
+              <w:t>desso430@gmail.com</w:t>
+            </w:r>
+          </w:p>
+          <w:p>
+            <w:pPr>
+              <w:rPr>
+                <w:lang w:val="en-US"/>
+              </w:rPr>
+            </w:pPr>
+            <w:r>
+              <w:rPr>
+                <w:lang w:val="en-US"/>
+              </w:rPr>
+              <w:t>boqngoshev@abv.bg</w:t>
+            </w:r>
           </w:p>
           <w:p>
             <w:pPr>
@@ -747,10 +771,38 @@
           </w:tcPr>
           <w:p>
             <w:pPr>
-              <w:rPr>
-                <w:lang w:val="bg-BG"/>
-              </w:rPr>
-            </w:pPr>
+              <w:pStyle w:val="DocDetails"/>
+              <w:rPr>
+                <w:rFonts w:ascii="Arial" w:hAnsi="Arial"/>
+                <w:sz w:val="24"/>
+                <w:szCs w:val="24"/>
+                <w:lang w:val="bg-BG"/>
+              </w:rPr>
+            </w:pPr>
+            <w:r>
+              <w:rPr>
+                <w:rFonts w:ascii="Arial" w:hAnsi="Arial"/>
+                <w:sz w:val="24"/>
+                <w:szCs w:val="24"/>
+                <w:lang w:val="bg-BG"/>
+              </w:rPr>
+              <w:t xml:space="preserve">Десислав </w:t>
+            </w:r>
+          </w:p>
+          <w:p>
+            <w:pPr>
+              <w:rPr>
+                <w:lang w:val="bg-BG"/>
+              </w:rPr>
+            </w:pPr>
+            <w:r>
+              <w:rPr>
+                <w:sz w:val="24"/>
+                <w:szCs w:val="24"/>
+                <w:lang w:val="bg-BG"/>
+              </w:rPr>
+              <w:t xml:space="preserve">Боян </w:t>
+            </w:r>
           </w:p>
         </w:tc>
         <w:tc>
@@ -855,10 +907,38 @@
           </w:tcPr>
           <w:p>
             <w:pPr>
-              <w:rPr>
-                <w:lang w:val="bg-BG"/>
-              </w:rPr>
-            </w:pPr>
+              <w:pStyle w:val="DocDetails"/>
+              <w:rPr>
+                <w:rFonts w:ascii="Arial" w:hAnsi="Arial"/>
+                <w:sz w:val="24"/>
+                <w:szCs w:val="24"/>
+                <w:lang w:val="bg-BG"/>
+              </w:rPr>
+            </w:pPr>
+            <w:r>
+              <w:rPr>
+                <w:rFonts w:ascii="Arial" w:hAnsi="Arial"/>
+                <w:sz w:val="24"/>
+                <w:szCs w:val="24"/>
+                <w:lang w:val="bg-BG"/>
+              </w:rPr>
+              <w:t xml:space="preserve">Десислав </w:t>
+            </w:r>
+          </w:p>
+          <w:p>
+            <w:pPr>
+              <w:rPr>
+                <w:lang w:val="bg-BG"/>
+              </w:rPr>
+            </w:pPr>
+            <w:r>
+              <w:rPr>
+                <w:sz w:val="24"/>
+                <w:szCs w:val="24"/>
+                <w:lang w:val="bg-BG"/>
+              </w:rPr>
+              <w:t>Вивиан</w:t>
+            </w:r>
           </w:p>
         </w:tc>
         <w:tc>
@@ -915,7 +995,7 @@
               <w:rPr>
                 <w:lang w:val="bg-BG"/>
               </w:rPr>
-              <w:t>1.00.0</w:t>
+              <w:t>0.00.3</w:t>
             </w:r>
           </w:p>
         </w:tc>
@@ -967,6 +1047,30 @@
                 <w:lang w:val="bg-BG"/>
               </w:rPr>
             </w:pPr>
+            <w:r>
+              <w:rPr>
+                <w:sz w:val="24"/>
+                <w:szCs w:val="24"/>
+                <w:lang w:val="bg-BG"/>
+              </w:rPr>
+              <w:t xml:space="preserve">Боян  </w:t>
+            </w:r>
+            <w:r>
+              <w:rPr>
+                <w:sz w:val="24"/>
+                <w:szCs w:val="24"/>
+                <w:lang w:val="en-US"/>
+              </w:rPr>
+              <w:br/>
+            </w:r>
+            <w:r>
+              <w:rPr>
+                <w:sz w:val="24"/>
+                <w:szCs w:val="24"/>
+                <w:lang w:val="bg-BG"/>
+              </w:rPr>
+              <w:t>Вивиан</w:t>
+            </w:r>
           </w:p>
         </w:tc>
         <w:tc>
@@ -1023,7 +1127,7 @@
               <w:rPr>
                 <w:lang w:val="bg-BG"/>
               </w:rPr>
-              <w:t>1.00.1</w:t>
+              <w:t>0.00.4</w:t>
             </w:r>
           </w:p>
         </w:tc>
@@ -1131,7 +1235,7 @@
               <w:rPr>
                 <w:lang w:val="bg-BG"/>
               </w:rPr>
-              <w:t>2.00.0</w:t>
+              <w:t>0.00.5</w:t>
             </w:r>
           </w:p>
         </w:tc>
@@ -3084,6 +3188,12 @@
                 <w:lang w:val="bg-BG"/>
               </w:rPr>
             </w:pPr>
+            <w:r>
+              <w:rPr>
+                <w:lang w:val="bg-BG"/>
+              </w:rPr>
+              <w:t>Висок</w:t>
+            </w:r>
           </w:p>
         </w:tc>
       </w:tr>
@@ -3170,6 +3280,12 @@
                 <w:lang w:val="bg-BG"/>
               </w:rPr>
             </w:pPr>
+            <w:r>
+              <w:rPr>
+                <w:lang w:val="bg-BG"/>
+              </w:rPr>
+              <w:t>Среден</w:t>
+            </w:r>
           </w:p>
         </w:tc>
       </w:tr>
@@ -3256,6 +3372,12 @@
                 <w:lang w:val="bg-BG"/>
               </w:rPr>
             </w:pPr>
+            <w:r>
+              <w:rPr>
+                <w:lang w:val="bg-BG"/>
+              </w:rPr>
+              <w:t>Висок</w:t>
+            </w:r>
           </w:p>
         </w:tc>
       </w:tr>
@@ -3342,6 +3464,12 @@
                 <w:lang w:val="bg-BG"/>
               </w:rPr>
             </w:pPr>
+            <w:r>
+              <w:rPr>
+                <w:lang w:val="bg-BG"/>
+              </w:rPr>
+              <w:t>Нисък</w:t>
+            </w:r>
           </w:p>
         </w:tc>
       </w:tr>
@@ -3431,6 +3559,12 @@
                 <w:lang w:val="bg-BG"/>
               </w:rPr>
             </w:pPr>
+            <w:r>
+              <w:rPr>
+                <w:lang w:val="bg-BG"/>
+              </w:rPr>
+              <w:t>Среден</w:t>
+            </w:r>
           </w:p>
         </w:tc>
       </w:tr>
@@ -3517,6 +3651,12 @@
                 <w:lang w:val="bg-BG"/>
               </w:rPr>
             </w:pPr>
+            <w:r>
+              <w:rPr>
+                <w:lang w:val="bg-BG"/>
+              </w:rPr>
+              <w:t>Среден</w:t>
+            </w:r>
           </w:p>
         </w:tc>
       </w:tr>
@@ -3603,6 +3743,12 @@
                 <w:lang w:val="bg-BG"/>
               </w:rPr>
             </w:pPr>
+            <w:r>
+              <w:rPr>
+                <w:lang w:val="bg-BG"/>
+              </w:rPr>
+              <w:t>Нисък</w:t>
+            </w:r>
           </w:p>
         </w:tc>
       </w:tr>
@@ -3689,6 +3835,12 @@
                 <w:lang w:val="bg-BG"/>
               </w:rPr>
             </w:pPr>
+            <w:r>
+              <w:rPr>
+                <w:lang w:val="bg-BG"/>
+              </w:rPr>
+              <w:t>Висок</w:t>
+            </w:r>
           </w:p>
         </w:tc>
       </w:tr>
@@ -3775,6 +3927,12 @@
                 <w:lang w:val="bg-BG"/>
               </w:rPr>
             </w:pPr>
+            <w:r>
+              <w:rPr>
+                <w:lang w:val="bg-BG"/>
+              </w:rPr>
+              <w:t>Висок</w:t>
+            </w:r>
           </w:p>
         </w:tc>
       </w:tr>
@@ -3864,6 +4022,12 @@
                 <w:lang w:val="bg-BG"/>
               </w:rPr>
             </w:pPr>
+            <w:r>
+              <w:rPr>
+                <w:lang w:val="bg-BG"/>
+              </w:rPr>
+              <w:t>Висок</w:t>
+            </w:r>
           </w:p>
         </w:tc>
       </w:tr>
@@ -3953,6 +4117,12 @@
                 <w:lang w:val="bg-BG"/>
               </w:rPr>
             </w:pPr>
+            <w:r>
+              <w:rPr>
+                <w:lang w:val="bg-BG"/>
+              </w:rPr>
+              <w:t>Среден</w:t>
+            </w:r>
           </w:p>
         </w:tc>
       </w:tr>
@@ -4039,6 +4209,12 @@
                 <w:lang w:val="bg-BG"/>
               </w:rPr>
             </w:pPr>
+            <w:r>
+              <w:rPr>
+                <w:lang w:val="bg-BG"/>
+              </w:rPr>
+              <w:t>Среден</w:t>
+            </w:r>
           </w:p>
         </w:tc>
       </w:tr>
@@ -4134,6 +4310,12 @@
                 <w:lang w:val="bg-BG"/>
               </w:rPr>
             </w:pPr>
+            <w:r>
+              <w:rPr>
+                <w:lang w:val="bg-BG"/>
+              </w:rPr>
+              <w:t>Нисък</w:t>
+            </w:r>
           </w:p>
         </w:tc>
       </w:tr>
@@ -4374,6 +4556,12 @@
                 <w:lang w:val="bg-BG"/>
               </w:rPr>
             </w:pPr>
+            <w:r>
+              <w:rPr>
+                <w:lang w:val="bg-BG"/>
+              </w:rPr>
+              <w:t>Висок</w:t>
+            </w:r>
           </w:p>
         </w:tc>
       </w:tr>
@@ -4473,6 +4661,12 @@
                 <w:lang w:val="bg-BG"/>
               </w:rPr>
             </w:pPr>
+            <w:r>
+              <w:rPr>
+                <w:lang w:val="bg-BG"/>
+              </w:rPr>
+              <w:t>Среден</w:t>
+            </w:r>
           </w:p>
         </w:tc>
       </w:tr>
@@ -4637,6 +4831,12 @@
                 <w:lang w:val="bg-BG"/>
               </w:rPr>
             </w:pPr>
+            <w:r>
+              <w:rPr>
+                <w:lang w:val="bg-BG"/>
+              </w:rPr>
+              <w:t>Висок</w:t>
+            </w:r>
           </w:p>
         </w:tc>
       </w:tr>
@@ -4738,6 +4938,12 @@
                 <w:lang w:val="bg-BG"/>
               </w:rPr>
             </w:pPr>
+            <w:r>
+              <w:rPr>
+                <w:lang w:val="bg-BG"/>
+              </w:rPr>
+              <w:t>Среден</w:t>
+            </w:r>
           </w:p>
         </w:tc>
       </w:tr>
@@ -4802,11 +5008,11 @@
         <w:tblLook w:val="04A0" w:firstRow="1" w:lastRow="0" w:firstColumn="1" w:lastColumn="0" w:noHBand="0" w:noVBand="1"/>
       </w:tblPr>
       <w:tblGrid>
-        <w:gridCol w:w="2576"/>
-        <w:gridCol w:w="1681"/>
-        <w:gridCol w:w="2003"/>
-        <w:gridCol w:w="2227"/>
-        <w:gridCol w:w="1260"/>
+        <w:gridCol w:w="1384"/>
+        <w:gridCol w:w="2125"/>
+        <w:gridCol w:w="2218"/>
+        <w:gridCol w:w="2745"/>
+        <w:gridCol w:w="1275"/>
       </w:tblGrid>
       <w:tr>
         <w:trPr>
@@ -4830,22 +5036,19 @@
               </w:rPr>
             </w:pPr>
             <w:r>
-              <w:t>LINK Excel.Sheet.12 "Book1" "Sheet2</w:t>
-            </w:r>
-            <w:proofErr w:type="gramStart"/>
-            <w:r>
-              <w:t>!R1C2:R4C5</w:t>
-            </w:r>
-            <w:proofErr w:type="gramEnd"/>
-            <w:r>
-              <w:t>" \a \f 5 \h  \* MERGEFORMATX</w:t>
-            </w:r>
-            <w:r>
               <w:rPr>
                 <w:b/>
-                <w:lang w:val="bg-BG"/>
-              </w:rPr>
-              <w:t>Номер на потр. историята</w:t>
+                <w:i/>
+                <w:lang w:val="bg-BG"/>
+              </w:rPr>
+              <w:t>Номер</w:t>
+            </w:r>
+            <w:r>
+              <w:rPr>
+                <w:b/>
+                <w:lang w:val="bg-BG"/>
+              </w:rPr>
+              <w:t xml:space="preserve"> на потр. историята</w:t>
             </w:r>
           </w:p>
         </w:tc>
@@ -5057,9 +5260,15 @@
           <w:p>
             <w:pPr>
               <w:rPr>
-                <w:lang w:eastAsia="en-AU"/>
-              </w:rPr>
-            </w:pPr>
+                <w:lang w:val="bg-BG" w:eastAsia="en-AU"/>
+              </w:rPr>
+            </w:pPr>
+            <w:r>
+              <w:rPr>
+                <w:lang w:val="bg-BG" w:eastAsia="en-AU"/>
+              </w:rPr>
+              <w:t>10</w:t>
+            </w:r>
           </w:p>
         </w:tc>
       </w:tr>
@@ -5161,9 +5370,15 @@
           <w:p>
             <w:pPr>
               <w:rPr>
-                <w:lang w:eastAsia="en-AU"/>
-              </w:rPr>
-            </w:pPr>
+                <w:lang w:val="bg-BG" w:eastAsia="en-AU"/>
+              </w:rPr>
+            </w:pPr>
+            <w:r>
+              <w:rPr>
+                <w:lang w:val="bg-BG" w:eastAsia="en-AU"/>
+              </w:rPr>
+              <w:t>7</w:t>
+            </w:r>
           </w:p>
         </w:tc>
       </w:tr>
@@ -5265,9 +5480,15 @@
           <w:p>
             <w:pPr>
               <w:rPr>
-                <w:lang w:eastAsia="en-AU"/>
-              </w:rPr>
-            </w:pPr>
+                <w:lang w:val="bg-BG" w:eastAsia="en-AU"/>
+              </w:rPr>
+            </w:pPr>
+            <w:r>
+              <w:rPr>
+                <w:lang w:val="bg-BG" w:eastAsia="en-AU"/>
+              </w:rPr>
+              <w:t>6</w:t>
+            </w:r>
           </w:p>
         </w:tc>
       </w:tr>
@@ -5387,9 +5608,15 @@
           <w:p>
             <w:pPr>
               <w:rPr>
-                <w:lang w:eastAsia="en-AU"/>
-              </w:rPr>
-            </w:pPr>
+                <w:lang w:val="bg-BG" w:eastAsia="en-AU"/>
+              </w:rPr>
+            </w:pPr>
+            <w:r>
+              <w:rPr>
+                <w:lang w:val="bg-BG" w:eastAsia="en-AU"/>
+              </w:rPr>
+              <w:t>4</w:t>
+            </w:r>
           </w:p>
         </w:tc>
       </w:tr>
@@ -5496,9 +5723,15 @@
           <w:p>
             <w:pPr>
               <w:rPr>
-                <w:lang w:eastAsia="en-AU"/>
-              </w:rPr>
-            </w:pPr>
+                <w:lang w:val="bg-BG" w:eastAsia="en-AU"/>
+              </w:rPr>
+            </w:pPr>
+            <w:r>
+              <w:rPr>
+                <w:lang w:val="bg-BG" w:eastAsia="en-AU"/>
+              </w:rPr>
+              <w:t>5</w:t>
+            </w:r>
           </w:p>
         </w:tc>
       </w:tr>
@@ -5605,9 +5838,15 @@
           <w:p>
             <w:pPr>
               <w:rPr>
-                <w:lang w:eastAsia="en-AU"/>
-              </w:rPr>
-            </w:pPr>
+                <w:lang w:val="bg-BG" w:eastAsia="en-AU"/>
+              </w:rPr>
+            </w:pPr>
+            <w:r>
+              <w:rPr>
+                <w:lang w:val="bg-BG" w:eastAsia="en-AU"/>
+              </w:rPr>
+              <w:t>5</w:t>
+            </w:r>
           </w:p>
         </w:tc>
       </w:tr>
@@ -5738,9 +5977,15 @@
           <w:p>
             <w:pPr>
               <w:rPr>
-                <w:lang w:eastAsia="en-AU"/>
-              </w:rPr>
-            </w:pPr>
+                <w:lang w:val="bg-BG" w:eastAsia="en-AU"/>
+              </w:rPr>
+            </w:pPr>
+            <w:r>
+              <w:rPr>
+                <w:lang w:val="bg-BG" w:eastAsia="en-AU"/>
+              </w:rPr>
+              <w:t>8</w:t>
+            </w:r>
           </w:p>
         </w:tc>
       </w:tr>
@@ -5847,9 +6092,15 @@
           <w:p>
             <w:pPr>
               <w:rPr>
-                <w:lang w:eastAsia="en-AU"/>
-              </w:rPr>
-            </w:pPr>
+                <w:lang w:val="bg-BG" w:eastAsia="en-AU"/>
+              </w:rPr>
+            </w:pPr>
+            <w:r>
+              <w:rPr>
+                <w:lang w:val="bg-BG" w:eastAsia="en-AU"/>
+              </w:rPr>
+              <w:t>10</w:t>
+            </w:r>
           </w:p>
         </w:tc>
       </w:tr>
@@ -5951,9 +6202,15 @@
           <w:p>
             <w:pPr>
               <w:rPr>
-                <w:lang w:eastAsia="en-AU"/>
-              </w:rPr>
-            </w:pPr>
+                <w:lang w:val="bg-BG" w:eastAsia="en-AU"/>
+              </w:rPr>
+            </w:pPr>
+            <w:r>
+              <w:rPr>
+                <w:lang w:val="bg-BG" w:eastAsia="en-AU"/>
+              </w:rPr>
+              <w:t>4</w:t>
+            </w:r>
           </w:p>
         </w:tc>
       </w:tr>
@@ -6023,14 +6280,7 @@
               <w:rPr>
                 <w:lang w:val="bg-BG" w:eastAsia="en-AU"/>
               </w:rPr>
-              <w:t xml:space="preserve">мога да прикачвам външни за системата документи към клиент, фактура, </w:t>
-            </w:r>
-            <w:r>
-              <w:rPr>
-                <w:lang w:val="bg-BG" w:eastAsia="en-AU"/>
-              </w:rPr>
-              <w:lastRenderedPageBreak/>
-              <w:t>плащане</w:t>
+              <w:t>мога да прикачвам външни за системата документи към клиент, фактура, плащане</w:t>
             </w:r>
           </w:p>
         </w:tc>
@@ -6052,7 +6302,6 @@
               <w:rPr>
                 <w:lang w:val="bg-BG" w:eastAsia="en-AU"/>
               </w:rPr>
-              <w:lastRenderedPageBreak/>
               <w:t>използвам прикачените документи при необходимост.</w:t>
             </w:r>
           </w:p>
@@ -6068,14 +6317,34 @@
           <w:p>
             <w:pPr>
               <w:rPr>
-                <w:lang w:eastAsia="en-AU"/>
-              </w:rPr>
-            </w:pPr>
+                <w:lang w:val="bg-BG" w:eastAsia="en-AU"/>
+              </w:rPr>
+            </w:pPr>
+            <w:r>
+              <w:rPr>
+                <w:lang w:val="bg-BG" w:eastAsia="en-AU"/>
+              </w:rPr>
+              <w:t>3</w:t>
+            </w:r>
           </w:p>
         </w:tc>
       </w:tr>
     </w:tbl>
     <w:p/>
+    <w:p>
+      <w:pPr>
+        <w:rPr>
+          <w:lang w:val="bg-BG" w:eastAsia="en-AU"/>
+        </w:rPr>
+      </w:pPr>
+    </w:p>
+    <w:p>
+      <w:pPr>
+        <w:rPr>
+          <w:lang w:val="bg-BG" w:eastAsia="en-AU"/>
+        </w:rPr>
+      </w:pPr>
+    </w:p>
     <w:p>
       <w:pPr>
         <w:rPr>
@@ -6100,6 +6369,7 @@
         <w:rPr>
           <w:lang w:val="bg-BG"/>
         </w:rPr>
+        <w:lastRenderedPageBreak/>
         <w:t>Критерии за приемане на потребителски истории</w:t>
       </w:r>
     </w:p>
@@ -6835,10 +7105,10 @@
           <w:lang w:val="bg-BG" w:eastAsia="bg-BG"/>
         </w:rPr>
         <w:drawing>
-          <wp:inline distT="0" distB="8890" distL="0" distR="4445">
-            <wp:extent cx="6301105" cy="1896110"/>
-            <wp:effectExtent l="0" t="0" r="0" b="0"/>
-            <wp:docPr id="1" name="Picture 1"/>
+          <wp:inline distT="0" distB="0" distL="0" distR="0">
+            <wp:extent cx="5314950" cy="5457825"/>
+            <wp:effectExtent l="0" t="0" r="0" b="9525"/>
+            <wp:docPr id="4" name="Picture 4"/>
             <wp:cNvGraphicFramePr>
               <a:graphicFrameLocks xmlns:a="http://schemas.openxmlformats.org/drawingml/2006/main" noChangeAspect="1"/>
             </wp:cNvGraphicFramePr>
@@ -6846,21 +7116,25 @@
               <a:graphicData uri="http://schemas.openxmlformats.org/drawingml/2006/picture">
                 <pic:pic xmlns:pic="http://schemas.openxmlformats.org/drawingml/2006/picture">
                   <pic:nvPicPr>
-                    <pic:cNvPr id="1" name="Picture 1"/>
-                    <pic:cNvPicPr>
-                      <a:picLocks noChangeAspect="1" noChangeArrowheads="1"/>
-                    </pic:cNvPicPr>
+                    <pic:cNvPr id="4" name="MMVM_UML_Diagram.png"/>
+                    <pic:cNvPicPr/>
                   </pic:nvPicPr>
                   <pic:blipFill>
-                    <a:blip r:embed="rId12"/>
+                    <a:blip r:embed="rId11">
+                      <a:extLst>
+                        <a:ext uri="{28A0092B-C50C-407E-A947-70E740481C1C}">
+                          <a14:useLocalDpi xmlns:a14="http://schemas.microsoft.com/office/drawing/2010/main" val="0"/>
+                        </a:ext>
+                      </a:extLst>
+                    </a:blip>
                     <a:stretch>
                       <a:fillRect/>
                     </a:stretch>
                   </pic:blipFill>
-                  <pic:spPr bwMode="auto">
+                  <pic:spPr>
                     <a:xfrm>
                       <a:off x="0" y="0"/>
-                      <a:ext cx="6301105" cy="1896110"/>
+                      <a:ext cx="5314950" cy="5457825"/>
                     </a:xfrm>
                     <a:prstGeom prst="rect">
                       <a:avLst/>
@@ -6900,7 +7174,6 @@
           <w:lang w:val="bg-BG" w:eastAsia="en-AU"/>
         </w:rPr>
       </w:pPr>
-      <w:bookmarkStart w:id="17" w:name="_GoBack"/>
       <w:r>
         <w:rPr>
           <w:noProof/>
@@ -6922,7 +7195,7 @@
                     <pic:cNvPicPr/>
                   </pic:nvPicPr>
                   <pic:blipFill>
-                    <a:blip r:embed="rId13">
+                    <a:blip r:embed="rId12">
                       <a:extLst>
                         <a:ext uri="{28A0092B-C50C-407E-A947-70E740481C1C}">
                           <a14:useLocalDpi xmlns:a14="http://schemas.microsoft.com/office/drawing/2010/main" val="0"/>
@@ -6948,7 +7221,61 @@
           </wp:inline>
         </w:drawing>
       </w:r>
-      <w:bookmarkEnd w:id="17"/>
+    </w:p>
+    <w:p>
+      <w:pPr>
+        <w:rPr>
+          <w:lang w:val="bg-BG" w:eastAsia="en-AU"/>
+        </w:rPr>
+      </w:pPr>
+      <w:r>
+        <w:rPr>
+          <w:noProof/>
+          <w:lang w:val="bg-BG" w:eastAsia="bg-BG"/>
+        </w:rPr>
+        <w:lastRenderedPageBreak/>
+        <w:drawing>
+          <wp:inline distT="0" distB="0" distL="0" distR="0">
+            <wp:extent cx="6300470" cy="5267325"/>
+            <wp:effectExtent l="0" t="0" r="5080" b="9525"/>
+            <wp:docPr id="5" name="Picture 5"/>
+            <wp:cNvGraphicFramePr>
+              <a:graphicFrameLocks xmlns:a="http://schemas.openxmlformats.org/drawingml/2006/main" noChangeAspect="1"/>
+            </wp:cNvGraphicFramePr>
+            <a:graphic xmlns:a="http://schemas.openxmlformats.org/drawingml/2006/main">
+              <a:graphicData uri="http://schemas.openxmlformats.org/drawingml/2006/picture">
+                <pic:pic xmlns:pic="http://schemas.openxmlformats.org/drawingml/2006/picture">
+                  <pic:nvPicPr>
+                    <pic:cNvPr id="5" name="13334751_1753503511592328_1734141012_o.png"/>
+                    <pic:cNvPicPr/>
+                  </pic:nvPicPr>
+                  <pic:blipFill>
+                    <a:blip r:embed="rId13">
+                      <a:extLst>
+                        <a:ext uri="{28A0092B-C50C-407E-A947-70E740481C1C}">
+                          <a14:useLocalDpi xmlns:a14="http://schemas.microsoft.com/office/drawing/2010/main" val="0"/>
+                        </a:ext>
+                      </a:extLst>
+                    </a:blip>
+                    <a:stretch>
+                      <a:fillRect/>
+                    </a:stretch>
+                  </pic:blipFill>
+                  <pic:spPr>
+                    <a:xfrm>
+                      <a:off x="0" y="0"/>
+                      <a:ext cx="6300470" cy="5267325"/>
+                    </a:xfrm>
+                    <a:prstGeom prst="rect">
+                      <a:avLst/>
+                    </a:prstGeom>
+                  </pic:spPr>
+                </pic:pic>
+              </a:graphicData>
+            </a:graphic>
+          </wp:inline>
+        </w:drawing>
+      </w:r>
     </w:p>
     <w:p>
       <w:pPr>
@@ -6961,33 +7288,20 @@
           <w:lang w:val="bg-BG"/>
         </w:rPr>
       </w:pPr>
-      <w:bookmarkStart w:id="18" w:name="_Toc446758097"/>
+      <w:bookmarkStart w:id="17" w:name="_Toc446758097"/>
       <w:r>
         <w:rPr>
           <w:lang w:val="bg-BG"/>
         </w:rPr>
+        <w:lastRenderedPageBreak/>
         <w:t>Концептуален модел на БД</w:t>
       </w:r>
-      <w:bookmarkEnd w:id="18"/>
+      <w:bookmarkEnd w:id="17"/>
       <w:r>
         <w:rPr>
           <w:lang w:val="bg-BG"/>
         </w:rPr>
         <w:t xml:space="preserve"> </w:t>
-      </w:r>
-    </w:p>
-    <w:p>
-      <w:pPr>
-        <w:pStyle w:val="InstructiveText"/>
-        <w:rPr>
-          <w:lang w:val="bg-BG"/>
-        </w:rPr>
-      </w:pPr>
-      <w:r>
-        <w:rPr>
-          <w:lang w:val="bg-BG"/>
-        </w:rPr>
-        <w:t>ER диаграма</w:t>
       </w:r>
     </w:p>
     <w:p>
@@ -6998,9 +7312,50 @@
       </w:pPr>
       <w:r>
         <w:rPr>
-          <w:lang w:val="bg-BG" w:eastAsia="en-AU"/>
+          <w:noProof/>
+          <w:lang w:val="bg-BG" w:eastAsia="bg-BG"/>
         </w:rPr>
-        <w:t xml:space="preserve"> </w:t>
+        <w:drawing>
+          <wp:inline distT="0" distB="0" distL="0" distR="0">
+            <wp:extent cx="6029960" cy="8639175"/>
+            <wp:effectExtent l="0" t="0" r="8890" b="9525"/>
+            <wp:docPr id="6" name="Picture 6"/>
+            <wp:cNvGraphicFramePr>
+              <a:graphicFrameLocks xmlns:a="http://schemas.openxmlformats.org/drawingml/2006/main" noChangeAspect="1"/>
+            </wp:cNvGraphicFramePr>
+            <a:graphic xmlns:a="http://schemas.openxmlformats.org/drawingml/2006/main">
+              <a:graphicData uri="http://schemas.openxmlformats.org/drawingml/2006/picture">
+                <pic:pic xmlns:pic="http://schemas.openxmlformats.org/drawingml/2006/picture">
+                  <pic:nvPicPr>
+                    <pic:cNvPr id="6" name="ER_Diagram.png"/>
+                    <pic:cNvPicPr/>
+                  </pic:nvPicPr>
+                  <pic:blipFill>
+                    <a:blip r:embed="rId14">
+                      <a:extLst>
+                        <a:ext uri="{28A0092B-C50C-407E-A947-70E740481C1C}">
+                          <a14:useLocalDpi xmlns:a14="http://schemas.microsoft.com/office/drawing/2010/main" val="0"/>
+                        </a:ext>
+                      </a:extLst>
+                    </a:blip>
+                    <a:stretch>
+                      <a:fillRect/>
+                    </a:stretch>
+                  </pic:blipFill>
+                  <pic:spPr>
+                    <a:xfrm>
+                      <a:off x="0" y="0"/>
+                      <a:ext cx="6029960" cy="8639175"/>
+                    </a:xfrm>
+                    <a:prstGeom prst="rect">
+                      <a:avLst/>
+                    </a:prstGeom>
+                  </pic:spPr>
+                </pic:pic>
+              </a:graphicData>
+            </a:graphic>
+          </wp:inline>
+        </w:drawing>
       </w:r>
     </w:p>
     <w:p>
@@ -7021,21 +7376,20 @@
           <w:lang w:val="bg-BG"/>
         </w:rPr>
       </w:pPr>
-      <w:bookmarkStart w:id="19" w:name="_Toc343815642"/>
-      <w:bookmarkStart w:id="20" w:name="_Toc511190304"/>
-      <w:bookmarkStart w:id="21" w:name="_Toc511466984"/>
-      <w:bookmarkStart w:id="22" w:name="_Toc513611952"/>
-      <w:bookmarkStart w:id="23" w:name="_Toc446758098"/>
+      <w:bookmarkStart w:id="18" w:name="_Toc343815642"/>
+      <w:bookmarkStart w:id="19" w:name="_Toc511190304"/>
+      <w:bookmarkStart w:id="20" w:name="_Toc511466984"/>
+      <w:bookmarkStart w:id="21" w:name="_Toc513611952"/>
+      <w:bookmarkStart w:id="22" w:name="_Toc446758098"/>
+      <w:bookmarkEnd w:id="18"/>
       <w:bookmarkEnd w:id="19"/>
       <w:bookmarkEnd w:id="20"/>
       <w:bookmarkEnd w:id="21"/>
       <w:bookmarkEnd w:id="22"/>
-      <w:bookmarkEnd w:id="23"/>
       <w:r>
         <w:rPr>
           <w:lang w:val="bg-BG"/>
         </w:rPr>
-        <w:lastRenderedPageBreak/>
         <w:t>Ресурси</w:t>
       </w:r>
     </w:p>
@@ -7050,8 +7404,8 @@
           <w:lang w:val="bg-BG"/>
         </w:rPr>
       </w:pPr>
-      <w:bookmarkStart w:id="24" w:name="_Toc446758099"/>
-      <w:bookmarkEnd w:id="24"/>
+      <w:bookmarkStart w:id="23" w:name="_Toc446758099"/>
+      <w:bookmarkEnd w:id="23"/>
       <w:r>
         <w:rPr>
           <w:lang w:val="bg-BG"/>
@@ -7180,6 +7534,12 @@
                 <w:lang w:val="bg-BG"/>
               </w:rPr>
             </w:pPr>
+            <w:r>
+              <w:rPr>
+                <w:lang w:val="en-US"/>
+              </w:rPr>
+              <w:t>експорт</w:t>
+            </w:r>
           </w:p>
         </w:tc>
         <w:tc>
@@ -7204,6 +7564,12 @@
                 <w:lang w:val="bg-BG"/>
               </w:rPr>
             </w:pPr>
+            <w:r>
+              <w:rPr>
+                <w:lang w:val="bg-BG"/>
+              </w:rPr>
+              <w:t>Изнасяне на докомент от системата в определен формат.</w:t>
+            </w:r>
           </w:p>
         </w:tc>
       </w:tr>
@@ -7229,9 +7595,15 @@
               <w:spacing w:before="160"/>
               <w:ind w:left="0" w:firstLine="0"/>
               <w:rPr>
-                <w:lang w:val="bg-BG"/>
-              </w:rPr>
-            </w:pPr>
+                <w:lang w:val="en-US"/>
+              </w:rPr>
+            </w:pPr>
+            <w:r>
+              <w:rPr>
+                <w:lang w:val="bg-BG"/>
+              </w:rPr>
+              <w:t>MVVM</w:t>
+            </w:r>
           </w:p>
         </w:tc>
         <w:tc>
@@ -7256,6 +7628,32 @@
                 <w:lang w:val="bg-BG"/>
               </w:rPr>
             </w:pPr>
+            <w:r>
+              <w:rPr>
+                <w:lang w:val="bg-BG"/>
+              </w:rPr>
+              <w:t>Софтуерна</w:t>
+            </w:r>
+            <w:r>
+              <w:rPr>
+                <w:lang w:val="bg-BG"/>
+              </w:rPr>
+              <w:t xml:space="preserve"> архитектура </w:t>
+            </w:r>
+            <w:r>
+              <w:rPr>
+                <w:lang w:val="bg-BG"/>
+              </w:rPr>
+              <w:t xml:space="preserve">за разделяне на </w:t>
+            </w:r>
+            <w:r>
+              <w:rPr>
+                <w:lang w:val="bg-BG"/>
+              </w:rPr>
+              <w:t>потребителски интерфейс от бизнес логиката.</w:t>
+            </w:r>
+            <w:bookmarkStart w:id="24" w:name="_GoBack"/>
+            <w:bookmarkEnd w:id="24"/>
           </w:p>
         </w:tc>
       </w:tr>
@@ -7284,6 +7682,12 @@
                 <w:lang w:val="bg-BG"/>
               </w:rPr>
             </w:pPr>
+            <w:r>
+              <w:rPr>
+                <w:lang w:val="bg-BG"/>
+              </w:rPr>
+              <w:t>Обектно ориентиран език</w:t>
+            </w:r>
           </w:p>
         </w:tc>
         <w:tc>
@@ -7302,12 +7706,152 @@
             <w:vAlign w:val="center"/>
           </w:tcPr>
           <w:p>
-            <w:pPr>
-              <w:spacing w:before="160" w:after="80"/>
-              <w:rPr>
-                <w:lang w:val="bg-BG"/>
-              </w:rPr>
-            </w:pPr>
+            <w:proofErr w:type="spellStart"/>
+            <w:proofErr w:type="gramStart"/>
+            <w:r>
+              <w:t>парадигма</w:t>
+            </w:r>
+            <w:proofErr w:type="spellEnd"/>
+            <w:proofErr w:type="gramEnd"/>
+            <w:r>
+              <w:t xml:space="preserve"> в </w:t>
+            </w:r>
+            <w:proofErr w:type="spellStart"/>
+            <w:r>
+              <w:t>компютърното</w:t>
+            </w:r>
+            <w:proofErr w:type="spellEnd"/>
+            <w:r>
+              <w:t xml:space="preserve"> </w:t>
+            </w:r>
+            <w:proofErr w:type="spellStart"/>
+            <w:r>
+              <w:t>програмиране</w:t>
+            </w:r>
+            <w:proofErr w:type="spellEnd"/>
+            <w:r>
+              <w:t xml:space="preserve">, </w:t>
+            </w:r>
+            <w:proofErr w:type="spellStart"/>
+            <w:r>
+              <w:t>при</w:t>
+            </w:r>
+            <w:proofErr w:type="spellEnd"/>
+            <w:r>
+              <w:t xml:space="preserve"> </w:t>
+            </w:r>
+            <w:proofErr w:type="spellStart"/>
+            <w:r>
+              <w:t>която</w:t>
+            </w:r>
+            <w:proofErr w:type="spellEnd"/>
+            <w:r>
+              <w:t xml:space="preserve"> </w:t>
+            </w:r>
+            <w:proofErr w:type="spellStart"/>
+            <w:r>
+              <w:t>една</w:t>
+            </w:r>
+            <w:proofErr w:type="spellEnd"/>
+            <w:r>
+              <w:t xml:space="preserve"> </w:t>
+            </w:r>
+            <w:proofErr w:type="spellStart"/>
+            <w:r>
+              <w:t>програмна</w:t>
+            </w:r>
+            <w:proofErr w:type="spellEnd"/>
+            <w:r>
+              <w:t xml:space="preserve"> </w:t>
+            </w:r>
+            <w:proofErr w:type="spellStart"/>
+            <w:r>
+              <w:t>система</w:t>
+            </w:r>
+            <w:proofErr w:type="spellEnd"/>
+            <w:r>
+              <w:t xml:space="preserve"> </w:t>
+            </w:r>
+            <w:proofErr w:type="spellStart"/>
+            <w:r>
+              <w:t>се</w:t>
+            </w:r>
+            <w:proofErr w:type="spellEnd"/>
+            <w:r>
+              <w:t xml:space="preserve"> </w:t>
+            </w:r>
+            <w:proofErr w:type="spellStart"/>
+            <w:r>
+              <w:t>моделира</w:t>
+            </w:r>
+            <w:proofErr w:type="spellEnd"/>
+            <w:r>
+              <w:t xml:space="preserve"> </w:t>
+            </w:r>
+            <w:proofErr w:type="spellStart"/>
+            <w:r>
+              <w:t>като</w:t>
+            </w:r>
+            <w:proofErr w:type="spellEnd"/>
+            <w:r>
+              <w:t xml:space="preserve"> </w:t>
+            </w:r>
+            <w:proofErr w:type="spellStart"/>
+            <w:r>
+              <w:t>набор</w:t>
+            </w:r>
+            <w:proofErr w:type="spellEnd"/>
+            <w:r>
+              <w:t xml:space="preserve"> </w:t>
+            </w:r>
+            <w:proofErr w:type="spellStart"/>
+            <w:r>
+              <w:t>от</w:t>
+            </w:r>
+            <w:proofErr w:type="spellEnd"/>
+            <w:r>
+              <w:t> </w:t>
+            </w:r>
+            <w:proofErr w:type="spellStart"/>
+            <w:r>
+              <w:t>обекти</w:t>
+            </w:r>
+            <w:proofErr w:type="spellEnd"/>
+            <w:r>
+              <w:t xml:space="preserve">, </w:t>
+            </w:r>
+            <w:proofErr w:type="spellStart"/>
+            <w:r>
+              <w:t>които</w:t>
+            </w:r>
+            <w:proofErr w:type="spellEnd"/>
+            <w:r>
+              <w:t xml:space="preserve"> </w:t>
+            </w:r>
+            <w:proofErr w:type="spellStart"/>
+            <w:r>
+              <w:t>взаимодействат</w:t>
+            </w:r>
+            <w:proofErr w:type="spellEnd"/>
+            <w:r>
+              <w:t xml:space="preserve"> </w:t>
+            </w:r>
+            <w:proofErr w:type="spellStart"/>
+            <w:r>
+              <w:t>помежду</w:t>
+            </w:r>
+            <w:proofErr w:type="spellEnd"/>
+            <w:r>
+              <w:t xml:space="preserve"> </w:t>
+            </w:r>
+            <w:proofErr w:type="spellStart"/>
+            <w:r>
+              <w:t>си</w:t>
+            </w:r>
+            <w:proofErr w:type="spellEnd"/>
+            <w:r>
+              <w:t>.</w:t>
+            </w:r>
           </w:p>
         </w:tc>
       </w:tr>
@@ -7348,8 +7892,8 @@
     </w:p>
     <w:p/>
     <w:sectPr>
-      <w:headerReference w:type="default" r:id="rId14"/>
-      <w:footerReference w:type="default" r:id="rId15"/>
+      <w:headerReference w:type="default" r:id="rId15"/>
+      <w:footerReference w:type="default" r:id="rId16"/>
       <w:pgSz w:w="11906" w:h="16838"/>
       <w:pgMar w:top="1440" w:right="850" w:bottom="992" w:left="1134" w:header="283" w:footer="283" w:gutter="0"/>
       <w:cols w:space="708"/>
@@ -7361,7 +7905,7 @@
 </file>
 
 <file path=word/endnotes.xml><?xml version="1.0" encoding="utf-8"?>
-<w:endnotes xmlns:wpc="http://schemas.microsoft.com/office/word/2010/wordprocessingCanvas" xmlns:mc="http://schemas.openxmlformats.org/markup-compatibility/2006" xmlns:o="urn:schemas-microsoft-com:office:office" xmlns:r="http://schemas.openxmlformats.org/officeDocument/2006/relationships" xmlns:m="http://schemas.openxmlformats.org/officeDocument/2006/math" xmlns:v="urn:schemas-microsoft-com:vml" xmlns:wp14="http://schemas.microsoft.com/office/word/2010/wordprocessingDrawing" xmlns:wp="http://schemas.openxmlformats.org/drawingml/2006/wordprocessingDrawing" xmlns:w10="urn:schemas-microsoft-com:office:word" xmlns:w="http://schemas.openxmlformats.org/wordprocessingml/2006/main" xmlns:w14="http://schemas.microsoft.com/office/word/2010/wordml" xmlns:wpg="http://schemas.microsoft.com/office/word/2010/wordprocessingGroup" xmlns:wpi="http://schemas.microsoft.com/office/word/2010/wordprocessingInk" xmlns:wne="http://schemas.microsoft.com/office/word/2006/wordml" xmlns:wps="http://schemas.microsoft.com/office/word/2010/wordprocessingShape" mc:Ignorable="w14 wp14">
+<w:endnotes xmlns:wpc="http://schemas.microsoft.com/office/word/2010/wordprocessingCanvas" xmlns:mc="http://schemas.openxmlformats.org/markup-compatibility/2006" xmlns:o="urn:schemas-microsoft-com:office:office" xmlns:r="http://schemas.openxmlformats.org/officeDocument/2006/relationships" xmlns:m="http://schemas.openxmlformats.org/officeDocument/2006/math" xmlns:v="urn:schemas-microsoft-com:vml" xmlns:wp14="http://schemas.microsoft.com/office/word/2010/wordprocessingDrawing" xmlns:wp="http://schemas.openxmlformats.org/drawingml/2006/wordprocessingDrawing" xmlns:w10="urn:schemas-microsoft-com:office:word" xmlns:w="http://schemas.openxmlformats.org/wordprocessingml/2006/main" xmlns:w14="http://schemas.microsoft.com/office/word/2010/wordml" xmlns:w15="http://schemas.microsoft.com/office/word/2012/wordml" xmlns:wpg="http://schemas.microsoft.com/office/word/2010/wordprocessingGroup" xmlns:wpi="http://schemas.microsoft.com/office/word/2010/wordprocessingInk" xmlns:wne="http://schemas.microsoft.com/office/word/2006/wordml" xmlns:wps="http://schemas.microsoft.com/office/word/2010/wordprocessingShape" mc:Ignorable="w14 w15 wp14">
   <w:endnote w:type="separator" w:id="-1">
     <w:p>
       <w:pPr>
@@ -7386,7 +7930,7 @@
 </file>
 
 <file path=word/footer1.xml><?xml version="1.0" encoding="utf-8"?>
-<w:ftr xmlns:wpc="http://schemas.microsoft.com/office/word/2010/wordprocessingCanvas" xmlns:mc="http://schemas.openxmlformats.org/markup-compatibility/2006" xmlns:o="urn:schemas-microsoft-com:office:office" xmlns:r="http://schemas.openxmlformats.org/officeDocument/2006/relationships" xmlns:m="http://schemas.openxmlformats.org/officeDocument/2006/math" xmlns:v="urn:schemas-microsoft-com:vml" xmlns:wp14="http://schemas.microsoft.com/office/word/2010/wordprocessingDrawing" xmlns:wp="http://schemas.openxmlformats.org/drawingml/2006/wordprocessingDrawing" xmlns:w10="urn:schemas-microsoft-com:office:word" xmlns:w="http://schemas.openxmlformats.org/wordprocessingml/2006/main" xmlns:w14="http://schemas.microsoft.com/office/word/2010/wordml" xmlns:wpg="http://schemas.microsoft.com/office/word/2010/wordprocessingGroup" xmlns:wpi="http://schemas.microsoft.com/office/word/2010/wordprocessingInk" xmlns:wne="http://schemas.microsoft.com/office/word/2006/wordml" xmlns:wps="http://schemas.microsoft.com/office/word/2010/wordprocessingShape" mc:Ignorable="w14 wp14">
+<w:ftr xmlns:wpc="http://schemas.microsoft.com/office/word/2010/wordprocessingCanvas" xmlns:mc="http://schemas.openxmlformats.org/markup-compatibility/2006" xmlns:o="urn:schemas-microsoft-com:office:office" xmlns:r="http://schemas.openxmlformats.org/officeDocument/2006/relationships" xmlns:m="http://schemas.openxmlformats.org/officeDocument/2006/math" xmlns:v="urn:schemas-microsoft-com:vml" xmlns:wp14="http://schemas.microsoft.com/office/word/2010/wordprocessingDrawing" xmlns:wp="http://schemas.openxmlformats.org/drawingml/2006/wordprocessingDrawing" xmlns:w10="urn:schemas-microsoft-com:office:word" xmlns:w="http://schemas.openxmlformats.org/wordprocessingml/2006/main" xmlns:w14="http://schemas.microsoft.com/office/word/2010/wordml" xmlns:w15="http://schemas.microsoft.com/office/word/2012/wordml" xmlns:wpg="http://schemas.microsoft.com/office/word/2010/wordprocessingGroup" xmlns:wpi="http://schemas.microsoft.com/office/word/2010/wordprocessingInk" xmlns:wne="http://schemas.microsoft.com/office/word/2006/wordml" xmlns:wps="http://schemas.microsoft.com/office/word/2010/wordprocessingShape" mc:Ignorable="w14 w15 wp14">
   <w:sdt>
     <w:sdtPr>
       <w:id w:val="821240570"/>
@@ -7415,7 +7959,7 @@
           <w:rPr>
             <w:noProof/>
           </w:rPr>
-          <w:t>8</w:t>
+          <w:t>10</w:t>
         </w:r>
         <w:r>
           <w:fldChar w:fldCharType="end"/>
@@ -7434,7 +7978,7 @@
 </file>
 
 <file path=word/footnotes.xml><?xml version="1.0" encoding="utf-8"?>
-<w:footnotes xmlns:wpc="http://schemas.microsoft.com/office/word/2010/wordprocessingCanvas" xmlns:mc="http://schemas.openxmlformats.org/markup-compatibility/2006" xmlns:o="urn:schemas-microsoft-com:office:office" xmlns:r="http://schemas.openxmlformats.org/officeDocument/2006/relationships" xmlns:m="http://schemas.openxmlformats.org/officeDocument/2006/math" xmlns:v="urn:schemas-microsoft-com:vml" xmlns:wp14="http://schemas.microsoft.com/office/word/2010/wordprocessingDrawing" xmlns:wp="http://schemas.openxmlformats.org/drawingml/2006/wordprocessingDrawing" xmlns:w10="urn:schemas-microsoft-com:office:word" xmlns:w="http://schemas.openxmlformats.org/wordprocessingml/2006/main" xmlns:w14="http://schemas.microsoft.com/office/word/2010/wordml" xmlns:wpg="http://schemas.microsoft.com/office/word/2010/wordprocessingGroup" xmlns:wpi="http://schemas.microsoft.com/office/word/2010/wordprocessingInk" xmlns:wne="http://schemas.microsoft.com/office/word/2006/wordml" xmlns:wps="http://schemas.microsoft.com/office/word/2010/wordprocessingShape" mc:Ignorable="w14 wp14">
+<w:footnotes xmlns:wpc="http://schemas.microsoft.com/office/word/2010/wordprocessingCanvas" xmlns:mc="http://schemas.openxmlformats.org/markup-compatibility/2006" xmlns:o="urn:schemas-microsoft-com:office:office" xmlns:r="http://schemas.openxmlformats.org/officeDocument/2006/relationships" xmlns:m="http://schemas.openxmlformats.org/officeDocument/2006/math" xmlns:v="urn:schemas-microsoft-com:vml" xmlns:wp14="http://schemas.microsoft.com/office/word/2010/wordprocessingDrawing" xmlns:wp="http://schemas.openxmlformats.org/drawingml/2006/wordprocessingDrawing" xmlns:w10="urn:schemas-microsoft-com:office:word" xmlns:w="http://schemas.openxmlformats.org/wordprocessingml/2006/main" xmlns:w14="http://schemas.microsoft.com/office/word/2010/wordml" xmlns:w15="http://schemas.microsoft.com/office/word/2012/wordml" xmlns:wpg="http://schemas.microsoft.com/office/word/2010/wordprocessingGroup" xmlns:wpi="http://schemas.microsoft.com/office/word/2010/wordprocessingInk" xmlns:wne="http://schemas.microsoft.com/office/word/2006/wordml" xmlns:wps="http://schemas.microsoft.com/office/word/2010/wordprocessingShape" mc:Ignorable="w14 w15 wp14">
   <w:footnote w:type="separator" w:id="-1">
     <w:p>
       <w:pPr>
@@ -7459,18 +8003,18 @@
 </file>
 
 <file path=word/header1.xml><?xml version="1.0" encoding="utf-8"?>
-<w:hdr xmlns:wpc="http://schemas.microsoft.com/office/word/2010/wordprocessingCanvas" xmlns:mc="http://schemas.openxmlformats.org/markup-compatibility/2006" xmlns:o="urn:schemas-microsoft-com:office:office" xmlns:r="http://schemas.openxmlformats.org/officeDocument/2006/relationships" xmlns:m="http://schemas.openxmlformats.org/officeDocument/2006/math" xmlns:v="urn:schemas-microsoft-com:vml" xmlns:wp14="http://schemas.microsoft.com/office/word/2010/wordprocessingDrawing" xmlns:wp="http://schemas.openxmlformats.org/drawingml/2006/wordprocessingDrawing" xmlns:w10="urn:schemas-microsoft-com:office:word" xmlns:w="http://schemas.openxmlformats.org/wordprocessingml/2006/main" xmlns:w14="http://schemas.microsoft.com/office/word/2010/wordml" xmlns:wpg="http://schemas.microsoft.com/office/word/2010/wordprocessingGroup" xmlns:wpi="http://schemas.microsoft.com/office/word/2010/wordprocessingInk" xmlns:wne="http://schemas.microsoft.com/office/word/2006/wordml" xmlns:wps="http://schemas.microsoft.com/office/word/2010/wordprocessingShape" mc:Ignorable="w14 wp14">
+<w:hdr xmlns:wpc="http://schemas.microsoft.com/office/word/2010/wordprocessingCanvas" xmlns:mc="http://schemas.openxmlformats.org/markup-compatibility/2006" xmlns:o="urn:schemas-microsoft-com:office:office" xmlns:r="http://schemas.openxmlformats.org/officeDocument/2006/relationships" xmlns:m="http://schemas.openxmlformats.org/officeDocument/2006/math" xmlns:v="urn:schemas-microsoft-com:vml" xmlns:wp14="http://schemas.microsoft.com/office/word/2010/wordprocessingDrawing" xmlns:wp="http://schemas.openxmlformats.org/drawingml/2006/wordprocessingDrawing" xmlns:w10="urn:schemas-microsoft-com:office:word" xmlns:w="http://schemas.openxmlformats.org/wordprocessingml/2006/main" xmlns:w14="http://schemas.microsoft.com/office/word/2010/wordml" xmlns:w15="http://schemas.microsoft.com/office/word/2012/wordml" xmlns:wpg="http://schemas.microsoft.com/office/word/2010/wordprocessingGroup" xmlns:wpi="http://schemas.microsoft.com/office/word/2010/wordprocessingInk" xmlns:wne="http://schemas.microsoft.com/office/word/2006/wordml" xmlns:wps="http://schemas.microsoft.com/office/word/2010/wordprocessingShape" mc:Ignorable="w14 w15 wp14">
   <w:p>
     <w:r>
-      <w:t>[Project Name]</w:t>
+      <w:t>Sales Management</w:t>
     </w:r>
   </w:p>
 </w:hdr>
 </file>
 
 <file path=word/numbering.xml><?xml version="1.0" encoding="utf-8"?>
-<w:numbering xmlns:wpc="http://schemas.microsoft.com/office/word/2010/wordprocessingCanvas" xmlns:mc="http://schemas.openxmlformats.org/markup-compatibility/2006" xmlns:o="urn:schemas-microsoft-com:office:office" xmlns:r="http://schemas.openxmlformats.org/officeDocument/2006/relationships" xmlns:m="http://schemas.openxmlformats.org/officeDocument/2006/math" xmlns:v="urn:schemas-microsoft-com:vml" xmlns:wp14="http://schemas.microsoft.com/office/word/2010/wordprocessingDrawing" xmlns:wp="http://schemas.openxmlformats.org/drawingml/2006/wordprocessingDrawing" xmlns:w10="urn:schemas-microsoft-com:office:word" xmlns:w="http://schemas.openxmlformats.org/wordprocessingml/2006/main" xmlns:w14="http://schemas.microsoft.com/office/word/2010/wordml" xmlns:wpg="http://schemas.microsoft.com/office/word/2010/wordprocessingGroup" xmlns:wpi="http://schemas.microsoft.com/office/word/2010/wordprocessingInk" xmlns:wne="http://schemas.microsoft.com/office/word/2006/wordml" xmlns:wps="http://schemas.microsoft.com/office/word/2010/wordprocessingShape" mc:Ignorable="w14 wp14">
-  <w:abstractNum w:abstractNumId="0">
+<w:numbering xmlns:wpc="http://schemas.microsoft.com/office/word/2010/wordprocessingCanvas" xmlns:mc="http://schemas.openxmlformats.org/markup-compatibility/2006" xmlns:o="urn:schemas-microsoft-com:office:office" xmlns:r="http://schemas.openxmlformats.org/officeDocument/2006/relationships" xmlns:m="http://schemas.openxmlformats.org/officeDocument/2006/math" xmlns:v="urn:schemas-microsoft-com:vml" xmlns:wp14="http://schemas.microsoft.com/office/word/2010/wordprocessingDrawing" xmlns:wp="http://schemas.openxmlformats.org/drawingml/2006/wordprocessingDrawing" xmlns:w10="urn:schemas-microsoft-com:office:word" xmlns:w="http://schemas.openxmlformats.org/wordprocessingml/2006/main" xmlns:w14="http://schemas.microsoft.com/office/word/2010/wordml" xmlns:w15="http://schemas.microsoft.com/office/word/2012/wordml" xmlns:wpg="http://schemas.microsoft.com/office/word/2010/wordprocessingGroup" xmlns:wpi="http://schemas.microsoft.com/office/word/2010/wordprocessingInk" xmlns:wne="http://schemas.microsoft.com/office/word/2006/wordml" xmlns:wps="http://schemas.microsoft.com/office/word/2010/wordprocessingShape" mc:Ignorable="w14 w15 wp14">
+  <w:abstractNum w:abstractNumId="0" w15:restartNumberingAfterBreak="0">
     <w:nsid w:val="15EB1D6C"/>
     <w:multiLevelType w:val="multilevel"/>
     <w:tmpl w:val="DB60767A"/>
@@ -7565,7 +8109,7 @@
       </w:pPr>
     </w:lvl>
   </w:abstractNum>
-  <w:abstractNum w:abstractNumId="1">
+  <w:abstractNum w:abstractNumId="1" w15:restartNumberingAfterBreak="0">
     <w:nsid w:val="222B79BD"/>
     <w:multiLevelType w:val="multilevel"/>
     <w:tmpl w:val="11FC38BA"/>
@@ -7678,7 +8222,7 @@
       </w:rPr>
     </w:lvl>
   </w:abstractNum>
-  <w:abstractNum w:abstractNumId="2">
+  <w:abstractNum w:abstractNumId="2" w15:restartNumberingAfterBreak="0">
     <w:nsid w:val="53664062"/>
     <w:multiLevelType w:val="multilevel"/>
     <w:tmpl w:val="87A40014"/>
@@ -7777,7 +8321,7 @@
 </file>
 
 <file path=word/styles.xml><?xml version="1.0" encoding="utf-8"?>
-<w:styles xmlns:mc="http://schemas.openxmlformats.org/markup-compatibility/2006" xmlns:r="http://schemas.openxmlformats.org/officeDocument/2006/relationships" xmlns:w="http://schemas.openxmlformats.org/wordprocessingml/2006/main" xmlns:w14="http://schemas.microsoft.com/office/word/2010/wordml" mc:Ignorable="w14">
+<w:styles xmlns:mc="http://schemas.openxmlformats.org/markup-compatibility/2006" xmlns:r="http://schemas.openxmlformats.org/officeDocument/2006/relationships" xmlns:w="http://schemas.openxmlformats.org/wordprocessingml/2006/main" xmlns:w14="http://schemas.microsoft.com/office/word/2010/wordml" xmlns:w15="http://schemas.microsoft.com/office/word/2012/wordml" mc:Ignorable="w14 w15">
   <w:docDefaults>
     <w:rPrDefault>
       <w:rPr>
@@ -7787,149 +8331,378 @@
     </w:rPrDefault>
     <w:pPrDefault/>
   </w:docDefaults>
-  <w:latentStyles w:defLockedState="0" w:defUIPriority="99" w:defSemiHidden="1" w:defUnhideWhenUsed="1" w:defQFormat="0" w:count="267">
-    <w:lsdException w:name="Normal" w:semiHidden="0" w:uiPriority="0" w:unhideWhenUsed="0" w:qFormat="1"/>
-    <w:lsdException w:name="heading 1" w:semiHidden="0" w:uiPriority="0" w:unhideWhenUsed="0" w:qFormat="1"/>
-    <w:lsdException w:name="heading 2" w:semiHidden="0" w:uiPriority="0" w:unhideWhenUsed="0" w:qFormat="1"/>
-    <w:lsdException w:name="heading 3" w:semiHidden="0" w:uiPriority="0" w:unhideWhenUsed="0" w:qFormat="1"/>
-    <w:lsdException w:name="heading 4" w:semiHidden="0" w:uiPriority="0" w:unhideWhenUsed="0"/>
-    <w:lsdException w:name="heading 5" w:semiHidden="0" w:uiPriority="0" w:unhideWhenUsed="0"/>
-    <w:lsdException w:name="heading 6" w:semiHidden="0" w:uiPriority="0" w:unhideWhenUsed="0"/>
-    <w:lsdException w:name="heading 7" w:semiHidden="0" w:uiPriority="0" w:unhideWhenUsed="0"/>
-    <w:lsdException w:name="heading 8" w:semiHidden="0" w:uiPriority="0" w:unhideWhenUsed="0"/>
-    <w:lsdException w:name="heading 9" w:semiHidden="0" w:uiPriority="0" w:unhideWhenUsed="0"/>
-    <w:lsdException w:name="toc 1" w:uiPriority="39"/>
-    <w:lsdException w:name="toc 2" w:uiPriority="39"/>
-    <w:lsdException w:name="toc 3" w:uiPriority="39"/>
-    <w:lsdException w:name="toc 4" w:uiPriority="39"/>
-    <w:lsdException w:name="toc 5" w:uiPriority="39"/>
-    <w:lsdException w:name="toc 6" w:uiPriority="39"/>
-    <w:lsdException w:name="toc 7" w:uiPriority="39"/>
-    <w:lsdException w:name="toc 8" w:uiPriority="39"/>
-    <w:lsdException w:name="toc 9" w:uiPriority="39"/>
-    <w:lsdException w:name="footnote text" w:uiPriority="0"/>
-    <w:lsdException w:name="header" w:uiPriority="0"/>
-    <w:lsdException w:name="caption" w:uiPriority="35" w:qFormat="1"/>
-    <w:lsdException w:name="List Bullet" w:uiPriority="0"/>
-    <w:lsdException w:name="Title" w:semiHidden="0" w:uiPriority="10" w:unhideWhenUsed="0" w:qFormat="1"/>
-    <w:lsdException w:name="Default Paragraph Font" w:uiPriority="1"/>
-    <w:lsdException w:name="Body Text" w:uiPriority="0"/>
-    <w:lsdException w:name="Subtitle" w:semiHidden="0" w:uiPriority="11" w:unhideWhenUsed="0"/>
-    <w:lsdException w:name="Strong" w:semiHidden="0" w:uiPriority="22" w:unhideWhenUsed="0" w:qFormat="1"/>
-    <w:lsdException w:name="Emphasis" w:semiHidden="0" w:uiPriority="20" w:unhideWhenUsed="0"/>
-    <w:lsdException w:name="Table Grid 3" w:uiPriority="0"/>
-    <w:lsdException w:name="Table Grid" w:semiHidden="0" w:uiPriority="0" w:unhideWhenUsed="0"/>
-    <w:lsdException w:name="Placeholder Text" w:unhideWhenUsed="0"/>
-    <w:lsdException w:name="No Spacing" w:semiHidden="0" w:uiPriority="1" w:unhideWhenUsed="0" w:qFormat="1"/>
-    <w:lsdException w:name="Light Shading" w:semiHidden="0" w:uiPriority="60" w:unhideWhenUsed="0"/>
-    <w:lsdException w:name="Light List" w:semiHidden="0" w:uiPriority="61" w:unhideWhenUsed="0"/>
-    <w:lsdException w:name="Light Grid" w:semiHidden="0" w:uiPriority="62" w:unhideWhenUsed="0"/>
-    <w:lsdException w:name="Medium Shading 1" w:semiHidden="0" w:uiPriority="63" w:unhideWhenUsed="0"/>
-    <w:lsdException w:name="Medium Shading 2" w:semiHidden="0" w:uiPriority="64" w:unhideWhenUsed="0"/>
-    <w:lsdException w:name="Medium List 1" w:semiHidden="0" w:uiPriority="65" w:unhideWhenUsed="0"/>
-    <w:lsdException w:name="Medium List 2" w:semiHidden="0" w:uiPriority="66" w:unhideWhenUsed="0"/>
-    <w:lsdException w:name="Medium Grid 1" w:semiHidden="0" w:uiPriority="67" w:unhideWhenUsed="0"/>
-    <w:lsdException w:name="Medium Grid 2" w:semiHidden="0" w:uiPriority="68" w:unhideWhenUsed="0"/>
-    <w:lsdException w:name="Medium Grid 3" w:semiHidden="0" w:uiPriority="69" w:unhideWhenUsed="0"/>
-    <w:lsdException w:name="Dark List" w:semiHidden="0" w:uiPriority="70" w:unhideWhenUsed="0"/>
-    <w:lsdException w:name="Colorful Shading" w:semiHidden="0" w:uiPriority="71" w:unhideWhenUsed="0"/>
-    <w:lsdException w:name="Colorful List" w:semiHidden="0" w:uiPriority="72" w:unhideWhenUsed="0"/>
-    <w:lsdException w:name="Colorful Grid" w:semiHidden="0" w:uiPriority="73" w:unhideWhenUsed="0"/>
-    <w:lsdException w:name="Light Shading Accent 1" w:semiHidden="0" w:uiPriority="60" w:unhideWhenUsed="0"/>
-    <w:lsdException w:name="Light List Accent 1" w:semiHidden="0" w:uiPriority="61" w:unhideWhenUsed="0"/>
-    <w:lsdException w:name="Light Grid Accent 1" w:semiHidden="0" w:uiPriority="62" w:unhideWhenUsed="0"/>
-    <w:lsdException w:name="Medium Shading 1 Accent 1" w:semiHidden="0" w:uiPriority="63" w:unhideWhenUsed="0"/>
-    <w:lsdException w:name="Medium Shading 2 Accent 1" w:semiHidden="0" w:uiPriority="64" w:unhideWhenUsed="0"/>
-    <w:lsdException w:name="Medium List 1 Accent 1" w:semiHidden="0" w:uiPriority="65" w:unhideWhenUsed="0"/>
-    <w:lsdException w:name="Revision" w:unhideWhenUsed="0"/>
-    <w:lsdException w:name="List Paragraph" w:semiHidden="0" w:uiPriority="34" w:unhideWhenUsed="0" w:qFormat="1"/>
-    <w:lsdException w:name="Quote" w:semiHidden="0" w:uiPriority="29" w:unhideWhenUsed="0"/>
-    <w:lsdException w:name="Intense Quote" w:semiHidden="0" w:uiPriority="30" w:unhideWhenUsed="0"/>
-    <w:lsdException w:name="Medium List 2 Accent 1" w:semiHidden="0" w:uiPriority="66" w:unhideWhenUsed="0"/>
-    <w:lsdException w:name="Medium Grid 1 Accent 1" w:semiHidden="0" w:uiPriority="67" w:unhideWhenUsed="0"/>
-    <w:lsdException w:name="Medium Grid 2 Accent 1" w:semiHidden="0" w:uiPriority="68" w:unhideWhenUsed="0"/>
-    <w:lsdException w:name="Medium Grid 3 Accent 1" w:semiHidden="0" w:uiPriority="69" w:unhideWhenUsed="0"/>
-    <w:lsdException w:name="Dark List Accent 1" w:semiHidden="0" w:uiPriority="70" w:unhideWhenUsed="0"/>
-    <w:lsdException w:name="Colorful Shading Accent 1" w:semiHidden="0" w:uiPriority="71" w:unhideWhenUsed="0"/>
-    <w:lsdException w:name="Colorful List Accent 1" w:semiHidden="0" w:uiPriority="72" w:unhideWhenUsed="0"/>
-    <w:lsdException w:name="Colorful Grid Accent 1" w:semiHidden="0" w:uiPriority="73" w:unhideWhenUsed="0"/>
-    <w:lsdException w:name="Light Shading Accent 2" w:semiHidden="0" w:uiPriority="60" w:unhideWhenUsed="0"/>
-    <w:lsdException w:name="Light List Accent 2" w:semiHidden="0" w:uiPriority="61" w:unhideWhenUsed="0"/>
-    <w:lsdException w:name="Light Grid Accent 2" w:semiHidden="0" w:uiPriority="62" w:unhideWhenUsed="0"/>
-    <w:lsdException w:name="Medium Shading 1 Accent 2" w:semiHidden="0" w:uiPriority="63" w:unhideWhenUsed="0"/>
-    <w:lsdException w:name="Medium Shading 2 Accent 2" w:semiHidden="0" w:uiPriority="64" w:unhideWhenUsed="0"/>
-    <w:lsdException w:name="Medium List 1 Accent 2" w:semiHidden="0" w:uiPriority="65" w:unhideWhenUsed="0"/>
-    <w:lsdException w:name="Medium List 2 Accent 2" w:semiHidden="0" w:uiPriority="66" w:unhideWhenUsed="0"/>
-    <w:lsdException w:name="Medium Grid 1 Accent 2" w:semiHidden="0" w:uiPriority="67" w:unhideWhenUsed="0"/>
-    <w:lsdException w:name="Medium Grid 2 Accent 2" w:semiHidden="0" w:uiPriority="68" w:unhideWhenUsed="0"/>
-    <w:lsdException w:name="Medium Grid 3 Accent 2" w:semiHidden="0" w:uiPriority="69" w:unhideWhenUsed="0"/>
-    <w:lsdException w:name="Dark List Accent 2" w:semiHidden="0" w:uiPriority="70" w:unhideWhenUsed="0"/>
-    <w:lsdException w:name="Colorful Shading Accent 2" w:semiHidden="0" w:uiPriority="71" w:unhideWhenUsed="0"/>
-    <w:lsdException w:name="Colorful List Accent 2" w:semiHidden="0" w:uiPriority="72" w:unhideWhenUsed="0"/>
-    <w:lsdException w:name="Colorful Grid Accent 2" w:semiHidden="0" w:uiPriority="73" w:unhideWhenUsed="0"/>
-    <w:lsdException w:name="Light Shading Accent 3" w:semiHidden="0" w:uiPriority="60" w:unhideWhenUsed="0"/>
-    <w:lsdException w:name="Light List Accent 3" w:semiHidden="0" w:uiPriority="61" w:unhideWhenUsed="0"/>
-    <w:lsdException w:name="Light Grid Accent 3" w:semiHidden="0" w:uiPriority="62" w:unhideWhenUsed="0"/>
-    <w:lsdException w:name="Medium Shading 1 Accent 3" w:semiHidden="0" w:uiPriority="63" w:unhideWhenUsed="0"/>
-    <w:lsdException w:name="Medium Shading 2 Accent 3" w:semiHidden="0" w:uiPriority="64" w:unhideWhenUsed="0"/>
-    <w:lsdException w:name="Medium List 1 Accent 3" w:semiHidden="0" w:uiPriority="65" w:unhideWhenUsed="0"/>
-    <w:lsdException w:name="Medium List 2 Accent 3" w:semiHidden="0" w:uiPriority="66" w:unhideWhenUsed="0"/>
-    <w:lsdException w:name="Medium Grid 1 Accent 3" w:semiHidden="0" w:uiPriority="67" w:unhideWhenUsed="0"/>
-    <w:lsdException w:name="Medium Grid 2 Accent 3" w:semiHidden="0" w:uiPriority="68" w:unhideWhenUsed="0"/>
-    <w:lsdException w:name="Medium Grid 3 Accent 3" w:semiHidden="0" w:uiPriority="69" w:unhideWhenUsed="0"/>
-    <w:lsdException w:name="Dark List Accent 3" w:semiHidden="0" w:uiPriority="70" w:unhideWhenUsed="0"/>
-    <w:lsdException w:name="Colorful Shading Accent 3" w:semiHidden="0" w:uiPriority="71" w:unhideWhenUsed="0"/>
-    <w:lsdException w:name="Colorful List Accent 3" w:semiHidden="0" w:uiPriority="72" w:unhideWhenUsed="0"/>
-    <w:lsdException w:name="Colorful Grid Accent 3" w:semiHidden="0" w:uiPriority="73" w:unhideWhenUsed="0"/>
-    <w:lsdException w:name="Light Shading Accent 4" w:semiHidden="0" w:uiPriority="60" w:unhideWhenUsed="0"/>
-    <w:lsdException w:name="Light List Accent 4" w:semiHidden="0" w:uiPriority="61" w:unhideWhenUsed="0"/>
-    <w:lsdException w:name="Light Grid Accent 4" w:semiHidden="0" w:uiPriority="62" w:unhideWhenUsed="0"/>
-    <w:lsdException w:name="Medium Shading 1 Accent 4" w:semiHidden="0" w:uiPriority="63" w:unhideWhenUsed="0"/>
-    <w:lsdException w:name="Medium Shading 2 Accent 4" w:semiHidden="0" w:uiPriority="64" w:unhideWhenUsed="0"/>
-    <w:lsdException w:name="Medium List 1 Accent 4" w:semiHidden="0" w:uiPriority="65" w:unhideWhenUsed="0"/>
-    <w:lsdException w:name="Medium List 2 Accent 4" w:semiHidden="0" w:uiPriority="66" w:unhideWhenUsed="0"/>
-    <w:lsdException w:name="Medium Grid 1 Accent 4" w:semiHidden="0" w:uiPriority="67" w:unhideWhenUsed="0"/>
-    <w:lsdException w:name="Medium Grid 2 Accent 4" w:semiHidden="0" w:uiPriority="68" w:unhideWhenUsed="0"/>
-    <w:lsdException w:name="Medium Grid 3 Accent 4" w:semiHidden="0" w:uiPriority="69" w:unhideWhenUsed="0"/>
-    <w:lsdException w:name="Dark List Accent 4" w:semiHidden="0" w:uiPriority="70" w:unhideWhenUsed="0"/>
-    <w:lsdException w:name="Colorful Shading Accent 4" w:semiHidden="0" w:uiPriority="71" w:unhideWhenUsed="0"/>
-    <w:lsdException w:name="Colorful List Accent 4" w:semiHidden="0" w:uiPriority="72" w:unhideWhenUsed="0"/>
-    <w:lsdException w:name="Colorful Grid Accent 4" w:semiHidden="0" w:uiPriority="73" w:unhideWhenUsed="0"/>
-    <w:lsdException w:name="Light Shading Accent 5" w:semiHidden="0" w:uiPriority="60" w:unhideWhenUsed="0"/>
-    <w:lsdException w:name="Light List Accent 5" w:semiHidden="0" w:uiPriority="61" w:unhideWhenUsed="0"/>
-    <w:lsdException w:name="Light Grid Accent 5" w:semiHidden="0" w:uiPriority="62" w:unhideWhenUsed="0"/>
-    <w:lsdException w:name="Medium Shading 1 Accent 5" w:semiHidden="0" w:uiPriority="63" w:unhideWhenUsed="0"/>
-    <w:lsdException w:name="Medium Shading 2 Accent 5" w:semiHidden="0" w:uiPriority="64" w:unhideWhenUsed="0"/>
-    <w:lsdException w:name="Medium List 1 Accent 5" w:semiHidden="0" w:uiPriority="65" w:unhideWhenUsed="0"/>
-    <w:lsdException w:name="Medium List 2 Accent 5" w:semiHidden="0" w:uiPriority="66" w:unhideWhenUsed="0"/>
-    <w:lsdException w:name="Medium Grid 1 Accent 5" w:semiHidden="0" w:uiPriority="67" w:unhideWhenUsed="0"/>
-    <w:lsdException w:name="Medium Grid 2 Accent 5" w:semiHidden="0" w:uiPriority="68" w:unhideWhenUsed="0"/>
-    <w:lsdException w:name="Medium Grid 3 Accent 5" w:semiHidden="0" w:uiPriority="69" w:unhideWhenUsed="0"/>
-    <w:lsdException w:name="Dark List Accent 5" w:semiHidden="0" w:uiPriority="70" w:unhideWhenUsed="0"/>
-    <w:lsdException w:name="Colorful Shading Accent 5" w:semiHidden="0" w:uiPriority="71" w:unhideWhenUsed="0"/>
-    <w:lsdException w:name="Colorful List Accent 5" w:semiHidden="0" w:uiPriority="72" w:unhideWhenUsed="0"/>
-    <w:lsdException w:name="Colorful Grid Accent 5" w:semiHidden="0" w:uiPriority="73" w:unhideWhenUsed="0"/>
-    <w:lsdException w:name="Light Shading Accent 6" w:semiHidden="0" w:uiPriority="60" w:unhideWhenUsed="0"/>
-    <w:lsdException w:name="Light List Accent 6" w:semiHidden="0" w:uiPriority="61" w:unhideWhenUsed="0"/>
-    <w:lsdException w:name="Light Grid Accent 6" w:semiHidden="0" w:uiPriority="62" w:unhideWhenUsed="0"/>
-    <w:lsdException w:name="Medium Shading 1 Accent 6" w:semiHidden="0" w:uiPriority="63" w:unhideWhenUsed="0"/>
-    <w:lsdException w:name="Medium Shading 2 Accent 6" w:semiHidden="0" w:uiPriority="64" w:unhideWhenUsed="0"/>
-    <w:lsdException w:name="Medium List 1 Accent 6" w:semiHidden="0" w:uiPriority="65" w:unhideWhenUsed="0"/>
-    <w:lsdException w:name="Medium List 2 Accent 6" w:semiHidden="0" w:uiPriority="66" w:unhideWhenUsed="0"/>
-    <w:lsdException w:name="Medium Grid 1 Accent 6" w:semiHidden="0" w:uiPriority="67" w:unhideWhenUsed="0"/>
-    <w:lsdException w:name="Medium Grid 2 Accent 6" w:semiHidden="0" w:uiPriority="68" w:unhideWhenUsed="0"/>
-    <w:lsdException w:name="Medium Grid 3 Accent 6" w:semiHidden="0" w:uiPriority="69" w:unhideWhenUsed="0"/>
-    <w:lsdException w:name="Dark List Accent 6" w:semiHidden="0" w:uiPriority="70" w:unhideWhenUsed="0"/>
-    <w:lsdException w:name="Colorful Shading Accent 6" w:semiHidden="0" w:uiPriority="71" w:unhideWhenUsed="0"/>
-    <w:lsdException w:name="Colorful List Accent 6" w:semiHidden="0" w:uiPriority="72" w:unhideWhenUsed="0"/>
-    <w:lsdException w:name="Colorful Grid Accent 6" w:semiHidden="0" w:uiPriority="73" w:unhideWhenUsed="0"/>
-    <w:lsdException w:name="Subtle Emphasis" w:semiHidden="0" w:uiPriority="19" w:unhideWhenUsed="0"/>
-    <w:lsdException w:name="Intense Emphasis" w:semiHidden="0" w:uiPriority="21" w:unhideWhenUsed="0"/>
-    <w:lsdException w:name="Subtle Reference" w:semiHidden="0" w:uiPriority="31" w:unhideWhenUsed="0"/>
-    <w:lsdException w:name="Intense Reference" w:semiHidden="0" w:uiPriority="32" w:unhideWhenUsed="0"/>
-    <w:lsdException w:name="Book Title" w:semiHidden="0" w:uiPriority="33" w:unhideWhenUsed="0"/>
-    <w:lsdException w:name="Bibliography" w:uiPriority="37"/>
-    <w:lsdException w:name="TOC Heading" w:uiPriority="39" w:qFormat="1"/>
+  <w:latentStyles w:defLockedState="0" w:defUIPriority="99" w:defSemiHidden="0" w:defUnhideWhenUsed="0" w:defQFormat="0" w:count="371">
+    <w:lsdException w:name="Normal" w:uiPriority="0" w:qFormat="1"/>
+    <w:lsdException w:name="heading 1" w:uiPriority="0" w:qFormat="1"/>
+    <w:lsdException w:name="heading 2" w:uiPriority="0" w:qFormat="1"/>
+    <w:lsdException w:name="heading 3" w:uiPriority="0" w:qFormat="1"/>
+    <w:lsdException w:name="heading 4" w:uiPriority="0"/>
+    <w:lsdException w:name="heading 5" w:uiPriority="0"/>
+    <w:lsdException w:name="heading 6" w:uiPriority="0"/>
+    <w:lsdException w:name="heading 7" w:uiPriority="0"/>
+    <w:lsdException w:name="heading 8" w:uiPriority="0"/>
+    <w:lsdException w:name="heading 9" w:uiPriority="0"/>
+    <w:lsdException w:name="index 1" w:semiHidden="1" w:unhideWhenUsed="1"/>
+    <w:lsdException w:name="index 2" w:semiHidden="1" w:unhideWhenUsed="1"/>
+    <w:lsdException w:name="index 3" w:semiHidden="1" w:unhideWhenUsed="1"/>
+    <w:lsdException w:name="index 4" w:semiHidden="1" w:unhideWhenUsed="1"/>
+    <w:lsdException w:name="index 5" w:semiHidden="1" w:unhideWhenUsed="1"/>
+    <w:lsdException w:name="index 6" w:semiHidden="1" w:unhideWhenUsed="1"/>
+    <w:lsdException w:name="index 7" w:semiHidden="1" w:unhideWhenUsed="1"/>
+    <w:lsdException w:name="index 8" w:semiHidden="1" w:unhideWhenUsed="1"/>
+    <w:lsdException w:name="index 9" w:semiHidden="1" w:unhideWhenUsed="1"/>
+    <w:lsdException w:name="toc 1" w:semiHidden="1" w:uiPriority="39" w:unhideWhenUsed="1"/>
+    <w:lsdException w:name="toc 2" w:semiHidden="1" w:uiPriority="39" w:unhideWhenUsed="1"/>
+    <w:lsdException w:name="toc 3" w:semiHidden="1" w:uiPriority="39" w:unhideWhenUsed="1"/>
+    <w:lsdException w:name="toc 4" w:semiHidden="1" w:uiPriority="39" w:unhideWhenUsed="1"/>
+    <w:lsdException w:name="toc 5" w:semiHidden="1" w:uiPriority="39" w:unhideWhenUsed="1"/>
+    <w:lsdException w:name="toc 6" w:semiHidden="1" w:uiPriority="39" w:unhideWhenUsed="1"/>
+    <w:lsdException w:name="toc 7" w:semiHidden="1" w:uiPriority="39" w:unhideWhenUsed="1"/>
+    <w:lsdException w:name="toc 8" w:semiHidden="1" w:uiPriority="39" w:unhideWhenUsed="1"/>
+    <w:lsdException w:name="toc 9" w:semiHidden="1" w:uiPriority="39" w:unhideWhenUsed="1"/>
+    <w:lsdException w:name="Normal Indent" w:semiHidden="1" w:unhideWhenUsed="1"/>
+    <w:lsdException w:name="footnote text" w:semiHidden="1" w:uiPriority="0" w:unhideWhenUsed="1"/>
+    <w:lsdException w:name="annotation text" w:semiHidden="1" w:unhideWhenUsed="1"/>
+    <w:lsdException w:name="header" w:semiHidden="1" w:uiPriority="0" w:unhideWhenUsed="1"/>
+    <w:lsdException w:name="footer" w:semiHidden="1" w:unhideWhenUsed="1"/>
+    <w:lsdException w:name="index heading" w:semiHidden="1" w:unhideWhenUsed="1"/>
+    <w:lsdException w:name="caption" w:semiHidden="1" w:uiPriority="35" w:unhideWhenUsed="1" w:qFormat="1"/>
+    <w:lsdException w:name="table of figures" w:semiHidden="1" w:unhideWhenUsed="1"/>
+    <w:lsdException w:name="envelope address" w:semiHidden="1" w:unhideWhenUsed="1"/>
+    <w:lsdException w:name="envelope return" w:semiHidden="1" w:unhideWhenUsed="1"/>
+    <w:lsdException w:name="footnote reference" w:semiHidden="1" w:unhideWhenUsed="1"/>
+    <w:lsdException w:name="annotation reference" w:semiHidden="1" w:unhideWhenUsed="1"/>
+    <w:lsdException w:name="line number" w:semiHidden="1" w:unhideWhenUsed="1"/>
+    <w:lsdException w:name="page number" w:semiHidden="1" w:unhideWhenUsed="1"/>
+    <w:lsdException w:name="endnote reference" w:semiHidden="1" w:unhideWhenUsed="1"/>
+    <w:lsdException w:name="endnote text" w:semiHidden="1" w:unhideWhenUsed="1"/>
+    <w:lsdException w:name="table of authorities" w:semiHidden="1" w:unhideWhenUsed="1"/>
+    <w:lsdException w:name="macro" w:semiHidden="1" w:unhideWhenUsed="1"/>
+    <w:lsdException w:name="toa heading" w:semiHidden="1" w:unhideWhenUsed="1"/>
+    <w:lsdException w:name="List" w:semiHidden="1" w:unhideWhenUsed="1"/>
+    <w:lsdException w:name="List Bullet" w:semiHidden="1" w:uiPriority="0" w:unhideWhenUsed="1"/>
+    <w:lsdException w:name="List Number" w:semiHidden="1" w:unhideWhenUsed="1"/>
+    <w:lsdException w:name="List 2" w:semiHidden="1" w:unhideWhenUsed="1"/>
+    <w:lsdException w:name="List 3" w:semiHidden="1" w:unhideWhenUsed="1"/>
+    <w:lsdException w:name="List 4" w:semiHidden="1" w:unhideWhenUsed="1"/>
+    <w:lsdException w:name="List 5" w:semiHidden="1" w:unhideWhenUsed="1"/>
+    <w:lsdException w:name="List Bullet 2" w:semiHidden="1" w:unhideWhenUsed="1"/>
+    <w:lsdException w:name="List Bullet 3" w:semiHidden="1" w:unhideWhenUsed="1"/>
+    <w:lsdException w:name="List Bullet 4" w:semiHidden="1" w:unhideWhenUsed="1"/>
+    <w:lsdException w:name="List Bullet 5" w:semiHidden="1" w:unhideWhenUsed="1"/>
+    <w:lsdException w:name="List Number 2" w:semiHidden="1" w:unhideWhenUsed="1"/>
+    <w:lsdException w:name="List Number 3" w:semiHidden="1" w:unhideWhenUsed="1"/>
+    <w:lsdException w:name="List Number 4" w:semiHidden="1" w:unhideWhenUsed="1"/>
+    <w:lsdException w:name="List Number 5" w:semiHidden="1" w:unhideWhenUsed="1"/>
+    <w:lsdException w:name="Title" w:uiPriority="10" w:qFormat="1"/>
+    <w:lsdException w:name="Closing" w:semiHidden="1" w:unhideWhenUsed="1"/>
+    <w:lsdException w:name="Signature" w:semiHidden="1" w:unhideWhenUsed="1"/>
+    <w:lsdException w:name="Default Paragraph Font" w:semiHidden="1" w:uiPriority="1" w:unhideWhenUsed="1"/>
+    <w:lsdException w:name="Body Text" w:semiHidden="1" w:uiPriority="0" w:unhideWhenUsed="1"/>
+    <w:lsdException w:name="Body Text Indent" w:semiHidden="1" w:unhideWhenUsed="1"/>
+    <w:lsdException w:name="List Continue" w:semiHidden="1" w:unhideWhenUsed="1"/>
+    <w:lsdException w:name="List Continue 2" w:semiHidden="1" w:unhideWhenUsed="1"/>
+    <w:lsdException w:name="List Continue 3" w:semiHidden="1" w:unhideWhenUsed="1"/>
+    <w:lsdException w:name="List Continue 4" w:semiHidden="1" w:unhideWhenUsed="1"/>
+    <w:lsdException w:name="List Continue 5" w:semiHidden="1" w:unhideWhenUsed="1"/>
+    <w:lsdException w:name="Message Header" w:semiHidden="1" w:unhideWhenUsed="1"/>
+    <w:lsdException w:name="Subtitle" w:uiPriority="11"/>
+    <w:lsdException w:name="Salutation" w:semiHidden="1" w:unhideWhenUsed="1"/>
+    <w:lsdException w:name="Date" w:semiHidden="1" w:unhideWhenUsed="1"/>
+    <w:lsdException w:name="Body Text First Indent" w:semiHidden="1" w:unhideWhenUsed="1"/>
+    <w:lsdException w:name="Body Text First Indent 2" w:semiHidden="1" w:unhideWhenUsed="1"/>
+    <w:lsdException w:name="Note Heading" w:semiHidden="1" w:unhideWhenUsed="1"/>
+    <w:lsdException w:name="Body Text 2" w:semiHidden="1" w:unhideWhenUsed="1"/>
+    <w:lsdException w:name="Body Text 3" w:semiHidden="1" w:unhideWhenUsed="1"/>
+    <w:lsdException w:name="Body Text Indent 2" w:semiHidden="1" w:unhideWhenUsed="1"/>
+    <w:lsdException w:name="Body Text Indent 3" w:semiHidden="1" w:unhideWhenUsed="1"/>
+    <w:lsdException w:name="Block Text" w:semiHidden="1" w:unhideWhenUsed="1"/>
+    <w:lsdException w:name="Hyperlink" w:semiHidden="1" w:unhideWhenUsed="1"/>
+    <w:lsdException w:name="FollowedHyperlink" w:semiHidden="1" w:unhideWhenUsed="1"/>
+    <w:lsdException w:name="Strong" w:uiPriority="22" w:qFormat="1"/>
+    <w:lsdException w:name="Emphasis" w:uiPriority="20"/>
+    <w:lsdException w:name="Document Map" w:semiHidden="1" w:unhideWhenUsed="1"/>
+    <w:lsdException w:name="Plain Text" w:semiHidden="1" w:unhideWhenUsed="1"/>
+    <w:lsdException w:name="E-mail Signature" w:semiHidden="1" w:unhideWhenUsed="1"/>
+    <w:lsdException w:name="HTML Top of Form" w:semiHidden="1" w:unhideWhenUsed="1"/>
+    <w:lsdException w:name="HTML Bottom of Form" w:semiHidden="1" w:unhideWhenUsed="1"/>
+    <w:lsdException w:name="Normal (Web)" w:semiHidden="1" w:unhideWhenUsed="1"/>
+    <w:lsdException w:name="HTML Acronym" w:semiHidden="1" w:unhideWhenUsed="1"/>
+    <w:lsdException w:name="HTML Address" w:semiHidden="1" w:unhideWhenUsed="1"/>
+    <w:lsdException w:name="HTML Cite" w:semiHidden="1" w:unhideWhenUsed="1"/>
+    <w:lsdException w:name="HTML Code" w:semiHidden="1" w:unhideWhenUsed="1"/>
+    <w:lsdException w:name="HTML Definition" w:semiHidden="1" w:unhideWhenUsed="1"/>
+    <w:lsdException w:name="HTML Keyboard" w:semiHidden="1" w:unhideWhenUsed="1"/>
+    <w:lsdException w:name="HTML Preformatted" w:semiHidden="1" w:unhideWhenUsed="1"/>
+    <w:lsdException w:name="HTML Sample" w:semiHidden="1" w:unhideWhenUsed="1"/>
+    <w:lsdException w:name="HTML Typewriter" w:semiHidden="1" w:unhideWhenUsed="1"/>
+    <w:lsdException w:name="HTML Variable" w:semiHidden="1" w:unhideWhenUsed="1"/>
+    <w:lsdException w:name="Normal Table" w:semiHidden="1" w:unhideWhenUsed="1"/>
+    <w:lsdException w:name="annotation subject" w:semiHidden="1" w:unhideWhenUsed="1"/>
+    <w:lsdException w:name="No List" w:semiHidden="1" w:unhideWhenUsed="1"/>
+    <w:lsdException w:name="Outline List 1" w:semiHidden="1" w:unhideWhenUsed="1"/>
+    <w:lsdException w:name="Outline List 2" w:semiHidden="1" w:unhideWhenUsed="1"/>
+    <w:lsdException w:name="Outline List 3" w:semiHidden="1" w:unhideWhenUsed="1"/>
+    <w:lsdException w:name="Table Simple 1" w:semiHidden="1" w:unhideWhenUsed="1"/>
+    <w:lsdException w:name="Table Simple 2" w:semiHidden="1" w:unhideWhenUsed="1"/>
+    <w:lsdException w:name="Table Simple 3" w:semiHidden="1" w:unhideWhenUsed="1"/>
+    <w:lsdException w:name="Table Classic 1" w:semiHidden="1" w:unhideWhenUsed="1"/>
+    <w:lsdException w:name="Table Classic 2" w:semiHidden="1" w:unhideWhenUsed="1"/>
+    <w:lsdException w:name="Table Classic 3" w:semiHidden="1" w:unhideWhenUsed="1"/>
+    <w:lsdException w:name="Table Classic 4" w:semiHidden="1" w:unhideWhenUsed="1"/>
+    <w:lsdException w:name="Table Colorful 1" w:semiHidden="1" w:unhideWhenUsed="1"/>
+    <w:lsdException w:name="Table Colorful 2" w:semiHidden="1" w:unhideWhenUsed="1"/>
+    <w:lsdException w:name="Table Colorful 3" w:semiHidden="1" w:unhideWhenUsed="1"/>
+    <w:lsdException w:name="Table Columns 1" w:semiHidden="1" w:unhideWhenUsed="1"/>
+    <w:lsdException w:name="Table Columns 2" w:semiHidden="1" w:unhideWhenUsed="1"/>
+    <w:lsdException w:name="Table Columns 3" w:semiHidden="1" w:unhideWhenUsed="1"/>
+    <w:lsdException w:name="Table Columns 4" w:semiHidden="1" w:unhideWhenUsed="1"/>
+    <w:lsdException w:name="Table Columns 5" w:semiHidden="1" w:unhideWhenUsed="1"/>
+    <w:lsdException w:name="Table Grid 1" w:semiHidden="1" w:unhideWhenUsed="1"/>
+    <w:lsdException w:name="Table Grid 2" w:semiHidden="1" w:unhideWhenUsed="1"/>
+    <w:lsdException w:name="Table Grid 3" w:semiHidden="1" w:uiPriority="0" w:unhideWhenUsed="1"/>
+    <w:lsdException w:name="Table Grid 4" w:semiHidden="1" w:unhideWhenUsed="1"/>
+    <w:lsdException w:name="Table Grid 5" w:semiHidden="1" w:unhideWhenUsed="1"/>
+    <w:lsdException w:name="Table Grid 6" w:semiHidden="1" w:unhideWhenUsed="1"/>
+    <w:lsdException w:name="Table Grid 7" w:semiHidden="1" w:unhideWhenUsed="1"/>
+    <w:lsdException w:name="Table Grid 8" w:semiHidden="1" w:unhideWhenUsed="1"/>
+    <w:lsdException w:name="Table List 1" w:semiHidden="1" w:unhideWhenUsed="1"/>
+    <w:lsdException w:name="Table List 2" w:semiHidden="1" w:unhideWhenUsed="1"/>
+    <w:lsdException w:name="Table List 3" w:semiHidden="1" w:unhideWhenUsed="1"/>
+    <w:lsdException w:name="Table List 4" w:semiHidden="1" w:unhideWhenUsed="1"/>
+    <w:lsdException w:name="Table List 5" w:semiHidden="1" w:unhideWhenUsed="1"/>
+    <w:lsdException w:name="Table List 6" w:semiHidden="1" w:unhideWhenUsed="1"/>
+    <w:lsdException w:name="Table List 7" w:semiHidden="1" w:unhideWhenUsed="1"/>
+    <w:lsdException w:name="Table List 8" w:semiHidden="1" w:unhideWhenUsed="1"/>
+    <w:lsdException w:name="Table 3D effects 1" w:semiHidden="1" w:unhideWhenUsed="1"/>
+    <w:lsdException w:name="Table 3D effects 2" w:semiHidden="1" w:unhideWhenUsed="1"/>
+    <w:lsdException w:name="Table 3D effects 3" w:semiHidden="1" w:unhideWhenUsed="1"/>
+    <w:lsdException w:name="Table Contemporary" w:semiHidden="1" w:unhideWhenUsed="1"/>
+    <w:lsdException w:name="Table Elegant" w:semiHidden="1" w:unhideWhenUsed="1"/>
+    <w:lsdException w:name="Table Professional" w:semiHidden="1" w:unhideWhenUsed="1"/>
+    <w:lsdException w:name="Table Subtle 1" w:semiHidden="1" w:unhideWhenUsed="1"/>
+    <w:lsdException w:name="Table Subtle 2" w:semiHidden="1" w:unhideWhenUsed="1"/>
+    <w:lsdException w:name="Table Web 1" w:semiHidden="1" w:unhideWhenUsed="1"/>
+    <w:lsdException w:name="Table Web 2" w:semiHidden="1" w:unhideWhenUsed="1"/>
+    <w:lsdException w:name="Table Web 3" w:semiHidden="1" w:unhideWhenUsed="1"/>
+    <w:lsdException w:name="Balloon Text" w:semiHidden="1" w:unhideWhenUsed="1"/>
+    <w:lsdException w:name="Table Grid" w:uiPriority="0"/>
+    <w:lsdException w:name="Table Theme" w:semiHidden="1" w:unhideWhenUsed="1"/>
+    <w:lsdException w:name="Placeholder Text" w:semiHidden="1"/>
+    <w:lsdException w:name="No Spacing" w:uiPriority="1" w:qFormat="1"/>
+    <w:lsdException w:name="Light Shading" w:uiPriority="60"/>
+    <w:lsdException w:name="Light List" w:uiPriority="61"/>
+    <w:lsdException w:name="Light Grid" w:uiPriority="62"/>
+    <w:lsdException w:name="Medium Shading 1" w:uiPriority="63"/>
+    <w:lsdException w:name="Medium Shading 2" w:uiPriority="64"/>
+    <w:lsdException w:name="Medium List 1" w:uiPriority="65"/>
+    <w:lsdException w:name="Medium List 2" w:uiPriority="66"/>
+    <w:lsdException w:name="Medium Grid 1" w:uiPriority="67"/>
+    <w:lsdException w:name="Medium Grid 2" w:uiPriority="68"/>
+    <w:lsdException w:name="Medium Grid 3" w:uiPriority="69"/>
+    <w:lsdException w:name="Dark List" w:uiPriority="70"/>
+    <w:lsdException w:name="Colorful Shading" w:uiPriority="71"/>
+    <w:lsdException w:name="Colorful List" w:uiPriority="72"/>
+    <w:lsdException w:name="Colorful Grid" w:uiPriority="73"/>
+    <w:lsdException w:name="Light Shading Accent 1" w:uiPriority="60"/>
+    <w:lsdException w:name="Light List Accent 1" w:uiPriority="61"/>
+    <w:lsdException w:name="Light Grid Accent 1" w:uiPriority="62"/>
+    <w:lsdException w:name="Medium Shading 1 Accent 1" w:uiPriority="63"/>
+    <w:lsdException w:name="Medium Shading 2 Accent 1" w:uiPriority="64"/>
+    <w:lsdException w:name="Medium List 1 Accent 1" w:uiPriority="65"/>
+    <w:lsdException w:name="Revision" w:semiHidden="1"/>
+    <w:lsdException w:name="List Paragraph" w:uiPriority="34" w:qFormat="1"/>
+    <w:lsdException w:name="Quote" w:uiPriority="29"/>
+    <w:lsdException w:name="Intense Quote" w:uiPriority="30"/>
+    <w:lsdException w:name="Medium List 2 Accent 1" w:uiPriority="66"/>
+    <w:lsdException w:name="Medium Grid 1 Accent 1" w:uiPriority="67"/>
+    <w:lsdException w:name="Medium Grid 2 Accent 1" w:uiPriority="68"/>
+    <w:lsdException w:name="Medium Grid 3 Accent 1" w:uiPriority="69"/>
+    <w:lsdException w:name="Dark List Accent 1" w:uiPriority="70"/>
+    <w:lsdException w:name="Colorful Shading Accent 1" w:uiPriority="71"/>
+    <w:lsdException w:name="Colorful List Accent 1" w:uiPriority="72"/>
+    <w:lsdException w:name="Colorful Grid Accent 1" w:uiPriority="73"/>
+    <w:lsdException w:name="Light Shading Accent 2" w:uiPriority="60"/>
+    <w:lsdException w:name="Light List Accent 2" w:uiPriority="61"/>
+    <w:lsdException w:name="Light Grid Accent 2" w:uiPriority="62"/>
+    <w:lsdException w:name="Medium Shading 1 Accent 2" w:uiPriority="63"/>
+    <w:lsdException w:name="Medium Shading 2 Accent 2" w:uiPriority="64"/>
+    <w:lsdException w:name="Medium List 1 Accent 2" w:uiPriority="65"/>
+    <w:lsdException w:name="Medium List 2 Accent 2" w:uiPriority="66"/>
+    <w:lsdException w:name="Medium Grid 1 Accent 2" w:uiPriority="67"/>
+    <w:lsdException w:name="Medium Grid 2 Accent 2" w:uiPriority="68"/>
+    <w:lsdException w:name="Medium Grid 3 Accent 2" w:uiPriority="69"/>
+    <w:lsdException w:name="Dark List Accent 2" w:uiPriority="70"/>
+    <w:lsdException w:name="Colorful Shading Accent 2" w:uiPriority="71"/>
+    <w:lsdException w:name="Colorful List Accent 2" w:uiPriority="72"/>
+    <w:lsdException w:name="Colorful Grid Accent 2" w:uiPriority="73"/>
+    <w:lsdException w:name="Light Shading Accent 3" w:uiPriority="60"/>
+    <w:lsdException w:name="Light List Accent 3" w:uiPriority="61"/>
+    <w:lsdException w:name="Light Grid Accent 3" w:uiPriority="62"/>
+    <w:lsdException w:name="Medium Shading 1 Accent 3" w:uiPriority="63"/>
+    <w:lsdException w:name="Medium Shading 2 Accent 3" w:uiPriority="64"/>
+    <w:lsdException w:name="Medium List 1 Accent 3" w:uiPriority="65"/>
+    <w:lsdException w:name="Medium List 2 Accent 3" w:uiPriority="66"/>
+    <w:lsdException w:name="Medium Grid 1 Accent 3" w:uiPriority="67"/>
+    <w:lsdException w:name="Medium Grid 2 Accent 3" w:uiPriority="68"/>
+    <w:lsdException w:name="Medium Grid 3 Accent 3" w:uiPriority="69"/>
+    <w:lsdException w:name="Dark List Accent 3" w:uiPriority="70"/>
+    <w:lsdException w:name="Colorful Shading Accent 3" w:uiPriority="71"/>
+    <w:lsdException w:name="Colorful List Accent 3" w:uiPriority="72"/>
+    <w:lsdException w:name="Colorful Grid Accent 3" w:uiPriority="73"/>
+    <w:lsdException w:name="Light Shading Accent 4" w:uiPriority="60"/>
+    <w:lsdException w:name="Light List Accent 4" w:uiPriority="61"/>
+    <w:lsdException w:name="Light Grid Accent 4" w:uiPriority="62"/>
+    <w:lsdException w:name="Medium Shading 1 Accent 4" w:uiPriority="63"/>
+    <w:lsdException w:name="Medium Shading 2 Accent 4" w:uiPriority="64"/>
+    <w:lsdException w:name="Medium List 1 Accent 4" w:uiPriority="65"/>
+    <w:lsdException w:name="Medium List 2 Accent 4" w:uiPriority="66"/>
+    <w:lsdException w:name="Medium Grid 1 Accent 4" w:uiPriority="67"/>
+    <w:lsdException w:name="Medium Grid 2 Accent 4" w:uiPriority="68"/>
+    <w:lsdException w:name="Medium Grid 3 Accent 4" w:uiPriority="69"/>
+    <w:lsdException w:name="Dark List Accent 4" w:uiPriority="70"/>
+    <w:lsdException w:name="Colorful Shading Accent 4" w:uiPriority="71"/>
+    <w:lsdException w:name="Colorful List Accent 4" w:uiPriority="72"/>
+    <w:lsdException w:name="Colorful Grid Accent 4" w:uiPriority="73"/>
+    <w:lsdException w:name="Light Shading Accent 5" w:uiPriority="60"/>
+    <w:lsdException w:name="Light List Accent 5" w:uiPriority="61"/>
+    <w:lsdException w:name="Light Grid Accent 5" w:uiPriority="62"/>
+    <w:lsdException w:name="Medium Shading 1 Accent 5" w:uiPriority="63"/>
+    <w:lsdException w:name="Medium Shading 2 Accent 5" w:uiPriority="64"/>
+    <w:lsdException w:name="Medium List 1 Accent 5" w:uiPriority="65"/>
+    <w:lsdException w:name="Medium List 2 Accent 5" w:uiPriority="66"/>
+    <w:lsdException w:name="Medium Grid 1 Accent 5" w:uiPriority="67"/>
+    <w:lsdException w:name="Medium Grid 2 Accent 5" w:uiPriority="68"/>
+    <w:lsdException w:name="Medium Grid 3 Accent 5" w:uiPriority="69"/>
+    <w:lsdException w:name="Dark List Accent 5" w:uiPriority="70"/>
+    <w:lsdException w:name="Colorful Shading Accent 5" w:uiPriority="71"/>
+    <w:lsdException w:name="Colorful List Accent 5" w:uiPriority="72"/>
+    <w:lsdException w:name="Colorful Grid Accent 5" w:uiPriority="73"/>
+    <w:lsdException w:name="Light Shading Accent 6" w:uiPriority="60"/>
+    <w:lsdException w:name="Light List Accent 6" w:uiPriority="61"/>
+    <w:lsdException w:name="Light Grid Accent 6" w:uiPriority="62"/>
+    <w:lsdException w:name="Medium Shading 1 Accent 6" w:uiPriority="63"/>
+    <w:lsdException w:name="Medium Shading 2 Accent 6" w:uiPriority="64"/>
+    <w:lsdException w:name="Medium List 1 Accent 6" w:uiPriority="65"/>
+    <w:lsdException w:name="Medium List 2 Accent 6" w:uiPriority="66"/>
+    <w:lsdException w:name="Medium Grid 1 Accent 6" w:uiPriority="67"/>
+    <w:lsdException w:name="Medium Grid 2 Accent 6" w:uiPriority="68"/>
+    <w:lsdException w:name="Medium Grid 3 Accent 6" w:uiPriority="69"/>
+    <w:lsdException w:name="Dark List Accent 6" w:uiPriority="70"/>
+    <w:lsdException w:name="Colorful Shading Accent 6" w:uiPriority="71"/>
+    <w:lsdException w:name="Colorful List Accent 6" w:uiPriority="72"/>
+    <w:lsdException w:name="Colorful Grid Accent 6" w:uiPriority="73"/>
+    <w:lsdException w:name="Subtle Emphasis" w:uiPriority="19"/>
+    <w:lsdException w:name="Intense Emphasis" w:uiPriority="21"/>
+    <w:lsdException w:name="Subtle Reference" w:uiPriority="31"/>
+    <w:lsdException w:name="Intense Reference" w:uiPriority="32"/>
+    <w:lsdException w:name="Book Title" w:uiPriority="33"/>
+    <w:lsdException w:name="Bibliography" w:semiHidden="1" w:uiPriority="37" w:unhideWhenUsed="1"/>
+    <w:lsdException w:name="TOC Heading" w:semiHidden="1" w:uiPriority="39" w:unhideWhenUsed="1" w:qFormat="1"/>
+    <w:lsdException w:name="Plain Table 1" w:uiPriority="41"/>
+    <w:lsdException w:name="Plain Table 2" w:uiPriority="42"/>
+    <w:lsdException w:name="Plain Table 3" w:uiPriority="43"/>
+    <w:lsdException w:name="Plain Table 4" w:uiPriority="44"/>
+    <w:lsdException w:name="Plain Table 5" w:uiPriority="45"/>
+    <w:lsdException w:name="Grid Table Light" w:uiPriority="40"/>
+    <w:lsdException w:name="Grid Table 1 Light" w:uiPriority="46"/>
+    <w:lsdException w:name="Grid Table 2" w:uiPriority="47"/>
+    <w:lsdException w:name="Grid Table 3" w:uiPriority="48"/>
+    <w:lsdException w:name="Grid Table 4" w:uiPriority="49"/>
+    <w:lsdException w:name="Grid Table 5 Dark" w:uiPriority="50"/>
+    <w:lsdException w:name="Grid Table 6 Colorful" w:uiPriority="51"/>
+    <w:lsdException w:name="Grid Table 7 Colorful" w:uiPriority="52"/>
+    <w:lsdException w:name="Grid Table 1 Light Accent 1" w:uiPriority="46"/>
+    <w:lsdException w:name="Grid Table 2 Accent 1" w:uiPriority="47"/>
+    <w:lsdException w:name="Grid Table 3 Accent 1" w:uiPriority="48"/>
+    <w:lsdException w:name="Grid Table 4 Accent 1" w:uiPriority="49"/>
+    <w:lsdException w:name="Grid Table 5 Dark Accent 1" w:uiPriority="50"/>
+    <w:lsdException w:name="Grid Table 6 Colorful Accent 1" w:uiPriority="51"/>
+    <w:lsdException w:name="Grid Table 7 Colorful Accent 1" w:uiPriority="52"/>
+    <w:lsdException w:name="Grid Table 1 Light Accent 2" w:uiPriority="46"/>
+    <w:lsdException w:name="Grid Table 2 Accent 2" w:uiPriority="47"/>
+    <w:lsdException w:name="Grid Table 3 Accent 2" w:uiPriority="48"/>
+    <w:lsdException w:name="Grid Table 4 Accent 2" w:uiPriority="49"/>
+    <w:lsdException w:name="Grid Table 5 Dark Accent 2" w:uiPriority="50"/>
+    <w:lsdException w:name="Grid Table 6 Colorful Accent 2" w:uiPriority="51"/>
+    <w:lsdException w:name="Grid Table 7 Colorful Accent 2" w:uiPriority="52"/>
+    <w:lsdException w:name="Grid Table 1 Light Accent 3" w:uiPriority="46"/>
+    <w:lsdException w:name="Grid Table 2 Accent 3" w:uiPriority="47"/>
+    <w:lsdException w:name="Grid Table 3 Accent 3" w:uiPriority="48"/>
+    <w:lsdException w:name="Grid Table 4 Accent 3" w:uiPriority="49"/>
+    <w:lsdException w:name="Grid Table 5 Dark Accent 3" w:uiPriority="50"/>
+    <w:lsdException w:name="Grid Table 6 Colorful Accent 3" w:uiPriority="51"/>
+    <w:lsdException w:name="Grid Table 7 Colorful Accent 3" w:uiPriority="52"/>
+    <w:lsdException w:name="Grid Table 1 Light Accent 4" w:uiPriority="46"/>
+    <w:lsdException w:name="Grid Table 2 Accent 4" w:uiPriority="47"/>
+    <w:lsdException w:name="Grid Table 3 Accent 4" w:uiPriority="48"/>
+    <w:lsdException w:name="Grid Table 4 Accent 4" w:uiPriority="49"/>
+    <w:lsdException w:name="Grid Table 5 Dark Accent 4" w:uiPriority="50"/>
+    <w:lsdException w:name="Grid Table 6 Colorful Accent 4" w:uiPriority="51"/>
+    <w:lsdException w:name="Grid Table 7 Colorful Accent 4" w:uiPriority="52"/>
+    <w:lsdException w:name="Grid Table 1 Light Accent 5" w:uiPriority="46"/>
+    <w:lsdException w:name="Grid Table 2 Accent 5" w:uiPriority="47"/>
+    <w:lsdException w:name="Grid Table 3 Accent 5" w:uiPriority="48"/>
+    <w:lsdException w:name="Grid Table 4 Accent 5" w:uiPriority="49"/>
+    <w:lsdException w:name="Grid Table 5 Dark Accent 5" w:uiPriority="50"/>
+    <w:lsdException w:name="Grid Table 6 Colorful Accent 5" w:uiPriority="51"/>
+    <w:lsdException w:name="Grid Table 7 Colorful Accent 5" w:uiPriority="52"/>
+    <w:lsdException w:name="Grid Table 1 Light Accent 6" w:uiPriority="46"/>
+    <w:lsdException w:name="Grid Table 2 Accent 6" w:uiPriority="47"/>
+    <w:lsdException w:name="Grid Table 3 Accent 6" w:uiPriority="48"/>
+    <w:lsdException w:name="Grid Table 4 Accent 6" w:uiPriority="49"/>
+    <w:lsdException w:name="Grid Table 5 Dark Accent 6" w:uiPriority="50"/>
+    <w:lsdException w:name="Grid Table 6 Colorful Accent 6" w:uiPriority="51"/>
+    <w:lsdException w:name="Grid Table 7 Colorful Accent 6" w:uiPriority="52"/>
+    <w:lsdException w:name="List Table 1 Light" w:uiPriority="46"/>
+    <w:lsdException w:name="List Table 2" w:uiPriority="47"/>
+    <w:lsdException w:name="List Table 3" w:uiPriority="48"/>
+    <w:lsdException w:name="List Table 4" w:uiPriority="49"/>
+    <w:lsdException w:name="List Table 5 Dark" w:uiPriority="50"/>
+    <w:lsdException w:name="List Table 6 Colorful" w:uiPriority="51"/>
+    <w:lsdException w:name="List Table 7 Colorful" w:uiPriority="52"/>
+    <w:lsdException w:name="List Table 1 Light Accent 1" w:uiPriority="46"/>
+    <w:lsdException w:name="List Table 2 Accent 1" w:uiPriority="47"/>
+    <w:lsdException w:name="List Table 3 Accent 1" w:uiPriority="48"/>
+    <w:lsdException w:name="List Table 4 Accent 1" w:uiPriority="49"/>
+    <w:lsdException w:name="List Table 5 Dark Accent 1" w:uiPriority="50"/>
+    <w:lsdException w:name="List Table 6 Colorful Accent 1" w:uiPriority="51"/>
+    <w:lsdException w:name="List Table 7 Colorful Accent 1" w:uiPriority="52"/>
+    <w:lsdException w:name="List Table 1 Light Accent 2" w:uiPriority="46"/>
+    <w:lsdException w:name="List Table 2 Accent 2" w:uiPriority="47"/>
+    <w:lsdException w:name="List Table 3 Accent 2" w:uiPriority="48"/>
+    <w:lsdException w:name="List Table 4 Accent 2" w:uiPriority="49"/>
+    <w:lsdException w:name="List Table 5 Dark Accent 2" w:uiPriority="50"/>
+    <w:lsdException w:name="List Table 6 Colorful Accent 2" w:uiPriority="51"/>
+    <w:lsdException w:name="List Table 7 Colorful Accent 2" w:uiPriority="52"/>
+    <w:lsdException w:name="List Table 1 Light Accent 3" w:uiPriority="46"/>
+    <w:lsdException w:name="List Table 2 Accent 3" w:uiPriority="47"/>
+    <w:lsdException w:name="List Table 3 Accent 3" w:uiPriority="48"/>
+    <w:lsdException w:name="List Table 4 Accent 3" w:uiPriority="49"/>
+    <w:lsdException w:name="List Table 5 Dark Accent 3" w:uiPriority="50"/>
+    <w:lsdException w:name="List Table 6 Colorful Accent 3" w:uiPriority="51"/>
+    <w:lsdException w:name="List Table 7 Colorful Accent 3" w:uiPriority="52"/>
+    <w:lsdException w:name="List Table 1 Light Accent 4" w:uiPriority="46"/>
+    <w:lsdException w:name="List Table 2 Accent 4" w:uiPriority="47"/>
+    <w:lsdException w:name="List Table 3 Accent 4" w:uiPriority="48"/>
+    <w:lsdException w:name="List Table 4 Accent 4" w:uiPriority="49"/>
+    <w:lsdException w:name="List Table 5 Dark Accent 4" w:uiPriority="50"/>
+    <w:lsdException w:name="List Table 6 Colorful Accent 4" w:uiPriority="51"/>
+    <w:lsdException w:name="List Table 7 Colorful Accent 4" w:uiPriority="52"/>
+    <w:lsdException w:name="List Table 1 Light Accent 5" w:uiPriority="46"/>
+    <w:lsdException w:name="List Table 2 Accent 5" w:uiPriority="47"/>
+    <w:lsdException w:name="List Table 3 Accent 5" w:uiPriority="48"/>
+    <w:lsdException w:name="List Table 4 Accent 5" w:uiPriority="49"/>
+    <w:lsdException w:name="List Table 5 Dark Accent 5" w:uiPriority="50"/>
+    <w:lsdException w:name="List Table 6 Colorful Accent 5" w:uiPriority="51"/>
+    <w:lsdException w:name="List Table 7 Colorful Accent 5" w:uiPriority="52"/>
+    <w:lsdException w:name="List Table 1 Light Accent 6" w:uiPriority="46"/>
+    <w:lsdException w:name="List Table 2 Accent 6" w:uiPriority="47"/>
+    <w:lsdException w:name="List Table 3 Accent 6" w:uiPriority="48"/>
+    <w:lsdException w:name="List Table 4 Accent 6" w:uiPriority="49"/>
+    <w:lsdException w:name="List Table 5 Dark Accent 6" w:uiPriority="50"/>
+    <w:lsdException w:name="List Table 6 Colorful Accent 6" w:uiPriority="51"/>
+    <w:lsdException w:name="List Table 7 Colorful Accent 6" w:uiPriority="52"/>
   </w:latentStyles>
   <w:style w:type="paragraph" w:default="1" w:styleId="Normal">
     <w:name w:val="Normal"/>
@@ -8902,19 +9675,8 @@
       <w:lang w:val="en-US" w:eastAsia="en-US"/>
     </w:rPr>
     <w:tblPr>
-      <w:tblInd w:w="0" w:type="dxa"/>
-      <w:tblBorders>
-        <w:top w:val="single" w:sz="6" w:space="0" w:color="000000"/>
-        <w:left w:val="single" w:sz="6" w:space="0" w:color="000000"/>
-        <w:bottom w:val="single" w:sz="6" w:space="0" w:color="000000"/>
-        <w:right w:val="single" w:sz="6" w:space="0" w:color="000000"/>
-        <w:insideH w:val="single" w:sz="6" w:space="0" w:color="000000"/>
-        <w:insideV w:val="single" w:sz="6" w:space="0" w:color="000000"/>
-      </w:tblBorders>
       <w:tblCellMar>
-        <w:top w:w="0" w:type="dxa"/>
         <w:left w:w="0" w:type="dxa"/>
-        <w:bottom w:w="0" w:type="dxa"/>
         <w:right w:w="0" w:type="dxa"/>
       </w:tblCellMar>
     </w:tblPr>
@@ -8963,7 +9725,6 @@
       <w:spacing w:before="60" w:after="60"/>
     </w:pPr>
     <w:tblPr>
-      <w:tblInd w:w="0" w:type="dxa"/>
       <w:tblBorders>
         <w:top w:val="single" w:sz="6" w:space="0" w:color="000000"/>
         <w:left w:val="single" w:sz="6" w:space="0" w:color="000000"/>
@@ -8972,12 +9733,6 @@
         <w:insideH w:val="single" w:sz="6" w:space="0" w:color="000000"/>
         <w:insideV w:val="single" w:sz="6" w:space="0" w:color="000000"/>
       </w:tblBorders>
-      <w:tblCellMar>
-        <w:top w:w="0" w:type="dxa"/>
-        <w:left w:w="108" w:type="dxa"/>
-        <w:bottom w:w="0" w:type="dxa"/>
-        <w:right w:w="108" w:type="dxa"/>
-      </w:tblCellMar>
     </w:tblPr>
     <w:tcPr>
       <w:shd w:val="clear" w:color="auto" w:fill="auto"/>
@@ -9016,7 +9771,6 @@
       <w:bCs/>
     </w:rPr>
     <w:tblPr>
-      <w:tblInd w:w="0" w:type="dxa"/>
       <w:tblBorders>
         <w:top w:val="single" w:sz="12" w:space="0" w:color="000000"/>
         <w:left w:val="single" w:sz="12" w:space="0" w:color="000000"/>
@@ -9025,12 +9779,6 @@
         <w:insideH w:val="single" w:sz="6" w:space="0" w:color="000000"/>
         <w:insideV w:val="single" w:sz="6" w:space="0" w:color="000000"/>
       </w:tblBorders>
-      <w:tblCellMar>
-        <w:top w:w="0" w:type="dxa"/>
-        <w:left w:w="108" w:type="dxa"/>
-        <w:bottom w:w="0" w:type="dxa"/>
-        <w:right w:w="108" w:type="dxa"/>
-      </w:tblCellMar>
     </w:tblPr>
     <w:tblStylePr w:type="firstRow">
       <w:rPr>
@@ -9104,7 +9852,6 @@
       <w:spacing w:before="100" w:after="100" w:line="280" w:lineRule="exact"/>
     </w:pPr>
     <w:tblPr>
-      <w:tblInd w:w="0" w:type="dxa"/>
       <w:tblBorders>
         <w:top w:val="single" w:sz="6" w:space="0" w:color="000080"/>
         <w:left w:val="single" w:sz="6" w:space="0" w:color="000080"/>
@@ -9113,12 +9860,6 @@
         <w:insideH w:val="single" w:sz="6" w:space="0" w:color="000080"/>
         <w:insideV w:val="single" w:sz="6" w:space="0" w:color="000080"/>
       </w:tblBorders>
-      <w:tblCellMar>
-        <w:top w:w="0" w:type="dxa"/>
-        <w:left w:w="108" w:type="dxa"/>
-        <w:bottom w:w="0" w:type="dxa"/>
-        <w:right w:w="108" w:type="dxa"/>
-      </w:tblCellMar>
     </w:tblPr>
     <w:tblStylePr w:type="firstRow">
       <w:rPr>
@@ -9193,7 +9934,6 @@
     <w:basedOn w:val="TableNormal"/>
     <w:rsid w:val="00621F62"/>
     <w:tblPr>
-      <w:tblInd w:w="0" w:type="dxa"/>
       <w:tblBorders>
         <w:top w:val="single" w:sz="4" w:space="0" w:color="auto"/>
         <w:left w:val="single" w:sz="4" w:space="0" w:color="auto"/>
@@ -9202,12 +9942,6 @@
         <w:insideH w:val="single" w:sz="4" w:space="0" w:color="auto"/>
         <w:insideV w:val="single" w:sz="4" w:space="0" w:color="auto"/>
       </w:tblBorders>
-      <w:tblCellMar>
-        <w:top w:w="0" w:type="dxa"/>
-        <w:left w:w="108" w:type="dxa"/>
-        <w:bottom w:w="0" w:type="dxa"/>
-        <w:right w:w="108" w:type="dxa"/>
-      </w:tblCellMar>
     </w:tblPr>
   </w:style>
   <w:style w:type="table" w:styleId="TableGrid3">
@@ -9220,7 +9954,6 @@
       <w:spacing w:before="160"/>
     </w:pPr>
     <w:tblPr>
-      <w:tblInd w:w="0" w:type="dxa"/>
       <w:tblBorders>
         <w:top w:val="single" w:sz="6" w:space="0" w:color="000000"/>
         <w:left w:val="single" w:sz="12" w:space="0" w:color="000000"/>
@@ -9228,12 +9961,6 @@
         <w:right w:val="single" w:sz="12" w:space="0" w:color="000000"/>
         <w:insideV w:val="single" w:sz="6" w:space="0" w:color="000000"/>
       </w:tblBorders>
-      <w:tblCellMar>
-        <w:top w:w="0" w:type="dxa"/>
-        <w:left w:w="108" w:type="dxa"/>
-        <w:bottom w:w="0" w:type="dxa"/>
-        <w:right w:w="108" w:type="dxa"/>
-      </w:tblCellMar>
     </w:tblPr>
     <w:tblStylePr w:type="firstRow">
       <w:tblPr/>
@@ -9275,1507 +10002,21 @@
       </w:tcPr>
     </w:tblStylePr>
   </w:style>
-</w:styles>
-</file>
-
-<file path=word/stylesWithEffects.xml><?xml version="1.0" encoding="utf-8"?>
-<w:styles xmlns:wpc="http://schemas.microsoft.com/office/word/2010/wordprocessingCanvas" xmlns:mc="http://schemas.openxmlformats.org/markup-compatibility/2006" xmlns:o="urn:schemas-microsoft-com:office:office" xmlns:r="http://schemas.openxmlformats.org/officeDocument/2006/relationships" xmlns:m="http://schemas.openxmlformats.org/officeDocument/2006/math" xmlns:v="urn:schemas-microsoft-com:vml" xmlns:wp14="http://schemas.microsoft.com/office/word/2010/wordprocessingDrawing" xmlns:wp="http://schemas.openxmlformats.org/drawingml/2006/wordprocessingDrawing" xmlns:w10="urn:schemas-microsoft-com:office:word" xmlns:w="http://schemas.openxmlformats.org/wordprocessingml/2006/main" xmlns:w14="http://schemas.microsoft.com/office/word/2010/wordml" xmlns:wpg="http://schemas.microsoft.com/office/word/2010/wordprocessingGroup" xmlns:wpi="http://schemas.microsoft.com/office/word/2010/wordprocessingInk" xmlns:wne="http://schemas.microsoft.com/office/word/2006/wordml" xmlns:wps="http://schemas.microsoft.com/office/word/2010/wordprocessingShape" mc:Ignorable="w14 wp14">
-  <w:docDefaults>
-    <w:rPrDefault>
-      <w:rPr>
-        <w:rFonts w:ascii="Times New Roman" w:eastAsia="Times New Roman" w:hAnsi="Times New Roman" w:cs="Times New Roman"/>
-        <w:lang w:val="en-AU" w:eastAsia="en-AU" w:bidi="ar-SA"/>
-      </w:rPr>
-    </w:rPrDefault>
-    <w:pPrDefault/>
-  </w:docDefaults>
-  <w:latentStyles w:defLockedState="0" w:defUIPriority="99" w:defSemiHidden="1" w:defUnhideWhenUsed="1" w:defQFormat="0" w:count="267">
-    <w:lsdException w:name="Normal" w:semiHidden="0" w:uiPriority="0" w:unhideWhenUsed="0" w:qFormat="1"/>
-    <w:lsdException w:name="heading 1" w:semiHidden="0" w:uiPriority="0" w:unhideWhenUsed="0" w:qFormat="1"/>
-    <w:lsdException w:name="heading 2" w:semiHidden="0" w:uiPriority="0" w:unhideWhenUsed="0" w:qFormat="1"/>
-    <w:lsdException w:name="heading 3" w:semiHidden="0" w:uiPriority="0" w:unhideWhenUsed="0" w:qFormat="1"/>
-    <w:lsdException w:name="heading 4" w:semiHidden="0" w:uiPriority="0" w:unhideWhenUsed="0"/>
-    <w:lsdException w:name="heading 5" w:semiHidden="0" w:uiPriority="0" w:unhideWhenUsed="0"/>
-    <w:lsdException w:name="heading 6" w:semiHidden="0" w:uiPriority="0" w:unhideWhenUsed="0"/>
-    <w:lsdException w:name="heading 7" w:semiHidden="0" w:uiPriority="0" w:unhideWhenUsed="0"/>
-    <w:lsdException w:name="heading 8" w:semiHidden="0" w:uiPriority="0" w:unhideWhenUsed="0"/>
-    <w:lsdException w:name="heading 9" w:semiHidden="0" w:uiPriority="0" w:unhideWhenUsed="0"/>
-    <w:lsdException w:name="toc 1" w:uiPriority="39"/>
-    <w:lsdException w:name="toc 2" w:uiPriority="39"/>
-    <w:lsdException w:name="toc 3" w:uiPriority="39"/>
-    <w:lsdException w:name="toc 4" w:uiPriority="39"/>
-    <w:lsdException w:name="toc 5" w:uiPriority="39"/>
-    <w:lsdException w:name="toc 6" w:uiPriority="39"/>
-    <w:lsdException w:name="toc 7" w:uiPriority="39"/>
-    <w:lsdException w:name="toc 8" w:uiPriority="39"/>
-    <w:lsdException w:name="toc 9" w:uiPriority="39"/>
-    <w:lsdException w:name="footnote text" w:uiPriority="0"/>
-    <w:lsdException w:name="header" w:uiPriority="0"/>
-    <w:lsdException w:name="caption" w:uiPriority="35" w:qFormat="1"/>
-    <w:lsdException w:name="List Bullet" w:uiPriority="0"/>
-    <w:lsdException w:name="Title" w:semiHidden="0" w:uiPriority="10" w:unhideWhenUsed="0" w:qFormat="1"/>
-    <w:lsdException w:name="Default Paragraph Font" w:uiPriority="1"/>
-    <w:lsdException w:name="Body Text" w:uiPriority="0"/>
-    <w:lsdException w:name="Subtitle" w:semiHidden="0" w:uiPriority="11" w:unhideWhenUsed="0"/>
-    <w:lsdException w:name="Strong" w:semiHidden="0" w:uiPriority="22" w:unhideWhenUsed="0" w:qFormat="1"/>
-    <w:lsdException w:name="Emphasis" w:semiHidden="0" w:uiPriority="20" w:unhideWhenUsed="0"/>
-    <w:lsdException w:name="Table Grid 3" w:uiPriority="0"/>
-    <w:lsdException w:name="Table Grid" w:semiHidden="0" w:uiPriority="0" w:unhideWhenUsed="0"/>
-    <w:lsdException w:name="Placeholder Text" w:unhideWhenUsed="0"/>
-    <w:lsdException w:name="No Spacing" w:semiHidden="0" w:uiPriority="1" w:unhideWhenUsed="0" w:qFormat="1"/>
-    <w:lsdException w:name="Light Shading" w:semiHidden="0" w:uiPriority="60" w:unhideWhenUsed="0"/>
-    <w:lsdException w:name="Light List" w:semiHidden="0" w:uiPriority="61" w:unhideWhenUsed="0"/>
-    <w:lsdException w:name="Light Grid" w:semiHidden="0" w:uiPriority="62" w:unhideWhenUsed="0"/>
-    <w:lsdException w:name="Medium Shading 1" w:semiHidden="0" w:uiPriority="63" w:unhideWhenUsed="0"/>
-    <w:lsdException w:name="Medium Shading 2" w:semiHidden="0" w:uiPriority="64" w:unhideWhenUsed="0"/>
-    <w:lsdException w:name="Medium List 1" w:semiHidden="0" w:uiPriority="65" w:unhideWhenUsed="0"/>
-    <w:lsdException w:name="Medium List 2" w:semiHidden="0" w:uiPriority="66" w:unhideWhenUsed="0"/>
-    <w:lsdException w:name="Medium Grid 1" w:semiHidden="0" w:uiPriority="67" w:unhideWhenUsed="0"/>
-    <w:lsdException w:name="Medium Grid 2" w:semiHidden="0" w:uiPriority="68" w:unhideWhenUsed="0"/>
-    <w:lsdException w:name="Medium Grid 3" w:semiHidden="0" w:uiPriority="69" w:unhideWhenUsed="0"/>
-    <w:lsdException w:name="Dark List" w:semiHidden="0" w:uiPriority="70" w:unhideWhenUsed="0"/>
-    <w:lsdException w:name="Colorful Shading" w:semiHidden="0" w:uiPriority="71" w:unhideWhenUsed="0"/>
-    <w:lsdException w:name="Colorful List" w:semiHidden="0" w:uiPriority="72" w:unhideWhenUsed="0"/>
-    <w:lsdException w:name="Colorful Grid" w:semiHidden="0" w:uiPriority="73" w:unhideWhenUsed="0"/>
-    <w:lsdException w:name="Light Shading Accent 1" w:semiHidden="0" w:uiPriority="60" w:unhideWhenUsed="0"/>
-    <w:lsdException w:name="Light List Accent 1" w:semiHidden="0" w:uiPriority="61" w:unhideWhenUsed="0"/>
-    <w:lsdException w:name="Light Grid Accent 1" w:semiHidden="0" w:uiPriority="62" w:unhideWhenUsed="0"/>
-    <w:lsdException w:name="Medium Shading 1 Accent 1" w:semiHidden="0" w:uiPriority="63" w:unhideWhenUsed="0"/>
-    <w:lsdException w:name="Medium Shading 2 Accent 1" w:semiHidden="0" w:uiPriority="64" w:unhideWhenUsed="0"/>
-    <w:lsdException w:name="Medium List 1 Accent 1" w:semiHidden="0" w:uiPriority="65" w:unhideWhenUsed="0"/>
-    <w:lsdException w:name="Revision" w:unhideWhenUsed="0"/>
-    <w:lsdException w:name="List Paragraph" w:semiHidden="0" w:uiPriority="34" w:unhideWhenUsed="0" w:qFormat="1"/>
-    <w:lsdException w:name="Quote" w:semiHidden="0" w:uiPriority="29" w:unhideWhenUsed="0"/>
-    <w:lsdException w:name="Intense Quote" w:semiHidden="0" w:uiPriority="30" w:unhideWhenUsed="0"/>
-    <w:lsdException w:name="Medium List 2 Accent 1" w:semiHidden="0" w:uiPriority="66" w:unhideWhenUsed="0"/>
-    <w:lsdException w:name="Medium Grid 1 Accent 1" w:semiHidden="0" w:uiPriority="67" w:unhideWhenUsed="0"/>
-    <w:lsdException w:name="Medium Grid 2 Accent 1" w:semiHidden="0" w:uiPriority="68" w:unhideWhenUsed="0"/>
-    <w:lsdException w:name="Medium Grid 3 Accent 1" w:semiHidden="0" w:uiPriority="69" w:unhideWhenUsed="0"/>
-    <w:lsdException w:name="Dark List Accent 1" w:semiHidden="0" w:uiPriority="70" w:unhideWhenUsed="0"/>
-    <w:lsdException w:name="Colorful Shading Accent 1" w:semiHidden="0" w:uiPriority="71" w:unhideWhenUsed="0"/>
-    <w:lsdException w:name="Colorful List Accent 1" w:semiHidden="0" w:uiPriority="72" w:unhideWhenUsed="0"/>
-    <w:lsdException w:name="Colorful Grid Accent 1" w:semiHidden="0" w:uiPriority="73" w:unhideWhenUsed="0"/>
-    <w:lsdException w:name="Light Shading Accent 2" w:semiHidden="0" w:uiPriority="60" w:unhideWhenUsed="0"/>
-    <w:lsdException w:name="Light List Accent 2" w:semiHidden="0" w:uiPriority="61" w:unhideWhenUsed="0"/>
-    <w:lsdException w:name="Light Grid Accent 2" w:semiHidden="0" w:uiPriority="62" w:unhideWhenUsed="0"/>
-    <w:lsdException w:name="Medium Shading 1 Accent 2" w:semiHidden="0" w:uiPriority="63" w:unhideWhenUsed="0"/>
-    <w:lsdException w:name="Medium Shading 2 Accent 2" w:semiHidden="0" w:uiPriority="64" w:unhideWhenUsed="0"/>
-    <w:lsdException w:name="Medium List 1 Accent 2" w:semiHidden="0" w:uiPriority="65" w:unhideWhenUsed="0"/>
-    <w:lsdException w:name="Medium List 2 Accent 2" w:semiHidden="0" w:uiPriority="66" w:unhideWhenUsed="0"/>
-    <w:lsdException w:name="Medium Grid 1 Accent 2" w:semiHidden="0" w:uiPriority="67" w:unhideWhenUsed="0"/>
-    <w:lsdException w:name="Medium Grid 2 Accent 2" w:semiHidden="0" w:uiPriority="68" w:unhideWhenUsed="0"/>
-    <w:lsdException w:name="Medium Grid 3 Accent 2" w:semiHidden="0" w:uiPriority="69" w:unhideWhenUsed="0"/>
-    <w:lsdException w:name="Dark List Accent 2" w:semiHidden="0" w:uiPriority="70" w:unhideWhenUsed="0"/>
-    <w:lsdException w:name="Colorful Shading Accent 2" w:semiHidden="0" w:uiPriority="71" w:unhideWhenUsed="0"/>
-    <w:lsdException w:name="Colorful List Accent 2" w:semiHidden="0" w:uiPriority="72" w:unhideWhenUsed="0"/>
-    <w:lsdException w:name="Colorful Grid Accent 2" w:semiHidden="0" w:uiPriority="73" w:unhideWhenUsed="0"/>
-    <w:lsdException w:name="Light Shading Accent 3" w:semiHidden="0" w:uiPriority="60" w:unhideWhenUsed="0"/>
-    <w:lsdException w:name="Light List Accent 3" w:semiHidden="0" w:uiPriority="61" w:unhideWhenUsed="0"/>
-    <w:lsdException w:name="Light Grid Accent 3" w:semiHidden="0" w:uiPriority="62" w:unhideWhenUsed="0"/>
-    <w:lsdException w:name="Medium Shading 1 Accent 3" w:semiHidden="0" w:uiPriority="63" w:unhideWhenUsed="0"/>
-    <w:lsdException w:name="Medium Shading 2 Accent 3" w:semiHidden="0" w:uiPriority="64" w:unhideWhenUsed="0"/>
-    <w:lsdException w:name="Medium List 1 Accent 3" w:semiHidden="0" w:uiPriority="65" w:unhideWhenUsed="0"/>
-    <w:lsdException w:name="Medium List 2 Accent 3" w:semiHidden="0" w:uiPriority="66" w:unhideWhenUsed="0"/>
-    <w:lsdException w:name="Medium Grid 1 Accent 3" w:semiHidden="0" w:uiPriority="67" w:unhideWhenUsed="0"/>
-    <w:lsdException w:name="Medium Grid 2 Accent 3" w:semiHidden="0" w:uiPriority="68" w:unhideWhenUsed="0"/>
-    <w:lsdException w:name="Medium Grid 3 Accent 3" w:semiHidden="0" w:uiPriority="69" w:unhideWhenUsed="0"/>
-    <w:lsdException w:name="Dark List Accent 3" w:semiHidden="0" w:uiPriority="70" w:unhideWhenUsed="0"/>
-    <w:lsdException w:name="Colorful Shading Accent 3" w:semiHidden="0" w:uiPriority="71" w:unhideWhenUsed="0"/>
-    <w:lsdException w:name="Colorful List Accent 3" w:semiHidden="0" w:uiPriority="72" w:unhideWhenUsed="0"/>
-    <w:lsdException w:name="Colorful Grid Accent 3" w:semiHidden="0" w:uiPriority="73" w:unhideWhenUsed="0"/>
-    <w:lsdException w:name="Light Shading Accent 4" w:semiHidden="0" w:uiPriority="60" w:unhideWhenUsed="0"/>
-    <w:lsdException w:name="Light List Accent 4" w:semiHidden="0" w:uiPriority="61" w:unhideWhenUsed="0"/>
-    <w:lsdException w:name="Light Grid Accent 4" w:semiHidden="0" w:uiPriority="62" w:unhideWhenUsed="0"/>
-    <w:lsdException w:name="Medium Shading 1 Accent 4" w:semiHidden="0" w:uiPriority="63" w:unhideWhenUsed="0"/>
-    <w:lsdException w:name="Medium Shading 2 Accent 4" w:semiHidden="0" w:uiPriority="64" w:unhideWhenUsed="0"/>
-    <w:lsdException w:name="Medium List 1 Accent 4" w:semiHidden="0" w:uiPriority="65" w:unhideWhenUsed="0"/>
-    <w:lsdException w:name="Medium List 2 Accent 4" w:semiHidden="0" w:uiPriority="66" w:unhideWhenUsed="0"/>
-    <w:lsdException w:name="Medium Grid 1 Accent 4" w:semiHidden="0" w:uiPriority="67" w:unhideWhenUsed="0"/>
-    <w:lsdException w:name="Medium Grid 2 Accent 4" w:semiHidden="0" w:uiPriority="68" w:unhideWhenUsed="0"/>
-    <w:lsdException w:name="Medium Grid 3 Accent 4" w:semiHidden="0" w:uiPriority="69" w:unhideWhenUsed="0"/>
-    <w:lsdException w:name="Dark List Accent 4" w:semiHidden="0" w:uiPriority="70" w:unhideWhenUsed="0"/>
-    <w:lsdException w:name="Colorful Shading Accent 4" w:semiHidden="0" w:uiPriority="71" w:unhideWhenUsed="0"/>
-    <w:lsdException w:name="Colorful List Accent 4" w:semiHidden="0" w:uiPriority="72" w:unhideWhenUsed="0"/>
-    <w:lsdException w:name="Colorful Grid Accent 4" w:semiHidden="0" w:uiPriority="73" w:unhideWhenUsed="0"/>
-    <w:lsdException w:name="Light Shading Accent 5" w:semiHidden="0" w:uiPriority="60" w:unhideWhenUsed="0"/>
-    <w:lsdException w:name="Light List Accent 5" w:semiHidden="0" w:uiPriority="61" w:unhideWhenUsed="0"/>
-    <w:lsdException w:name="Light Grid Accent 5" w:semiHidden="0" w:uiPriority="62" w:unhideWhenUsed="0"/>
-    <w:lsdException w:name="Medium Shading 1 Accent 5" w:semiHidden="0" w:uiPriority="63" w:unhideWhenUsed="0"/>
-    <w:lsdException w:name="Medium Shading 2 Accent 5" w:semiHidden="0" w:uiPriority="64" w:unhideWhenUsed="0"/>
-    <w:lsdException w:name="Medium List 1 Accent 5" w:semiHidden="0" w:uiPriority="65" w:unhideWhenUsed="0"/>
-    <w:lsdException w:name="Medium List 2 Accent 5" w:semiHidden="0" w:uiPriority="66" w:unhideWhenUsed="0"/>
-    <w:lsdException w:name="Medium Grid 1 Accent 5" w:semiHidden="0" w:uiPriority="67" w:unhideWhenUsed="0"/>
-    <w:lsdException w:name="Medium Grid 2 Accent 5" w:semiHidden="0" w:uiPriority="68" w:unhideWhenUsed="0"/>
-    <w:lsdException w:name="Medium Grid 3 Accent 5" w:semiHidden="0" w:uiPriority="69" w:unhideWhenUsed="0"/>
-    <w:lsdException w:name="Dark List Accent 5" w:semiHidden="0" w:uiPriority="70" w:unhideWhenUsed="0"/>
-    <w:lsdException w:name="Colorful Shading Accent 5" w:semiHidden="0" w:uiPriority="71" w:unhideWhenUsed="0"/>
-    <w:lsdException w:name="Colorful List Accent 5" w:semiHidden="0" w:uiPriority="72" w:unhideWhenUsed="0"/>
-    <w:lsdException w:name="Colorful Grid Accent 5" w:semiHidden="0" w:uiPriority="73" w:unhideWhenUsed="0"/>
-    <w:lsdException w:name="Light Shading Accent 6" w:semiHidden="0" w:uiPriority="60" w:unhideWhenUsed="0"/>
-    <w:lsdException w:name="Light List Accent 6" w:semiHidden="0" w:uiPriority="61" w:unhideWhenUsed="0"/>
-    <w:lsdException w:name="Light Grid Accent 6" w:semiHidden="0" w:uiPriority="62" w:unhideWhenUsed="0"/>
-    <w:lsdException w:name="Medium Shading 1 Accent 6" w:semiHidden="0" w:uiPriority="63" w:unhideWhenUsed="0"/>
-    <w:lsdException w:name="Medium Shading 2 Accent 6" w:semiHidden="0" w:uiPriority="64" w:unhideWhenUsed="0"/>
-    <w:lsdException w:name="Medium List 1 Accent 6" w:semiHidden="0" w:uiPriority="65" w:unhideWhenUsed="0"/>
-    <w:lsdException w:name="Medium List 2 Accent 6" w:semiHidden="0" w:uiPriority="66" w:unhideWhenUsed="0"/>
-    <w:lsdException w:name="Medium Grid 1 Accent 6" w:semiHidden="0" w:uiPriority="67" w:unhideWhenUsed="0"/>
-    <w:lsdException w:name="Medium Grid 2 Accent 6" w:semiHidden="0" w:uiPriority="68" w:unhideWhenUsed="0"/>
-    <w:lsdException w:name="Medium Grid 3 Accent 6" w:semiHidden="0" w:uiPriority="69" w:unhideWhenUsed="0"/>
-    <w:lsdException w:name="Dark List Accent 6" w:semiHidden="0" w:uiPriority="70" w:unhideWhenUsed="0"/>
-    <w:lsdException w:name="Colorful Shading Accent 6" w:semiHidden="0" w:uiPriority="71" w:unhideWhenUsed="0"/>
-    <w:lsdException w:name="Colorful List Accent 6" w:semiHidden="0" w:uiPriority="72" w:unhideWhenUsed="0"/>
-    <w:lsdException w:name="Colorful Grid Accent 6" w:semiHidden="0" w:uiPriority="73" w:unhideWhenUsed="0"/>
-    <w:lsdException w:name="Subtle Emphasis" w:semiHidden="0" w:uiPriority="19" w:unhideWhenUsed="0"/>
-    <w:lsdException w:name="Intense Emphasis" w:semiHidden="0" w:uiPriority="21" w:unhideWhenUsed="0"/>
-    <w:lsdException w:name="Subtle Reference" w:semiHidden="0" w:uiPriority="31" w:unhideWhenUsed="0"/>
-    <w:lsdException w:name="Intense Reference" w:semiHidden="0" w:uiPriority="32" w:unhideWhenUsed="0"/>
-    <w:lsdException w:name="Book Title" w:semiHidden="0" w:uiPriority="33" w:unhideWhenUsed="0"/>
-    <w:lsdException w:name="Bibliography" w:uiPriority="37"/>
-    <w:lsdException w:name="TOC Heading" w:uiPriority="39" w:qFormat="1"/>
-  </w:latentStyles>
-  <w:style w:type="paragraph" w:default="1" w:styleId="Normal">
-    <w:name w:val="Normal"/>
-    <w:qFormat/>
-    <w:rsid w:val="00A9417D"/>
-    <w:pPr>
-      <w:spacing w:before="60" w:after="60"/>
-    </w:pPr>
+  <w:style w:type="character" w:styleId="Hyperlink">
+    <w:name w:val="Hyperlink"/>
+    <w:basedOn w:val="DefaultParagraphFont"/>
+    <w:uiPriority w:val="99"/>
+    <w:unhideWhenUsed/>
+    <w:rsid w:val="00FB6F07"/>
     <w:rPr>
-      <w:rFonts w:ascii="Arial" w:hAnsi="Arial"/>
-      <w:lang w:eastAsia="en-US"/>
-    </w:rPr>
-  </w:style>
-  <w:style w:type="paragraph" w:styleId="Heading1">
-    <w:name w:val="heading 1"/>
-    <w:basedOn w:val="Normal"/>
-    <w:next w:val="Normal"/>
-    <w:autoRedefine/>
-    <w:qFormat/>
-    <w:rsid w:val="0098752C"/>
-    <w:pPr>
-      <w:keepNext/>
-      <w:numPr>
-        <w:numId w:val="1"/>
-      </w:numPr>
-      <w:spacing w:before="240" w:after="240"/>
-      <w:outlineLvl w:val="0"/>
-    </w:pPr>
-    <w:rPr>
-      <w:rFonts w:cs="Arial"/>
-      <w:b/>
-      <w:color w:val="C00000"/>
-      <w:sz w:val="28"/>
-      <w:szCs w:val="28"/>
-      <w:lang w:eastAsia="en-AU"/>
-    </w:rPr>
-  </w:style>
-  <w:style w:type="paragraph" w:styleId="Heading2">
-    <w:name w:val="heading 2"/>
-    <w:basedOn w:val="Heading1"/>
-    <w:next w:val="Normal"/>
-    <w:autoRedefine/>
-    <w:qFormat/>
-    <w:rsid w:val="007D259C"/>
-    <w:pPr>
-      <w:numPr>
-        <w:ilvl w:val="1"/>
-      </w:numPr>
-      <w:outlineLvl w:val="1"/>
-    </w:pPr>
-    <w:rPr>
-      <w:rFonts w:ascii="Arial Bold" w:hAnsi="Arial Bold"/>
-      <w:b w:val="0"/>
-      <w:sz w:val="24"/>
-      <w:szCs w:val="22"/>
-    </w:rPr>
-  </w:style>
-  <w:style w:type="paragraph" w:styleId="Heading3">
-    <w:name w:val="heading 3"/>
-    <w:basedOn w:val="Heading2"/>
-    <w:next w:val="Normal"/>
-    <w:qFormat/>
-    <w:rsid w:val="0098752C"/>
-    <w:pPr>
-      <w:numPr>
-        <w:ilvl w:val="2"/>
-      </w:numPr>
-      <w:tabs>
-        <w:tab w:val="left" w:pos="567"/>
-      </w:tabs>
-      <w:spacing w:after="120"/>
-      <w:outlineLvl w:val="2"/>
-    </w:pPr>
-    <w:rPr>
-      <w:sz w:val="22"/>
-    </w:rPr>
-  </w:style>
-  <w:style w:type="paragraph" w:styleId="Heading4">
-    <w:name w:val="heading 4"/>
-    <w:basedOn w:val="Heading3"/>
-    <w:next w:val="Normal"/>
-    <w:autoRedefine/>
-    <w:qFormat/>
-    <w:rsid w:val="00D05D14"/>
-    <w:pPr>
-      <w:numPr>
-        <w:ilvl w:val="3"/>
-      </w:numPr>
-      <w:spacing w:before="120"/>
-      <w:outlineLvl w:val="3"/>
-    </w:pPr>
-    <w:rPr>
-      <w:b/>
-      <w:i/>
-    </w:rPr>
-  </w:style>
-  <w:style w:type="paragraph" w:styleId="Heading5">
-    <w:name w:val="heading 5"/>
-    <w:basedOn w:val="Heading4"/>
-    <w:next w:val="Normal"/>
-    <w:qFormat/>
-    <w:rsid w:val="0054780A"/>
-    <w:pPr>
-      <w:numPr>
-        <w:ilvl w:val="4"/>
-      </w:numPr>
-      <w:outlineLvl w:val="4"/>
-    </w:pPr>
-    <w:rPr>
-      <w:b w:val="0"/>
-    </w:rPr>
-  </w:style>
-  <w:style w:type="paragraph" w:styleId="Heading6">
-    <w:name w:val="heading 6"/>
-    <w:basedOn w:val="Heading5"/>
-    <w:next w:val="Normal"/>
-    <w:qFormat/>
-    <w:rsid w:val="00D05D14"/>
-    <w:pPr>
-      <w:numPr>
-        <w:ilvl w:val="5"/>
-      </w:numPr>
-      <w:outlineLvl w:val="5"/>
-    </w:pPr>
-    <w:rPr>
-      <w:b/>
-    </w:rPr>
-  </w:style>
-  <w:style w:type="paragraph" w:styleId="Heading7">
-    <w:name w:val="heading 7"/>
-    <w:basedOn w:val="Heading6"/>
-    <w:next w:val="Normal"/>
-    <w:qFormat/>
-    <w:rsid w:val="00D05D14"/>
-    <w:pPr>
-      <w:numPr>
-        <w:ilvl w:val="6"/>
-      </w:numPr>
-      <w:outlineLvl w:val="6"/>
-    </w:pPr>
-    <w:rPr>
-      <w:i w:val="0"/>
-      <w:iCs/>
-    </w:rPr>
-  </w:style>
-  <w:style w:type="paragraph" w:styleId="Heading8">
-    <w:name w:val="heading 8"/>
-    <w:basedOn w:val="Heading7"/>
-    <w:next w:val="Normal"/>
-    <w:qFormat/>
-    <w:rsid w:val="00D05D14"/>
-    <w:pPr>
-      <w:numPr>
-        <w:ilvl w:val="7"/>
-      </w:numPr>
-      <w:outlineLvl w:val="7"/>
-    </w:pPr>
-    <w:rPr>
-      <w:b w:val="0"/>
-      <w:sz w:val="20"/>
-    </w:rPr>
-  </w:style>
-  <w:style w:type="paragraph" w:styleId="Heading9">
-    <w:name w:val="heading 9"/>
-    <w:basedOn w:val="Heading8"/>
-    <w:next w:val="Normal"/>
-    <w:qFormat/>
-    <w:rsid w:val="00D05D14"/>
-    <w:pPr>
-      <w:numPr>
-        <w:ilvl w:val="8"/>
-      </w:numPr>
-      <w:jc w:val="center"/>
-      <w:outlineLvl w:val="8"/>
-    </w:pPr>
-    <w:rPr>
-      <w:b/>
-      <w:i/>
-    </w:rPr>
-  </w:style>
-  <w:style w:type="character" w:default="1" w:styleId="DefaultParagraphFont">
-    <w:name w:val="Default Paragraph Font"/>
-    <w:uiPriority w:val="1"/>
-    <w:semiHidden/>
-    <w:unhideWhenUsed/>
-  </w:style>
-  <w:style w:type="table" w:default="1" w:styleId="TableNormal">
-    <w:name w:val="Normal Table"/>
-    <w:uiPriority w:val="99"/>
-    <w:semiHidden/>
-    <w:unhideWhenUsed/>
-    <w:tblPr>
-      <w:tblInd w:w="0" w:type="dxa"/>
-      <w:tblCellMar>
-        <w:top w:w="0" w:type="dxa"/>
-        <w:left w:w="108" w:type="dxa"/>
-        <w:bottom w:w="0" w:type="dxa"/>
-        <w:right w:w="108" w:type="dxa"/>
-      </w:tblCellMar>
-    </w:tblPr>
-  </w:style>
-  <w:style w:type="numbering" w:default="1" w:styleId="NoList">
-    <w:name w:val="No List"/>
-    <w:uiPriority w:val="99"/>
-    <w:semiHidden/>
-    <w:unhideWhenUsed/>
-  </w:style>
-  <w:style w:type="character" w:styleId="FootnoteReference">
-    <w:name w:val="footnote reference"/>
-    <w:uiPriority w:val="99"/>
-    <w:qFormat/>
-    <w:rsid w:val="002E491B"/>
-    <w:rPr>
-      <w:rFonts w:cs="Times New Roman"/>
-      <w:vertAlign w:val="superscript"/>
-    </w:rPr>
-  </w:style>
-  <w:style w:type="character" w:customStyle="1" w:styleId="InternetLink">
-    <w:name w:val="Internet Link"/>
-    <w:uiPriority w:val="99"/>
-    <w:rsid w:val="00F1461E"/>
-    <w:rPr>
-      <w:rFonts w:cs="Times New Roman"/>
       <w:color w:val="0000FF"/>
       <w:u w:val="single"/>
     </w:rPr>
   </w:style>
-  <w:style w:type="character" w:styleId="CommentReference">
-    <w:name w:val="annotation reference"/>
-    <w:semiHidden/>
-    <w:qFormat/>
-    <w:rsid w:val="002D56E8"/>
-    <w:rPr>
-      <w:rFonts w:cs="Times New Roman"/>
-      <w:sz w:val="16"/>
-      <w:szCs w:val="16"/>
-    </w:rPr>
-  </w:style>
-  <w:style w:type="character" w:customStyle="1" w:styleId="CommentTextChar">
-    <w:name w:val="Comment Text Char"/>
-    <w:link w:val="CommentText"/>
-    <w:semiHidden/>
-    <w:qFormat/>
-    <w:rsid w:val="002D56E8"/>
-    <w:rPr>
-      <w:rFonts w:ascii="Arial" w:hAnsi="Arial" w:cs="Times New Roman"/>
-      <w:lang w:eastAsia="en-US"/>
-    </w:rPr>
-  </w:style>
-  <w:style w:type="character" w:customStyle="1" w:styleId="CommentSubjectChar">
-    <w:name w:val="Comment Subject Char"/>
-    <w:link w:val="CommentSubject"/>
-    <w:semiHidden/>
-    <w:qFormat/>
-    <w:rsid w:val="002D56E8"/>
-    <w:rPr>
-      <w:rFonts w:ascii="Arial" w:hAnsi="Arial" w:cs="Times New Roman"/>
-      <w:b/>
-      <w:bCs/>
-      <w:lang w:eastAsia="en-US"/>
-    </w:rPr>
-  </w:style>
-  <w:style w:type="character" w:styleId="FollowedHyperlink">
-    <w:name w:val="FollowedHyperlink"/>
-    <w:semiHidden/>
-    <w:qFormat/>
-    <w:rsid w:val="00B2246F"/>
-    <w:rPr>
-      <w:rFonts w:cs="Times New Roman"/>
-      <w:color w:val="800080"/>
-      <w:u w:val="single"/>
-    </w:rPr>
-  </w:style>
-  <w:style w:type="character" w:customStyle="1" w:styleId="BodyTextChar">
-    <w:name w:val="Body Text Char"/>
-    <w:link w:val="TextBody"/>
-    <w:semiHidden/>
-    <w:qFormat/>
-    <w:rsid w:val="00AE43BD"/>
-    <w:rPr>
-      <w:i/>
-      <w:lang w:val="en-GB" w:eastAsia="en-US"/>
-    </w:rPr>
-  </w:style>
-  <w:style w:type="character" w:styleId="Strong">
-    <w:name w:val="Strong"/>
-    <w:uiPriority w:val="22"/>
-    <w:qFormat/>
-    <w:rsid w:val="005E0A95"/>
-    <w:rPr>
-      <w:b/>
-      <w:bCs/>
-    </w:rPr>
-  </w:style>
-  <w:style w:type="character" w:customStyle="1" w:styleId="FootnoteTextChar">
-    <w:name w:val="Footnote Text Char"/>
-    <w:link w:val="FootnoteText"/>
-    <w:qFormat/>
-    <w:rsid w:val="00A9417D"/>
-    <w:rPr>
-      <w:rFonts w:ascii="Arial" w:hAnsi="Arial"/>
-      <w:lang w:eastAsia="en-US"/>
-    </w:rPr>
-  </w:style>
-  <w:style w:type="character" w:customStyle="1" w:styleId="FooterChar">
-    <w:name w:val="Footer Char"/>
-    <w:link w:val="Footer"/>
-    <w:uiPriority w:val="99"/>
-    <w:qFormat/>
-    <w:rsid w:val="00D41A3F"/>
-    <w:rPr>
-      <w:rFonts w:ascii="Arial" w:hAnsi="Arial"/>
-      <w:lang w:eastAsia="en-US"/>
-    </w:rPr>
-  </w:style>
-  <w:style w:type="character" w:customStyle="1" w:styleId="ExampleChar">
-    <w:name w:val="Example Char"/>
-    <w:link w:val="Example"/>
-    <w:qFormat/>
-    <w:rsid w:val="0092198F"/>
-    <w:rPr>
-      <w:rFonts w:ascii="Arial" w:hAnsi="Arial"/>
-      <w:color w:val="999999"/>
-      <w:lang w:eastAsia="en-US"/>
-    </w:rPr>
-  </w:style>
-  <w:style w:type="character" w:customStyle="1" w:styleId="InstructiveTextChar">
-    <w:name w:val="Instructive Text Char"/>
-    <w:link w:val="InstructiveText"/>
-    <w:qFormat/>
-    <w:rsid w:val="0092198F"/>
-    <w:rPr>
-      <w:rFonts w:ascii="Arial" w:hAnsi="Arial"/>
-      <w:i/>
-      <w:color w:val="4F81BD"/>
-    </w:rPr>
-  </w:style>
-  <w:style w:type="character" w:customStyle="1" w:styleId="TableTextChar">
-    <w:name w:val="Table Text Char"/>
-    <w:link w:val="TableText"/>
-    <w:qFormat/>
-    <w:rsid w:val="00A9417D"/>
-    <w:rPr>
-      <w:rFonts w:ascii="Arial" w:hAnsi="Arial"/>
-      <w:szCs w:val="24"/>
-      <w:lang w:eastAsia="en-US"/>
-    </w:rPr>
-  </w:style>
-  <w:style w:type="character" w:customStyle="1" w:styleId="ListLabel1">
-    <w:name w:val="ListLabel 1"/>
-    <w:qFormat/>
-    <w:rPr>
-      <w:rFonts w:cs="Times New Roman"/>
-    </w:rPr>
-  </w:style>
-  <w:style w:type="character" w:customStyle="1" w:styleId="ListLabel2">
-    <w:name w:val="ListLabel 2"/>
-    <w:qFormat/>
-    <w:rPr>
-      <w:rFonts w:cs="Courier New"/>
-    </w:rPr>
-  </w:style>
-  <w:style w:type="character" w:customStyle="1" w:styleId="ListLabel3">
-    <w:name w:val="ListLabel 3"/>
-    <w:qFormat/>
-    <w:rPr>
-      <w:rFonts w:eastAsia="Times New Roman" w:cs="Arial"/>
-    </w:rPr>
-  </w:style>
-  <w:style w:type="character" w:customStyle="1" w:styleId="IndexLink">
-    <w:name w:val="Index Link"/>
-    <w:qFormat/>
-  </w:style>
-  <w:style w:type="paragraph" w:customStyle="1" w:styleId="Heading">
-    <w:name w:val="Heading"/>
-    <w:basedOn w:val="Normal"/>
-    <w:next w:val="Normal"/>
-    <w:qFormat/>
-    <w:rsid w:val="00D05D14"/>
-    <w:pPr>
-      <w:spacing w:before="240" w:after="240"/>
-    </w:pPr>
-    <w:rPr>
-      <w:b/>
-      <w:color w:val="C00000"/>
-      <w:sz w:val="28"/>
-    </w:rPr>
-  </w:style>
-  <w:style w:type="paragraph" w:customStyle="1" w:styleId="TextBody">
-    <w:name w:val="Text Body"/>
-    <w:basedOn w:val="Normal"/>
-    <w:link w:val="BodyTextChar"/>
-    <w:semiHidden/>
-    <w:rsid w:val="00AE43BD"/>
-    <w:rPr>
-      <w:rFonts w:ascii="Times New Roman" w:hAnsi="Times New Roman"/>
-      <w:i/>
-      <w:lang w:val="en-GB"/>
-    </w:rPr>
-  </w:style>
-  <w:style w:type="paragraph" w:styleId="List">
-    <w:name w:val="List"/>
-    <w:basedOn w:val="TextBody"/>
-    <w:rPr>
-      <w:rFonts w:cs="FreeSans"/>
-    </w:rPr>
-  </w:style>
-  <w:style w:type="paragraph" w:styleId="Caption">
-    <w:name w:val="caption"/>
-    <w:basedOn w:val="Normal"/>
-    <w:qFormat/>
-    <w:pPr>
-      <w:suppressLineNumbers/>
-      <w:spacing w:before="120" w:after="120"/>
-    </w:pPr>
-    <w:rPr>
-      <w:rFonts w:cs="FreeSans"/>
-      <w:i/>
-      <w:iCs/>
-      <w:sz w:val="24"/>
-      <w:szCs w:val="24"/>
-    </w:rPr>
-  </w:style>
-  <w:style w:type="paragraph" w:customStyle="1" w:styleId="Index">
-    <w:name w:val="Index"/>
-    <w:basedOn w:val="Normal"/>
-    <w:qFormat/>
-    <w:pPr>
-      <w:suppressLineNumbers/>
-    </w:pPr>
-    <w:rPr>
-      <w:rFonts w:cs="FreeSans"/>
-    </w:rPr>
-  </w:style>
-  <w:style w:type="paragraph" w:styleId="BalloonText">
-    <w:name w:val="Balloon Text"/>
-    <w:basedOn w:val="Normal"/>
-    <w:semiHidden/>
-    <w:qFormat/>
-    <w:rsid w:val="00ED1D8B"/>
-    <w:rPr>
-      <w:rFonts w:ascii="Tahoma" w:hAnsi="Tahoma" w:cs="Tahoma"/>
-      <w:sz w:val="16"/>
-      <w:szCs w:val="16"/>
-    </w:rPr>
-  </w:style>
-  <w:style w:type="paragraph" w:styleId="Footer">
-    <w:name w:val="footer"/>
-    <w:basedOn w:val="Normal"/>
-    <w:link w:val="FooterChar"/>
-    <w:uiPriority w:val="99"/>
-    <w:rsid w:val="002E491B"/>
-    <w:pPr>
-      <w:tabs>
-        <w:tab w:val="center" w:pos="4153"/>
-        <w:tab w:val="right" w:pos="8306"/>
-      </w:tabs>
-    </w:pPr>
-  </w:style>
-  <w:style w:type="paragraph" w:styleId="FootnoteText">
-    <w:name w:val="footnote text"/>
-    <w:basedOn w:val="Normal"/>
-    <w:link w:val="FootnoteTextChar"/>
-    <w:qFormat/>
-    <w:rsid w:val="00A9417D"/>
-  </w:style>
-  <w:style w:type="paragraph" w:styleId="Header">
-    <w:name w:val="header"/>
-    <w:basedOn w:val="Normal"/>
-    <w:rsid w:val="002E491B"/>
-    <w:pPr>
-      <w:tabs>
-        <w:tab w:val="center" w:pos="4153"/>
-        <w:tab w:val="right" w:pos="8306"/>
-      </w:tabs>
-    </w:pPr>
-  </w:style>
-  <w:style w:type="paragraph" w:styleId="NoSpacing">
-    <w:name w:val="No Spacing"/>
-    <w:basedOn w:val="Normal"/>
-    <w:uiPriority w:val="1"/>
-    <w:qFormat/>
-    <w:rsid w:val="00A9417D"/>
-    <w:pPr>
-      <w:spacing w:before="0" w:after="0"/>
-    </w:pPr>
-  </w:style>
-  <w:style w:type="paragraph" w:styleId="Title">
-    <w:name w:val="Title"/>
-    <w:basedOn w:val="Normal"/>
-    <w:qFormat/>
-    <w:rsid w:val="00675B2B"/>
-    <w:pPr>
-      <w:shd w:val="clear" w:color="auto" w:fill="FFFFFF"/>
-      <w:spacing w:before="0" w:after="0"/>
-    </w:pPr>
-    <w:rPr>
-      <w:rFonts w:cs="Arial"/>
-      <w:b/>
-      <w:color w:val="C00000"/>
-      <w:sz w:val="40"/>
-    </w:rPr>
-  </w:style>
-  <w:style w:type="paragraph" w:customStyle="1" w:styleId="Contents1">
-    <w:name w:val="Contents 1"/>
-    <w:basedOn w:val="Normal"/>
-    <w:next w:val="Normal"/>
-    <w:autoRedefine/>
-    <w:uiPriority w:val="39"/>
-    <w:rsid w:val="00B33C95"/>
-    <w:pPr>
-      <w:tabs>
-        <w:tab w:val="left" w:pos="400"/>
-        <w:tab w:val="right" w:leader="dot" w:pos="9629"/>
-      </w:tabs>
-    </w:pPr>
-    <w:rPr>
-      <w:b/>
-      <w:caps/>
-    </w:rPr>
-  </w:style>
-  <w:style w:type="paragraph" w:customStyle="1" w:styleId="Contents2">
-    <w:name w:val="Contents 2"/>
-    <w:basedOn w:val="Normal"/>
-    <w:next w:val="Normal"/>
-    <w:autoRedefine/>
-    <w:uiPriority w:val="39"/>
-    <w:rsid w:val="000566F4"/>
-    <w:pPr>
-      <w:tabs>
-        <w:tab w:val="left" w:pos="880"/>
-        <w:tab w:val="right" w:leader="dot" w:pos="9628"/>
-      </w:tabs>
-      <w:ind w:left="200"/>
-    </w:pPr>
-  </w:style>
-  <w:style w:type="paragraph" w:customStyle="1" w:styleId="Contents3">
-    <w:name w:val="Contents 3"/>
-    <w:basedOn w:val="Normal"/>
-    <w:next w:val="Normal"/>
-    <w:autoRedefine/>
-    <w:uiPriority w:val="39"/>
-    <w:rsid w:val="000566F4"/>
-    <w:pPr>
-      <w:tabs>
-        <w:tab w:val="right" w:pos="9628"/>
-      </w:tabs>
-      <w:ind w:left="400"/>
-    </w:pPr>
-  </w:style>
-  <w:style w:type="paragraph" w:styleId="DocumentMap">
-    <w:name w:val="Document Map"/>
-    <w:basedOn w:val="Normal"/>
-    <w:semiHidden/>
-    <w:qFormat/>
-    <w:rsid w:val="002E491B"/>
-    <w:pPr>
-      <w:shd w:val="clear" w:color="auto" w:fill="000080"/>
-    </w:pPr>
-    <w:rPr>
-      <w:rFonts w:ascii="Tahoma" w:hAnsi="Tahoma" w:cs="Tahoma"/>
-    </w:rPr>
-  </w:style>
-  <w:style w:type="paragraph" w:styleId="CommentText">
-    <w:name w:val="annotation text"/>
-    <w:basedOn w:val="Normal"/>
-    <w:link w:val="CommentTextChar"/>
-    <w:semiHidden/>
-    <w:qFormat/>
-    <w:rsid w:val="002D56E8"/>
-  </w:style>
-  <w:style w:type="paragraph" w:styleId="CommentSubject">
-    <w:name w:val="annotation subject"/>
-    <w:basedOn w:val="CommentText"/>
-    <w:link w:val="CommentSubjectChar"/>
-    <w:semiHidden/>
-    <w:qFormat/>
-    <w:rsid w:val="002D56E8"/>
-    <w:rPr>
-      <w:b/>
-      <w:bCs/>
-    </w:rPr>
-  </w:style>
-  <w:style w:type="paragraph" w:styleId="ListParagraph">
-    <w:name w:val="List Paragraph"/>
-    <w:basedOn w:val="Normal"/>
-    <w:uiPriority w:val="34"/>
-    <w:qFormat/>
-    <w:rsid w:val="00E34A11"/>
-    <w:pPr>
-      <w:ind w:left="720"/>
-    </w:pPr>
-  </w:style>
-  <w:style w:type="paragraph" w:styleId="NormalWeb">
-    <w:name w:val="Normal (Web)"/>
-    <w:basedOn w:val="Normal"/>
-    <w:uiPriority w:val="99"/>
-    <w:unhideWhenUsed/>
-    <w:qFormat/>
-    <w:rsid w:val="005E0A95"/>
-    <w:pPr>
-      <w:spacing w:beforeAutospacing="1" w:afterAutospacing="1" w:line="288" w:lineRule="atLeast"/>
-    </w:pPr>
-    <w:rPr>
-      <w:rFonts w:ascii="Times New Roman" w:hAnsi="Times New Roman"/>
-      <w:sz w:val="24"/>
-      <w:szCs w:val="24"/>
-      <w:lang w:eastAsia="en-AU"/>
-    </w:rPr>
-  </w:style>
-  <w:style w:type="paragraph" w:customStyle="1" w:styleId="Example">
-    <w:name w:val="Example"/>
-    <w:basedOn w:val="Normal"/>
-    <w:next w:val="Normal"/>
-    <w:link w:val="ExampleChar"/>
-    <w:qFormat/>
-    <w:rsid w:val="0092198F"/>
-    <w:pPr>
-      <w:tabs>
-        <w:tab w:val="left" w:pos="567"/>
-        <w:tab w:val="left" w:pos="1134"/>
-        <w:tab w:val="left" w:pos="1797"/>
-        <w:tab w:val="left" w:pos="5398"/>
-        <w:tab w:val="right" w:pos="6521"/>
-      </w:tabs>
-      <w:spacing w:after="160" w:line="260" w:lineRule="atLeast"/>
-    </w:pPr>
-    <w:rPr>
-      <w:color w:val="999999"/>
-    </w:rPr>
-  </w:style>
-  <w:style w:type="paragraph" w:customStyle="1" w:styleId="InstructiveText">
-    <w:name w:val="Instructive Text"/>
-    <w:basedOn w:val="Normal"/>
-    <w:link w:val="InstructiveTextChar"/>
-    <w:qFormat/>
-    <w:rsid w:val="0092198F"/>
-    <w:rPr>
-      <w:i/>
-      <w:color w:val="4F81BD"/>
-      <w:lang w:eastAsia="en-AU"/>
-    </w:rPr>
-  </w:style>
-  <w:style w:type="paragraph" w:customStyle="1" w:styleId="TableText">
-    <w:name w:val="Table Text"/>
-    <w:basedOn w:val="Normal"/>
-    <w:link w:val="TableTextChar"/>
-    <w:qFormat/>
-    <w:rsid w:val="00A9417D"/>
-    <w:pPr>
-      <w:tabs>
-        <w:tab w:val="left" w:pos="567"/>
-        <w:tab w:val="left" w:pos="1134"/>
-        <w:tab w:val="left" w:pos="1797"/>
-        <w:tab w:val="left" w:pos="5398"/>
-        <w:tab w:val="right" w:pos="6521"/>
-      </w:tabs>
-      <w:spacing w:after="0" w:line="200" w:lineRule="atLeast"/>
-    </w:pPr>
-    <w:rPr>
-      <w:szCs w:val="24"/>
-    </w:rPr>
-  </w:style>
-  <w:style w:type="paragraph" w:styleId="ListBullet">
-    <w:name w:val="List Bullet"/>
-    <w:basedOn w:val="Normal"/>
-    <w:qFormat/>
-    <w:rsid w:val="008A439B"/>
-    <w:pPr>
-      <w:tabs>
-        <w:tab w:val="left" w:pos="357"/>
-        <w:tab w:val="left" w:pos="567"/>
-        <w:tab w:val="left" w:pos="1134"/>
-        <w:tab w:val="left" w:pos="1797"/>
-        <w:tab w:val="left" w:pos="5398"/>
-        <w:tab w:val="right" w:pos="6521"/>
-      </w:tabs>
-      <w:spacing w:after="160" w:line="260" w:lineRule="atLeast"/>
-      <w:ind w:left="357" w:hanging="357"/>
-    </w:pPr>
-    <w:rPr>
-      <w:szCs w:val="24"/>
-    </w:rPr>
-  </w:style>
-  <w:style w:type="paragraph" w:customStyle="1" w:styleId="DocDetails">
-    <w:name w:val="Doc Details"/>
-    <w:basedOn w:val="Normal"/>
-    <w:next w:val="Normal"/>
-    <w:qFormat/>
-    <w:rsid w:val="005D6355"/>
-    <w:pPr>
-      <w:shd w:val="clear" w:color="auto" w:fill="FFFFFF"/>
-      <w:tabs>
-        <w:tab w:val="left" w:pos="1134"/>
-      </w:tabs>
-      <w:spacing w:before="0" w:after="0"/>
-    </w:pPr>
-    <w:rPr>
-      <w:rFonts w:ascii="Arial Narrow" w:hAnsi="Arial Narrow" w:cs="Arial"/>
-      <w:sz w:val="28"/>
-      <w:szCs w:val="48"/>
-    </w:rPr>
-  </w:style>
-  <w:style w:type="paragraph" w:customStyle="1" w:styleId="Subject">
-    <w:name w:val="Subject"/>
-    <w:basedOn w:val="Normal"/>
-    <w:next w:val="Normal"/>
-    <w:qFormat/>
-    <w:rsid w:val="005D6355"/>
-    <w:pPr>
-      <w:shd w:val="clear" w:color="auto" w:fill="FFFFFF"/>
-      <w:spacing w:before="0" w:after="0"/>
-    </w:pPr>
-    <w:rPr>
-      <w:rFonts w:ascii="Arial Narrow" w:hAnsi="Arial Narrow" w:cs="Arial"/>
-      <w:b/>
-      <w:sz w:val="32"/>
-      <w:szCs w:val="48"/>
-    </w:rPr>
-  </w:style>
-  <w:style w:type="paragraph" w:customStyle="1" w:styleId="SpecLevel1">
-    <w:name w:val="Spec Level 1"/>
-    <w:next w:val="Normal"/>
-    <w:qFormat/>
-    <w:rsid w:val="009779A5"/>
-    <w:pPr>
-      <w:tabs>
-        <w:tab w:val="left" w:pos="567"/>
-      </w:tabs>
-      <w:spacing w:before="240" w:after="120"/>
-      <w:outlineLvl w:val="0"/>
-    </w:pPr>
-    <w:rPr>
-      <w:rFonts w:ascii="Arial" w:hAnsi="Arial"/>
-      <w:b/>
-      <w:caps/>
-      <w:sz w:val="22"/>
-      <w:lang w:eastAsia="en-US"/>
-    </w:rPr>
-  </w:style>
-  <w:style w:type="paragraph" w:customStyle="1" w:styleId="SpecLevel2">
-    <w:name w:val="Spec Level 2"/>
-    <w:basedOn w:val="SpecLevel1"/>
-    <w:qFormat/>
-    <w:rsid w:val="009779A5"/>
-    <w:pPr>
-      <w:outlineLvl w:val="1"/>
-    </w:pPr>
-    <w:rPr>
-      <w:caps w:val="0"/>
-    </w:rPr>
-  </w:style>
-  <w:style w:type="paragraph" w:customStyle="1" w:styleId="SpecLevel3">
-    <w:name w:val="Spec Level 3"/>
-    <w:basedOn w:val="SpecLevel2"/>
-    <w:next w:val="Normal"/>
-    <w:qFormat/>
-    <w:rsid w:val="009779A5"/>
-    <w:pPr>
-      <w:tabs>
-        <w:tab w:val="left" w:pos="720"/>
-      </w:tabs>
-      <w:outlineLvl w:val="2"/>
-    </w:pPr>
-    <w:rPr>
-      <w:sz w:val="20"/>
-    </w:rPr>
-  </w:style>
-  <w:style w:type="paragraph" w:customStyle="1" w:styleId="SpecLevel4">
-    <w:name w:val="Spec Level 4"/>
-    <w:basedOn w:val="SpecLevel3"/>
-    <w:next w:val="Normal"/>
-    <w:qFormat/>
-    <w:rsid w:val="009779A5"/>
-    <w:pPr>
-      <w:tabs>
-        <w:tab w:val="left" w:pos="1134"/>
-      </w:tabs>
-      <w:spacing w:before="0" w:after="0"/>
-      <w:ind w:left="1134" w:hanging="1134"/>
-      <w:outlineLvl w:val="3"/>
-    </w:pPr>
-    <w:rPr>
-      <w:b w:val="0"/>
-    </w:rPr>
-  </w:style>
-  <w:style w:type="paragraph" w:customStyle="1" w:styleId="SpecLevel5">
-    <w:name w:val="Spec Level 5"/>
-    <w:basedOn w:val="SpecLevel4"/>
-    <w:next w:val="Normal"/>
-    <w:qFormat/>
-    <w:rsid w:val="009779A5"/>
-    <w:pPr>
-      <w:outlineLvl w:val="4"/>
-    </w:pPr>
-    <w:rPr>
-      <w:sz w:val="18"/>
-    </w:rPr>
-  </w:style>
-  <w:style w:type="paragraph" w:customStyle="1" w:styleId="SpecLevel6">
-    <w:name w:val="Spec Level 6"/>
-    <w:basedOn w:val="SpecLevel5"/>
-    <w:next w:val="Normal"/>
-    <w:qFormat/>
-    <w:rsid w:val="009779A5"/>
-    <w:pPr>
-      <w:tabs>
-        <w:tab w:val="left" w:pos="1440"/>
-      </w:tabs>
-      <w:ind w:left="0" w:firstLine="0"/>
-      <w:outlineLvl w:val="5"/>
-    </w:pPr>
-  </w:style>
-  <w:style w:type="paragraph" w:customStyle="1" w:styleId="SpecLevel7">
-    <w:name w:val="Spec Level 7"/>
-    <w:basedOn w:val="SpecLevel6"/>
-    <w:next w:val="Normal"/>
-    <w:qFormat/>
-    <w:rsid w:val="009779A5"/>
-    <w:pPr>
-      <w:outlineLvl w:val="6"/>
-    </w:pPr>
-  </w:style>
-  <w:style w:type="paragraph" w:customStyle="1" w:styleId="SpecLevel8">
-    <w:name w:val="Spec Level 8"/>
-    <w:basedOn w:val="SpecLevel7"/>
-    <w:next w:val="Normal"/>
-    <w:qFormat/>
-    <w:rsid w:val="009779A5"/>
-    <w:pPr>
-      <w:tabs>
-        <w:tab w:val="left" w:pos="1800"/>
-      </w:tabs>
-      <w:outlineLvl w:val="7"/>
-    </w:pPr>
-  </w:style>
-  <w:style w:type="paragraph" w:customStyle="1" w:styleId="SpecLevel9">
-    <w:name w:val="Spec Level 9"/>
-    <w:basedOn w:val="SpecLevel8"/>
-    <w:next w:val="Normal"/>
-    <w:qFormat/>
-    <w:rsid w:val="009779A5"/>
-    <w:pPr>
-      <w:tabs>
-        <w:tab w:val="left" w:pos="2160"/>
-      </w:tabs>
-      <w:outlineLvl w:val="8"/>
-    </w:pPr>
-  </w:style>
-  <w:style w:type="paragraph" w:customStyle="1" w:styleId="NormalBold">
-    <w:name w:val="Normal Bold"/>
-    <w:basedOn w:val="Normal"/>
-    <w:qFormat/>
-    <w:rsid w:val="009779A5"/>
-    <w:pPr>
-      <w:spacing w:before="0" w:after="0"/>
-    </w:pPr>
-    <w:rPr>
-      <w:b/>
-    </w:rPr>
-  </w:style>
-  <w:style w:type="paragraph" w:customStyle="1" w:styleId="Title1">
-    <w:name w:val="Title1"/>
-    <w:basedOn w:val="SpecLevel1"/>
-    <w:qFormat/>
-    <w:rsid w:val="009779A5"/>
-    <w:pPr>
-      <w:spacing w:before="0" w:after="0"/>
-    </w:pPr>
-    <w:rPr>
-      <w:sz w:val="28"/>
-    </w:rPr>
-  </w:style>
-  <w:style w:type="paragraph" w:customStyle="1" w:styleId="Title2">
-    <w:name w:val="Title2"/>
-    <w:basedOn w:val="Heading2"/>
-    <w:qFormat/>
-    <w:rsid w:val="009779A5"/>
-    <w:pPr>
-      <w:numPr>
-        <w:ilvl w:val="0"/>
-        <w:numId w:val="0"/>
-      </w:numPr>
-      <w:spacing w:before="0" w:after="0"/>
-    </w:pPr>
-    <w:rPr>
-      <w:rFonts w:ascii="Arial" w:hAnsi="Arial" w:cs="Times New Roman"/>
-      <w:i/>
-      <w:color w:val="00000A"/>
-      <w:sz w:val="28"/>
-      <w:szCs w:val="20"/>
-      <w:lang w:eastAsia="en-US"/>
-    </w:rPr>
-  </w:style>
-  <w:style w:type="paragraph" w:customStyle="1" w:styleId="Title3">
-    <w:name w:val="Title3"/>
-    <w:basedOn w:val="Title1"/>
-    <w:qFormat/>
-    <w:rsid w:val="009779A5"/>
-    <w:rPr>
-      <w:caps w:val="0"/>
-      <w:sz w:val="24"/>
-    </w:rPr>
-  </w:style>
-  <w:style w:type="paragraph" w:customStyle="1" w:styleId="Title4">
-    <w:name w:val="Title 4"/>
-    <w:basedOn w:val="Title3"/>
-    <w:qFormat/>
-    <w:rsid w:val="009779A5"/>
-    <w:rPr>
-      <w:caps/>
-      <w:sz w:val="22"/>
-    </w:rPr>
-  </w:style>
-  <w:style w:type="paragraph" w:customStyle="1" w:styleId="TestStep">
-    <w:name w:val="Test Step"/>
-    <w:basedOn w:val="Normal"/>
-    <w:qFormat/>
-    <w:rsid w:val="00FC2D0D"/>
-    <w:pPr>
-      <w:spacing w:before="80" w:after="80"/>
-      <w:ind w:left="720" w:hanging="720"/>
-    </w:pPr>
-    <w:rPr>
-      <w:rFonts w:ascii="Palatino Linotype" w:hAnsi="Palatino Linotype"/>
-    </w:rPr>
-  </w:style>
-  <w:style w:type="paragraph" w:styleId="TOCHeading">
-    <w:name w:val="TOC Heading"/>
-    <w:basedOn w:val="Heading1"/>
-    <w:next w:val="Normal"/>
-    <w:uiPriority w:val="39"/>
-    <w:unhideWhenUsed/>
-    <w:qFormat/>
-    <w:rsid w:val="00026BAB"/>
-    <w:pPr>
-      <w:keepLines/>
-      <w:numPr>
-        <w:numId w:val="0"/>
-      </w:numPr>
-      <w:spacing w:after="0" w:line="259" w:lineRule="auto"/>
-    </w:pPr>
-    <w:rPr>
-      <w:rFonts w:asciiTheme="majorHAnsi" w:eastAsiaTheme="majorEastAsia" w:hAnsiTheme="majorHAnsi" w:cstheme="majorBidi"/>
-      <w:b w:val="0"/>
-      <w:color w:val="365F91" w:themeColor="accent1" w:themeShade="BF"/>
-      <w:sz w:val="32"/>
-      <w:szCs w:val="32"/>
-      <w:lang w:val="en-US" w:eastAsia="en-US"/>
-    </w:rPr>
-  </w:style>
-  <w:style w:type="numbering" w:styleId="111111">
-    <w:name w:val="Outline List 2"/>
-    <w:rsid w:val="00793AB5"/>
-  </w:style>
-  <w:style w:type="numbering" w:customStyle="1" w:styleId="Headings">
-    <w:name w:val="Headings"/>
-    <w:uiPriority w:val="99"/>
-    <w:rsid w:val="003D7478"/>
-  </w:style>
-  <w:style w:type="table" w:customStyle="1" w:styleId="Table">
-    <w:name w:val="Table"/>
-    <w:basedOn w:val="TableGrid1"/>
-    <w:uiPriority w:val="99"/>
-    <w:rsid w:val="00A9417D"/>
-    <w:pPr>
-      <w:spacing w:before="0" w:after="0"/>
-    </w:pPr>
-    <w:rPr>
-      <w:lang w:val="en-US" w:eastAsia="en-US"/>
-    </w:rPr>
-    <w:tblPr>
-      <w:tblInd w:w="0" w:type="dxa"/>
-      <w:tblBorders>
-        <w:top w:val="single" w:sz="6" w:space="0" w:color="000000"/>
-        <w:left w:val="single" w:sz="6" w:space="0" w:color="000000"/>
-        <w:bottom w:val="single" w:sz="6" w:space="0" w:color="000000"/>
-        <w:right w:val="single" w:sz="6" w:space="0" w:color="000000"/>
-        <w:insideH w:val="single" w:sz="6" w:space="0" w:color="000000"/>
-        <w:insideV w:val="single" w:sz="6" w:space="0" w:color="000000"/>
-      </w:tblBorders>
-      <w:tblCellMar>
-        <w:top w:w="0" w:type="dxa"/>
-        <w:left w:w="0" w:type="dxa"/>
-        <w:bottom w:w="0" w:type="dxa"/>
-        <w:right w:w="0" w:type="dxa"/>
-      </w:tblCellMar>
-    </w:tblPr>
-    <w:tcPr>
-      <w:shd w:val="clear" w:color="auto" w:fill="auto"/>
-    </w:tcPr>
-    <w:tblStylePr w:type="firstRow">
-      <w:tblPr/>
-      <w:tcPr>
-        <w:shd w:val="clear" w:color="auto" w:fill="EEECE1"/>
-      </w:tcPr>
-    </w:tblStylePr>
-    <w:tblStylePr w:type="lastRow">
-      <w:rPr>
-        <w:i/>
-      </w:rPr>
-      <w:tblPr/>
-      <w:tcPr>
-        <w:tcBorders>
-          <w:tl2br w:val="none" w:sz="0" w:space="0" w:color="auto"/>
-          <w:tr2bl w:val="none" w:sz="0" w:space="0" w:color="auto"/>
-        </w:tcBorders>
-      </w:tcPr>
-    </w:tblStylePr>
-    <w:tblStylePr w:type="lastCol">
-      <w:rPr>
-        <w:i/>
-      </w:rPr>
-      <w:tblPr/>
-      <w:tcPr>
-        <w:tcBorders>
-          <w:tl2br w:val="none" w:sz="0" w:space="0" w:color="auto"/>
-          <w:tr2bl w:val="none" w:sz="0" w:space="0" w:color="auto"/>
-        </w:tcBorders>
-      </w:tcPr>
-    </w:tblStylePr>
-  </w:style>
-  <w:style w:type="table" w:styleId="TableGrid1">
-    <w:name w:val="Table Grid 1"/>
-    <w:basedOn w:val="TableNormal"/>
-    <w:uiPriority w:val="99"/>
-    <w:semiHidden/>
-    <w:unhideWhenUsed/>
-    <w:rsid w:val="00A9417D"/>
-    <w:pPr>
-      <w:spacing w:before="60" w:after="60"/>
-    </w:pPr>
-    <w:tblPr>
-      <w:tblInd w:w="0" w:type="dxa"/>
-      <w:tblBorders>
-        <w:top w:val="single" w:sz="6" w:space="0" w:color="000000"/>
-        <w:left w:val="single" w:sz="6" w:space="0" w:color="000000"/>
-        <w:bottom w:val="single" w:sz="6" w:space="0" w:color="000000"/>
-        <w:right w:val="single" w:sz="6" w:space="0" w:color="000000"/>
-        <w:insideH w:val="single" w:sz="6" w:space="0" w:color="000000"/>
-        <w:insideV w:val="single" w:sz="6" w:space="0" w:color="000000"/>
-      </w:tblBorders>
-      <w:tblCellMar>
-        <w:top w:w="0" w:type="dxa"/>
-        <w:left w:w="108" w:type="dxa"/>
-        <w:bottom w:w="0" w:type="dxa"/>
-        <w:right w:w="108" w:type="dxa"/>
-      </w:tblCellMar>
-    </w:tblPr>
-    <w:tcPr>
-      <w:shd w:val="clear" w:color="auto" w:fill="auto"/>
-    </w:tcPr>
-    <w:tblStylePr w:type="lastRow">
-      <w:rPr>
-        <w:i/>
-      </w:rPr>
-      <w:tblPr/>
-      <w:tcPr>
-        <w:tcBorders>
-          <w:tl2br w:val="none" w:sz="0" w:space="0" w:color="auto"/>
-          <w:tr2bl w:val="none" w:sz="0" w:space="0" w:color="auto"/>
-        </w:tcBorders>
-      </w:tcPr>
-    </w:tblStylePr>
-    <w:tblStylePr w:type="lastCol">
-      <w:rPr>
-        <w:i/>
-      </w:rPr>
-      <w:tblPr/>
-      <w:tcPr>
-        <w:tcBorders>
-          <w:tl2br w:val="none" w:sz="0" w:space="0" w:color="auto"/>
-          <w:tr2bl w:val="none" w:sz="0" w:space="0" w:color="auto"/>
-        </w:tcBorders>
-      </w:tcPr>
-    </w:tblStylePr>
-  </w:style>
-  <w:style w:type="table" w:styleId="TableGrid7">
-    <w:name w:val="Table Grid 7"/>
-    <w:basedOn w:val="TableNormal"/>
-    <w:rsid w:val="002E491B"/>
-    <w:rPr>
-      <w:b/>
-      <w:bCs/>
-    </w:rPr>
-    <w:tblPr>
-      <w:tblInd w:w="0" w:type="dxa"/>
-      <w:tblBorders>
-        <w:top w:val="single" w:sz="12" w:space="0" w:color="000000"/>
-        <w:left w:val="single" w:sz="12" w:space="0" w:color="000000"/>
-        <w:bottom w:val="single" w:sz="12" w:space="0" w:color="000000"/>
-        <w:right w:val="single" w:sz="12" w:space="0" w:color="000000"/>
-        <w:insideH w:val="single" w:sz="6" w:space="0" w:color="000000"/>
-        <w:insideV w:val="single" w:sz="6" w:space="0" w:color="000000"/>
-      </w:tblBorders>
-      <w:tblCellMar>
-        <w:top w:w="0" w:type="dxa"/>
-        <w:left w:w="108" w:type="dxa"/>
-        <w:bottom w:w="0" w:type="dxa"/>
-        <w:right w:w="108" w:type="dxa"/>
-      </w:tblCellMar>
-    </w:tblPr>
-    <w:tblStylePr w:type="firstRow">
-      <w:rPr>
-        <w:b w:val="0"/>
-        <w:bCs w:val="0"/>
-      </w:rPr>
-      <w:tblPr/>
-      <w:tcPr>
-        <w:tcBorders>
-          <w:bottom w:val="single" w:sz="12" w:space="0" w:color="000000"/>
-          <w:tl2br w:val="none" w:sz="0" w:space="0" w:color="auto"/>
-          <w:tr2bl w:val="none" w:sz="0" w:space="0" w:color="auto"/>
-        </w:tcBorders>
-      </w:tcPr>
-    </w:tblStylePr>
-    <w:tblStylePr w:type="lastRow">
-      <w:rPr>
-        <w:b w:val="0"/>
-        <w:bCs w:val="0"/>
-      </w:rPr>
-      <w:tblPr/>
-      <w:tcPr>
-        <w:tcBorders>
-          <w:top w:val="single" w:sz="6" w:space="0" w:color="000000"/>
-          <w:tl2br w:val="none" w:sz="0" w:space="0" w:color="auto"/>
-          <w:tr2bl w:val="none" w:sz="0" w:space="0" w:color="auto"/>
-        </w:tcBorders>
-      </w:tcPr>
-    </w:tblStylePr>
-    <w:tblStylePr w:type="firstCol">
-      <w:rPr>
-        <w:b w:val="0"/>
-        <w:bCs w:val="0"/>
-      </w:rPr>
-      <w:tblPr/>
-      <w:tcPr>
-        <w:tcBorders>
-          <w:tl2br w:val="none" w:sz="0" w:space="0" w:color="auto"/>
-          <w:tr2bl w:val="none" w:sz="0" w:space="0" w:color="auto"/>
-        </w:tcBorders>
-      </w:tcPr>
-    </w:tblStylePr>
-    <w:tblStylePr w:type="lastCol">
-      <w:rPr>
-        <w:b w:val="0"/>
-        <w:bCs w:val="0"/>
-      </w:rPr>
-      <w:tblPr/>
-      <w:tcPr>
-        <w:tcBorders>
-          <w:tl2br w:val="none" w:sz="0" w:space="0" w:color="auto"/>
-          <w:tr2bl w:val="none" w:sz="0" w:space="0" w:color="auto"/>
-        </w:tcBorders>
-      </w:tcPr>
-    </w:tblStylePr>
-    <w:tblStylePr w:type="nwCell">
-      <w:tblPr/>
-      <w:tcPr>
-        <w:tcBorders>
-          <w:tl2br w:val="single" w:sz="6" w:space="0" w:color="000000"/>
-          <w:tr2bl w:val="none" w:sz="0" w:space="0" w:color="auto"/>
-        </w:tcBorders>
-      </w:tcPr>
-    </w:tblStylePr>
-  </w:style>
-  <w:style w:type="table" w:styleId="TableGrid8">
-    <w:name w:val="Table Grid 8"/>
-    <w:basedOn w:val="TableGrid7"/>
-    <w:rsid w:val="002E491B"/>
-    <w:pPr>
-      <w:spacing w:before="100" w:after="100" w:line="280" w:lineRule="exact"/>
-    </w:pPr>
-    <w:tblPr>
-      <w:tblInd w:w="0" w:type="dxa"/>
-      <w:tblBorders>
-        <w:top w:val="single" w:sz="6" w:space="0" w:color="000080"/>
-        <w:left w:val="single" w:sz="6" w:space="0" w:color="000080"/>
-        <w:bottom w:val="single" w:sz="6" w:space="0" w:color="000080"/>
-        <w:right w:val="single" w:sz="6" w:space="0" w:color="000080"/>
-        <w:insideH w:val="single" w:sz="6" w:space="0" w:color="000080"/>
-        <w:insideV w:val="single" w:sz="6" w:space="0" w:color="000080"/>
-      </w:tblBorders>
-      <w:tblCellMar>
-        <w:top w:w="0" w:type="dxa"/>
-        <w:left w:w="108" w:type="dxa"/>
-        <w:bottom w:w="0" w:type="dxa"/>
-        <w:right w:w="108" w:type="dxa"/>
-      </w:tblCellMar>
-    </w:tblPr>
-    <w:tblStylePr w:type="firstRow">
-      <w:rPr>
-        <w:b/>
-        <w:bCs/>
-        <w:color w:val="FFFFFF"/>
-      </w:rPr>
-      <w:tblPr/>
-      <w:tcPr>
-        <w:tcBorders>
-          <w:bottom w:val="single" w:sz="12" w:space="0" w:color="000000"/>
-          <w:tl2br w:val="none" w:sz="0" w:space="0" w:color="auto"/>
-          <w:tr2bl w:val="none" w:sz="0" w:space="0" w:color="auto"/>
-        </w:tcBorders>
-        <w:shd w:val="solid" w:color="000080" w:fill="FFFFFF"/>
-      </w:tcPr>
-    </w:tblStylePr>
-    <w:tblStylePr w:type="lastRow">
-      <w:rPr>
-        <w:b/>
-        <w:bCs/>
-        <w:color w:val="auto"/>
-      </w:rPr>
-      <w:tblPr/>
-      <w:tcPr>
-        <w:tcBorders>
-          <w:top w:val="single" w:sz="6" w:space="0" w:color="000000"/>
-          <w:tl2br w:val="none" w:sz="0" w:space="0" w:color="auto"/>
-          <w:tr2bl w:val="none" w:sz="0" w:space="0" w:color="auto"/>
-        </w:tcBorders>
-      </w:tcPr>
-    </w:tblStylePr>
-    <w:tblStylePr w:type="firstCol">
-      <w:rPr>
-        <w:b w:val="0"/>
-        <w:bCs w:val="0"/>
-      </w:rPr>
-      <w:tblPr/>
-      <w:tcPr>
-        <w:tcBorders>
-          <w:tl2br w:val="none" w:sz="0" w:space="0" w:color="auto"/>
-          <w:tr2bl w:val="none" w:sz="0" w:space="0" w:color="auto"/>
-        </w:tcBorders>
-      </w:tcPr>
-    </w:tblStylePr>
-    <w:tblStylePr w:type="lastCol">
-      <w:rPr>
-        <w:b/>
-        <w:bCs/>
-        <w:color w:val="auto"/>
-      </w:rPr>
-      <w:tblPr/>
-      <w:tcPr>
-        <w:tcBorders>
-          <w:tl2br w:val="none" w:sz="0" w:space="0" w:color="auto"/>
-          <w:tr2bl w:val="none" w:sz="0" w:space="0" w:color="auto"/>
-        </w:tcBorders>
-      </w:tcPr>
-    </w:tblStylePr>
-    <w:tblStylePr w:type="nwCell">
-      <w:tblPr/>
-      <w:tcPr>
-        <w:tcBorders>
-          <w:tl2br w:val="single" w:sz="6" w:space="0" w:color="000000"/>
-          <w:tr2bl w:val="none" w:sz="0" w:space="0" w:color="auto"/>
-        </w:tcBorders>
-      </w:tcPr>
-    </w:tblStylePr>
-  </w:style>
-  <w:style w:type="table" w:styleId="TableGrid">
-    <w:name w:val="Table Grid"/>
-    <w:basedOn w:val="TableNormal"/>
-    <w:rsid w:val="00621F62"/>
-    <w:tblPr>
-      <w:tblInd w:w="0" w:type="dxa"/>
-      <w:tblBorders>
-        <w:top w:val="single" w:sz="4" w:space="0" w:color="auto"/>
-        <w:left w:val="single" w:sz="4" w:space="0" w:color="auto"/>
-        <w:bottom w:val="single" w:sz="4" w:space="0" w:color="auto"/>
-        <w:right w:val="single" w:sz="4" w:space="0" w:color="auto"/>
-        <w:insideH w:val="single" w:sz="4" w:space="0" w:color="auto"/>
-        <w:insideV w:val="single" w:sz="4" w:space="0" w:color="auto"/>
-      </w:tblBorders>
-      <w:tblCellMar>
-        <w:top w:w="0" w:type="dxa"/>
-        <w:left w:w="108" w:type="dxa"/>
-        <w:bottom w:w="0" w:type="dxa"/>
-        <w:right w:w="108" w:type="dxa"/>
-      </w:tblCellMar>
-    </w:tblPr>
-  </w:style>
-  <w:style w:type="table" w:styleId="TableGrid3">
-    <w:name w:val="Table Grid 3"/>
-    <w:basedOn w:val="TableNormal"/>
-    <w:semiHidden/>
-    <w:unhideWhenUsed/>
-    <w:rsid w:val="00FC2D0D"/>
-    <w:pPr>
-      <w:spacing w:before="160"/>
-    </w:pPr>
-    <w:tblPr>
-      <w:tblInd w:w="0" w:type="dxa"/>
-      <w:tblBorders>
-        <w:top w:val="single" w:sz="6" w:space="0" w:color="000000"/>
-        <w:left w:val="single" w:sz="12" w:space="0" w:color="000000"/>
-        <w:bottom w:val="single" w:sz="6" w:space="0" w:color="000000"/>
-        <w:right w:val="single" w:sz="12" w:space="0" w:color="000000"/>
-        <w:insideV w:val="single" w:sz="6" w:space="0" w:color="000000"/>
-      </w:tblBorders>
-      <w:tblCellMar>
-        <w:top w:w="0" w:type="dxa"/>
-        <w:left w:w="108" w:type="dxa"/>
-        <w:bottom w:w="0" w:type="dxa"/>
-        <w:right w:w="108" w:type="dxa"/>
-      </w:tblCellMar>
-    </w:tblPr>
-    <w:tblStylePr w:type="firstRow">
-      <w:tblPr/>
-      <w:tcPr>
-        <w:tcBorders>
-          <w:bottom w:val="single" w:sz="6" w:space="0" w:color="000000"/>
-          <w:tl2br w:val="none" w:sz="0" w:space="0" w:color="auto"/>
-          <w:tr2bl w:val="none" w:sz="0" w:space="0" w:color="auto"/>
-        </w:tcBorders>
-        <w:shd w:val="pct30" w:color="FFFF00" w:fill="FFFFFF"/>
-      </w:tcPr>
-    </w:tblStylePr>
-    <w:tblStylePr w:type="lastRow">
-      <w:rPr>
-        <w:b/>
-        <w:bCs/>
-        <w:i/>
-      </w:rPr>
-      <w:tblPr/>
-      <w:tcPr>
-        <w:tcBorders>
-          <w:tl2br w:val="none" w:sz="0" w:space="0" w:color="auto"/>
-          <w:tr2bl w:val="none" w:sz="0" w:space="0" w:color="auto"/>
-        </w:tcBorders>
-      </w:tcPr>
-    </w:tblStylePr>
-    <w:tblStylePr w:type="lastCol">
-      <w:rPr>
-        <w:b/>
-        <w:bCs/>
-        <w:i/>
-      </w:rPr>
-      <w:tblPr/>
-      <w:tcPr>
-        <w:tcBorders>
-          <w:tl2br w:val="none" w:sz="0" w:space="0" w:color="auto"/>
-          <w:tr2bl w:val="none" w:sz="0" w:space="0" w:color="auto"/>
-        </w:tcBorders>
-      </w:tcPr>
-    </w:tblStylePr>
+  <w:style w:type="character" w:customStyle="1" w:styleId="apple-converted-space">
+    <w:name w:val="apple-converted-space"/>
+    <w:basedOn w:val="DefaultParagraphFont"/>
+    <w:rsid w:val="00FB6F07"/>
   </w:style>
 </w:styles>
 </file>
@@ -11064,30 +10305,6 @@
 </file>
 
 <file path=customXml/item1.xml><?xml version="1.0" encoding="utf-8"?>
-<p:properties xmlns:p="http://schemas.microsoft.com/office/2006/metadata/properties" xmlns:xsi="http://www.w3.org/2001/XMLSchema-instance" xmlns:pc="http://schemas.microsoft.com/office/infopath/2007/PartnerControls">
-  <documentManagement>
-    <Project_x0020_Phase xmlns="29603b62-04f0-417a-887c-030c32f5a531">04 Implement</Project_x0020_Phase>
-    <Template_x0020_identified xmlns="29603b62-04f0-417a-887c-030c32f5a531">false</Template_x0020_identified>
-    <Reformatted_x003f_ xmlns="29603b62-04f0-417a-887c-030c32f5a531">true</Reformatted_x003f_>
-    <Content_x0020_finlised_x003f_ xmlns="29603b62-04f0-417a-887c-030c32f5a531">true</Content_x0020_finlised_x003f_>
-    <Reviewed_x003f_ xmlns="29603b62-04f0-417a-887c-030c32f5a531">false</Reviewed_x003f_>
-    <Updated_x0020_by xmlns="29603b62-04f0-417a-887c-030c32f5a531">Wanda</Updated_x0020_by>
-    <Final_x003f_ xmlns="29603b62-04f0-417a-887c-030c32f5a531">false</Final_x003f_>
-    <Source xmlns="29603b62-04f0-417a-887c-030c32f5a531">G:Drive</Source>
-  </documentManagement>
-</p:properties>
-</file>
-
-<file path=customXml/item2.xml><?xml version="1.0" encoding="utf-8"?>
-<?mso-contentType ?>
-<FormTemplates xmlns="http://schemas.microsoft.com/sharepoint/v3/contenttype/forms">
-  <Display>DocumentLibraryForm</Display>
-  <Edit>DocumentLibraryForm</Edit>
-  <New>DocumentLibraryForm</New>
-</FormTemplates>
-</file>
-
-<file path=customXml/item3.xml><?xml version="1.0" encoding="utf-8"?>
 <ct:contentTypeSchema xmlns:ct="http://schemas.microsoft.com/office/2006/metadata/contentType" xmlns:ma="http://schemas.microsoft.com/office/2006/metadata/properties/metaAttributes" ct:_="" ma:_="" ma:contentTypeName="Document" ma:contentTypeID="0x010100E71EF73F5681F542A3E9664D4DCA3D39" ma:contentTypeVersion="12" ma:contentTypeDescription="Create a new document." ma:contentTypeScope="" ma:versionID="6d4cb3a7688cf672e751809060796157">
   <xsd:schema xmlns:xsd="http://www.w3.org/2001/XMLSchema" xmlns:xs="http://www.w3.org/2001/XMLSchema" xmlns:p="http://schemas.microsoft.com/office/2006/metadata/properties" xmlns:ns2="29603b62-04f0-417a-887c-030c32f5a531" targetNamespace="http://schemas.microsoft.com/office/2006/metadata/properties" ma:root="true" ma:fieldsID="17483c107f79c0803f475681188633f4" ns2:_="">
     <xsd:import namespace="29603b62-04f0-417a-887c-030c32f5a531"/>
@@ -11266,29 +10483,35 @@
 </ct:contentTypeSchema>
 </file>
 
+<file path=customXml/item2.xml><?xml version="1.0" encoding="utf-8"?>
+<?mso-contentType ?>
+<FormTemplates xmlns="http://schemas.microsoft.com/sharepoint/v3/contenttype/forms">
+  <Display>DocumentLibraryForm</Display>
+  <Edit>DocumentLibraryForm</Edit>
+  <New>DocumentLibraryForm</New>
+</FormTemplates>
+</file>
+
+<file path=customXml/item3.xml><?xml version="1.0" encoding="utf-8"?>
+<p:properties xmlns:p="http://schemas.microsoft.com/office/2006/metadata/properties" xmlns:xsi="http://www.w3.org/2001/XMLSchema-instance" xmlns:pc="http://schemas.microsoft.com/office/infopath/2007/PartnerControls">
+  <documentManagement>
+    <Project_x0020_Phase xmlns="29603b62-04f0-417a-887c-030c32f5a531">04 Implement</Project_x0020_Phase>
+    <Template_x0020_identified xmlns="29603b62-04f0-417a-887c-030c32f5a531">false</Template_x0020_identified>
+    <Reformatted_x003f_ xmlns="29603b62-04f0-417a-887c-030c32f5a531">true</Reformatted_x003f_>
+    <Content_x0020_finlised_x003f_ xmlns="29603b62-04f0-417a-887c-030c32f5a531">true</Content_x0020_finlised_x003f_>
+    <Reviewed_x003f_ xmlns="29603b62-04f0-417a-887c-030c32f5a531">false</Reviewed_x003f_>
+    <Updated_x0020_by xmlns="29603b62-04f0-417a-887c-030c32f5a531">Wanda</Updated_x0020_by>
+    <Final_x003f_ xmlns="29603b62-04f0-417a-887c-030c32f5a531">false</Final_x003f_>
+    <Source xmlns="29603b62-04f0-417a-887c-030c32f5a531">G:Drive</Source>
+  </documentManagement>
+</p:properties>
+</file>
+
 <file path=customXml/item4.xml><?xml version="1.0" encoding="utf-8"?>
 <b:Sources xmlns:b="http://schemas.openxmlformats.org/officeDocument/2006/bibliography" xmlns="http://schemas.openxmlformats.org/officeDocument/2006/bibliography" SelectedStyle="\APA.XSL" StyleName="APA"/>
 </file>
 
 <file path=customXml/itemProps1.xml><?xml version="1.0" encoding="utf-8"?>
-<ds:datastoreItem xmlns:ds="http://schemas.openxmlformats.org/officeDocument/2006/customXml" ds:itemID="{AACD5996-3F1C-45FF-89D5-4E80ADD31CA2}">
-  <ds:schemaRefs>
-    <ds:schemaRef ds:uri="http://schemas.microsoft.com/office/2006/metadata/properties"/>
-    <ds:schemaRef ds:uri="http://schemas.microsoft.com/office/infopath/2007/PartnerControls"/>
-    <ds:schemaRef ds:uri="29603b62-04f0-417a-887c-030c32f5a531"/>
-  </ds:schemaRefs>
-</ds:datastoreItem>
-</file>
-
-<file path=customXml/itemProps2.xml><?xml version="1.0" encoding="utf-8"?>
-<ds:datastoreItem xmlns:ds="http://schemas.openxmlformats.org/officeDocument/2006/customXml" ds:itemID="{CB684286-C948-4439-9D64-EB1AEC3F7D76}">
-  <ds:schemaRefs>
-    <ds:schemaRef ds:uri="http://schemas.microsoft.com/sharepoint/v3/contenttype/forms"/>
-  </ds:schemaRefs>
-</ds:datastoreItem>
-</file>
-
-<file path=customXml/itemProps3.xml><?xml version="1.0" encoding="utf-8"?>
 <ds:datastoreItem xmlns:ds="http://schemas.openxmlformats.org/officeDocument/2006/customXml" ds:itemID="{345C3155-C307-4747-80BA-5A79245B9D04}">
   <ds:schemaRefs>
     <ds:schemaRef ds:uri="http://schemas.microsoft.com/office/2006/metadata/contentType"/>
@@ -11306,8 +10529,26 @@
 </ds:datastoreItem>
 </file>
 
+<file path=customXml/itemProps2.xml><?xml version="1.0" encoding="utf-8"?>
+<ds:datastoreItem xmlns:ds="http://schemas.openxmlformats.org/officeDocument/2006/customXml" ds:itemID="{CB684286-C948-4439-9D64-EB1AEC3F7D76}">
+  <ds:schemaRefs>
+    <ds:schemaRef ds:uri="http://schemas.microsoft.com/sharepoint/v3/contenttype/forms"/>
+  </ds:schemaRefs>
+</ds:datastoreItem>
+</file>
+
+<file path=customXml/itemProps3.xml><?xml version="1.0" encoding="utf-8"?>
+<ds:datastoreItem xmlns:ds="http://schemas.openxmlformats.org/officeDocument/2006/customXml" ds:itemID="{AACD5996-3F1C-45FF-89D5-4E80ADD31CA2}">
+  <ds:schemaRefs>
+    <ds:schemaRef ds:uri="http://schemas.microsoft.com/office/2006/metadata/properties"/>
+    <ds:schemaRef ds:uri="http://schemas.microsoft.com/office/infopath/2007/PartnerControls"/>
+    <ds:schemaRef ds:uri="29603b62-04f0-417a-887c-030c32f5a531"/>
+  </ds:schemaRefs>
+</ds:datastoreItem>
+</file>
+
 <file path=customXml/itemProps4.xml><?xml version="1.0" encoding="utf-8"?>
-<ds:datastoreItem xmlns:ds="http://schemas.openxmlformats.org/officeDocument/2006/customXml" ds:itemID="{A5A4CE0C-2312-4A21-BE87-1F021F591B25}">
+<ds:datastoreItem xmlns:ds="http://schemas.openxmlformats.org/officeDocument/2006/customXml" ds:itemID="{73E9CD50-3503-4526-B80F-411AD0E03EC7}">
   <ds:schemaRefs>
     <ds:schemaRef ds:uri="http://schemas.openxmlformats.org/officeDocument/2006/bibliography"/>
   </ds:schemaRefs>

</xml_diff>

<commit_message>
add dido in authors column
</commit_message>
<xml_diff>
--- a/Sales.Management/Common(new).docx
+++ b/Sales.Management/Common(new).docx
@@ -1,6 +1,6 @@
 
 <file path=word/document.xml><?xml version="1.0" encoding="utf-8"?>
-<w:document xmlns:wpc="http://schemas.microsoft.com/office/word/2010/wordprocessingCanvas" xmlns:mc="http://schemas.openxmlformats.org/markup-compatibility/2006" xmlns:o="urn:schemas-microsoft-com:office:office" xmlns:r="http://schemas.openxmlformats.org/officeDocument/2006/relationships" xmlns:m="http://schemas.openxmlformats.org/officeDocument/2006/math" xmlns:v="urn:schemas-microsoft-com:vml" xmlns:wp14="http://schemas.microsoft.com/office/word/2010/wordprocessingDrawing" xmlns:wp="http://schemas.openxmlformats.org/drawingml/2006/wordprocessingDrawing" xmlns:w10="urn:schemas-microsoft-com:office:word" xmlns:w="http://schemas.openxmlformats.org/wordprocessingml/2006/main" xmlns:w14="http://schemas.microsoft.com/office/word/2010/wordml" xmlns:wpg="http://schemas.microsoft.com/office/word/2010/wordprocessingGroup" xmlns:wpi="http://schemas.microsoft.com/office/word/2010/wordprocessingInk" xmlns:wne="http://schemas.microsoft.com/office/word/2006/wordml" xmlns:wps="http://schemas.microsoft.com/office/word/2010/wordprocessingShape" mc:Ignorable="w14 wp14">
+<w:document xmlns:wpc="http://schemas.microsoft.com/office/word/2010/wordprocessingCanvas" xmlns:mc="http://schemas.openxmlformats.org/markup-compatibility/2006" xmlns:o="urn:schemas-microsoft-com:office:office" xmlns:r="http://schemas.openxmlformats.org/officeDocument/2006/relationships" xmlns:m="http://schemas.openxmlformats.org/officeDocument/2006/math" xmlns:v="urn:schemas-microsoft-com:vml" xmlns:wp14="http://schemas.microsoft.com/office/word/2010/wordprocessingDrawing" xmlns:wp="http://schemas.openxmlformats.org/drawingml/2006/wordprocessingDrawing" xmlns:w10="urn:schemas-microsoft-com:office:word" xmlns:w="http://schemas.openxmlformats.org/wordprocessingml/2006/main" xmlns:w14="http://schemas.microsoft.com/office/word/2010/wordml" xmlns:w15="http://schemas.microsoft.com/office/word/2012/wordml" xmlns:wpg="http://schemas.microsoft.com/office/word/2010/wordprocessingGroup" xmlns:wpi="http://schemas.microsoft.com/office/word/2010/wordprocessingInk" xmlns:wne="http://schemas.microsoft.com/office/word/2006/wordml" xmlns:wps="http://schemas.microsoft.com/office/word/2010/wordprocessingShape" mc:Ignorable="w14 w15 wp14">
   <w:body>
     <w:p>
       <w:pPr>
@@ -931,14 +931,16 @@
                 <w:lang w:val="bg-BG"/>
               </w:rPr>
             </w:pPr>
+            <w:proofErr w:type="spellStart"/>
             <w:r>
               <w:rPr>
                 <w:sz w:val="24"/>
                 <w:szCs w:val="24"/>
-                <w:lang w:val="bg-BG"/>
-              </w:rPr>
-              <w:t>Вивиан</w:t>
-            </w:r>
+                <w:lang w:val="en-US"/>
+              </w:rPr>
+              <w:t>Деян</w:t>
+            </w:r>
+            <w:proofErr w:type="spellEnd"/>
           </w:p>
         </w:tc>
         <w:tc>
@@ -4746,9 +4748,75 @@
                 <w:lang w:val="en-US"/>
               </w:rPr>
             </w:pPr>
-            <w:r>
-              <w:t>Системата трябва да бъде реализирана с обектно-ориентиран език за програмиране</w:t>
-            </w:r>
+            <w:proofErr w:type="spellStart"/>
+            <w:r>
+              <w:t>Системата</w:t>
+            </w:r>
+            <w:proofErr w:type="spellEnd"/>
+            <w:r>
+              <w:t xml:space="preserve"> </w:t>
+            </w:r>
+            <w:proofErr w:type="spellStart"/>
+            <w:r>
+              <w:t>трябва</w:t>
+            </w:r>
+            <w:proofErr w:type="spellEnd"/>
+            <w:r>
+              <w:t xml:space="preserve"> </w:t>
+            </w:r>
+            <w:proofErr w:type="spellStart"/>
+            <w:r>
+              <w:t>да</w:t>
+            </w:r>
+            <w:proofErr w:type="spellEnd"/>
+            <w:r>
+              <w:t xml:space="preserve"> </w:t>
+            </w:r>
+            <w:proofErr w:type="spellStart"/>
+            <w:r>
+              <w:t>бъде</w:t>
+            </w:r>
+            <w:proofErr w:type="spellEnd"/>
+            <w:r>
+              <w:t xml:space="preserve"> </w:t>
+            </w:r>
+            <w:proofErr w:type="spellStart"/>
+            <w:r>
+              <w:t>реализирана</w:t>
+            </w:r>
+            <w:proofErr w:type="spellEnd"/>
+            <w:r>
+              <w:t xml:space="preserve"> с </w:t>
+            </w:r>
+            <w:proofErr w:type="spellStart"/>
+            <w:r>
+              <w:t>обектно-ориентиран</w:t>
+            </w:r>
+            <w:proofErr w:type="spellEnd"/>
+            <w:r>
+              <w:t xml:space="preserve"> </w:t>
+            </w:r>
+            <w:proofErr w:type="spellStart"/>
+            <w:r>
+              <w:t>език</w:t>
+            </w:r>
+            <w:proofErr w:type="spellEnd"/>
+            <w:r>
+              <w:t xml:space="preserve"> </w:t>
+            </w:r>
+            <w:proofErr w:type="spellStart"/>
+            <w:r>
+              <w:t>за</w:t>
+            </w:r>
+            <w:proofErr w:type="spellEnd"/>
+            <w:r>
+              <w:t xml:space="preserve"> </w:t>
+            </w:r>
+            <w:proofErr w:type="spellStart"/>
+            <w:r>
+              <w:t>програмиране</w:t>
+            </w:r>
+            <w:proofErr w:type="spellEnd"/>
             <w:r>
               <w:rPr>
                 <w:lang w:val="bg-BG"/>
@@ -7075,7 +7143,7 @@
                     <pic:cNvPicPr/>
                   </pic:nvPicPr>
                   <pic:blipFill>
-                    <a:blip r:embed="rId12">
+                    <a:blip r:embed="rId11">
                       <a:extLst>
                         <a:ext uri="{28A0092B-C50C-407E-A947-70E740481C1C}">
                           <a14:useLocalDpi xmlns:a14="http://schemas.microsoft.com/office/drawing/2010/main" val="0"/>
@@ -7150,7 +7218,7 @@
                     <pic:cNvPicPr/>
                   </pic:nvPicPr>
                   <pic:blipFill>
-                    <a:blip r:embed="rId13">
+                    <a:blip r:embed="rId12">
                       <a:extLst>
                         <a:ext uri="{28A0092B-C50C-407E-A947-70E740481C1C}">
                           <a14:useLocalDpi xmlns:a14="http://schemas.microsoft.com/office/drawing/2010/main" val="0"/>
@@ -7205,7 +7273,7 @@
                     <pic:cNvPicPr/>
                   </pic:nvPicPr>
                   <pic:blipFill>
-                    <a:blip r:embed="rId14">
+                    <a:blip r:embed="rId13">
                       <a:extLst>
                         <a:ext uri="{28A0092B-C50C-407E-A947-70E740481C1C}">
                           <a14:useLocalDpi xmlns:a14="http://schemas.microsoft.com/office/drawing/2010/main" val="0"/>
@@ -7294,7 +7362,7 @@
                     <pic:cNvPicPr/>
                   </pic:nvPicPr>
                   <pic:blipFill>
-                    <a:blip r:embed="rId15">
+                    <a:blip r:embed="rId14">
                       <a:extLst>
                         <a:ext uri="{28A0092B-C50C-407E-A947-70E740481C1C}">
                           <a14:useLocalDpi xmlns:a14="http://schemas.microsoft.com/office/drawing/2010/main" val="0"/>
@@ -7375,7 +7443,7 @@
                     <pic:cNvPicPr/>
                   </pic:nvPicPr>
                   <pic:blipFill>
-                    <a:blip r:embed="rId16">
+                    <a:blip r:embed="rId15">
                       <a:extLst>
                         <a:ext uri="{28A0092B-C50C-407E-A947-70E740481C1C}">
                           <a14:useLocalDpi xmlns:a14="http://schemas.microsoft.com/office/drawing/2010/main" val="0"/>
@@ -7499,8 +7567,6 @@
                 <w:lang w:val="bg-BG"/>
               </w:rPr>
             </w:pPr>
-            <w:bookmarkStart w:id="24" w:name="_GoBack"/>
-            <w:bookmarkEnd w:id="24"/>
             <w:r>
               <w:rPr>
                 <w:b/>
@@ -7567,12 +7633,14 @@
                 <w:lang w:val="bg-BG"/>
               </w:rPr>
             </w:pPr>
+            <w:proofErr w:type="spellStart"/>
             <w:r>
               <w:rPr>
                 <w:lang w:val="en-US"/>
               </w:rPr>
               <w:t>експорт</w:t>
             </w:r>
+            <w:proofErr w:type="spellEnd"/>
           </w:p>
         </w:tc>
         <w:tc>
@@ -7737,12 +7805,149 @@
             <w:vAlign w:val="center"/>
           </w:tcPr>
           <w:p>
-            <w:r>
-              <w:t xml:space="preserve">парадигма в компютърното програмиране, при която една програмна система се моделира като набор от обекти, </w:t>
-            </w:r>
-            <w:r>
-              <w:t>които взаимодействат помежду си</w:t>
-            </w:r>
+            <w:proofErr w:type="spellStart"/>
+            <w:proofErr w:type="gramStart"/>
+            <w:r>
+              <w:t>парадигма</w:t>
+            </w:r>
+            <w:proofErr w:type="spellEnd"/>
+            <w:proofErr w:type="gramEnd"/>
+            <w:r>
+              <w:t xml:space="preserve"> в </w:t>
+            </w:r>
+            <w:proofErr w:type="spellStart"/>
+            <w:r>
+              <w:t>компютърното</w:t>
+            </w:r>
+            <w:proofErr w:type="spellEnd"/>
+            <w:r>
+              <w:t xml:space="preserve"> </w:t>
+            </w:r>
+            <w:proofErr w:type="spellStart"/>
+            <w:r>
+              <w:t>програмиране</w:t>
+            </w:r>
+            <w:proofErr w:type="spellEnd"/>
+            <w:r>
+              <w:t xml:space="preserve">, </w:t>
+            </w:r>
+            <w:proofErr w:type="spellStart"/>
+            <w:r>
+              <w:t>при</w:t>
+            </w:r>
+            <w:proofErr w:type="spellEnd"/>
+            <w:r>
+              <w:t xml:space="preserve"> </w:t>
+            </w:r>
+            <w:proofErr w:type="spellStart"/>
+            <w:r>
+              <w:t>която</w:t>
+            </w:r>
+            <w:proofErr w:type="spellEnd"/>
+            <w:r>
+              <w:t xml:space="preserve"> </w:t>
+            </w:r>
+            <w:proofErr w:type="spellStart"/>
+            <w:r>
+              <w:t>една</w:t>
+            </w:r>
+            <w:proofErr w:type="spellEnd"/>
+            <w:r>
+              <w:t xml:space="preserve"> </w:t>
+            </w:r>
+            <w:proofErr w:type="spellStart"/>
+            <w:r>
+              <w:t>програмна</w:t>
+            </w:r>
+            <w:proofErr w:type="spellEnd"/>
+            <w:r>
+              <w:t xml:space="preserve"> </w:t>
+            </w:r>
+            <w:proofErr w:type="spellStart"/>
+            <w:r>
+              <w:t>система</w:t>
+            </w:r>
+            <w:proofErr w:type="spellEnd"/>
+            <w:r>
+              <w:t xml:space="preserve"> </w:t>
+            </w:r>
+            <w:proofErr w:type="spellStart"/>
+            <w:r>
+              <w:t>се</w:t>
+            </w:r>
+            <w:proofErr w:type="spellEnd"/>
+            <w:r>
+              <w:t xml:space="preserve"> </w:t>
+            </w:r>
+            <w:proofErr w:type="spellStart"/>
+            <w:r>
+              <w:t>моделира</w:t>
+            </w:r>
+            <w:proofErr w:type="spellEnd"/>
+            <w:r>
+              <w:t xml:space="preserve"> </w:t>
+            </w:r>
+            <w:proofErr w:type="spellStart"/>
+            <w:r>
+              <w:t>като</w:t>
+            </w:r>
+            <w:proofErr w:type="spellEnd"/>
+            <w:r>
+              <w:t xml:space="preserve"> </w:t>
+            </w:r>
+            <w:proofErr w:type="spellStart"/>
+            <w:r>
+              <w:t>набор</w:t>
+            </w:r>
+            <w:proofErr w:type="spellEnd"/>
+            <w:r>
+              <w:t xml:space="preserve"> </w:t>
+            </w:r>
+            <w:proofErr w:type="spellStart"/>
+            <w:r>
+              <w:t>от</w:t>
+            </w:r>
+            <w:proofErr w:type="spellEnd"/>
+            <w:r>
+              <w:t> </w:t>
+            </w:r>
+            <w:proofErr w:type="spellStart"/>
+            <w:r>
+              <w:t>обекти</w:t>
+            </w:r>
+            <w:proofErr w:type="spellEnd"/>
+            <w:r>
+              <w:t xml:space="preserve">, </w:t>
+            </w:r>
+            <w:proofErr w:type="spellStart"/>
+            <w:r>
+              <w:t>които</w:t>
+            </w:r>
+            <w:proofErr w:type="spellEnd"/>
+            <w:r>
+              <w:t xml:space="preserve"> </w:t>
+            </w:r>
+            <w:proofErr w:type="spellStart"/>
+            <w:r>
+              <w:t>взаимодействат</w:t>
+            </w:r>
+            <w:proofErr w:type="spellEnd"/>
+            <w:r>
+              <w:t xml:space="preserve"> </w:t>
+            </w:r>
+            <w:proofErr w:type="spellStart"/>
+            <w:r>
+              <w:t>помежду</w:t>
+            </w:r>
+            <w:proofErr w:type="spellEnd"/>
+            <w:r>
+              <w:t xml:space="preserve"> </w:t>
+            </w:r>
+            <w:proofErr w:type="spellStart"/>
+            <w:r>
+              <w:t>си</w:t>
+            </w:r>
+            <w:proofErr w:type="spellEnd"/>
             <w:r>
               <w:t>.</w:t>
             </w:r>
@@ -7761,7 +7966,9 @@
           <w:lang w:val="bg-BG"/>
         </w:rPr>
       </w:pPr>
-      <w:bookmarkStart w:id="25" w:name="_Toc446758100"/>
+      <w:bookmarkStart w:id="24" w:name="_Toc446758100"/>
+      <w:bookmarkStart w:id="25" w:name="_GoBack"/>
+      <w:bookmarkEnd w:id="24"/>
       <w:bookmarkEnd w:id="25"/>
       <w:r>
         <w:rPr>
@@ -7905,8 +8112,8 @@
     </w:p>
     <w:p/>
     <w:sectPr>
-      <w:headerReference w:type="default" r:id="rId17"/>
-      <w:footerReference w:type="default" r:id="rId18"/>
+      <w:headerReference w:type="default" r:id="rId16"/>
+      <w:footerReference w:type="default" r:id="rId17"/>
       <w:pgSz w:w="11906" w:h="16838"/>
       <w:pgMar w:top="1440" w:right="850" w:bottom="992" w:left="1134" w:header="283" w:footer="283" w:gutter="0"/>
       <w:cols w:space="708"/>
@@ -7918,7 +8125,7 @@
 </file>
 
 <file path=word/endnotes.xml><?xml version="1.0" encoding="utf-8"?>
-<w:endnotes xmlns:wpc="http://schemas.microsoft.com/office/word/2010/wordprocessingCanvas" xmlns:mc="http://schemas.openxmlformats.org/markup-compatibility/2006" xmlns:o="urn:schemas-microsoft-com:office:office" xmlns:r="http://schemas.openxmlformats.org/officeDocument/2006/relationships" xmlns:m="http://schemas.openxmlformats.org/officeDocument/2006/math" xmlns:v="urn:schemas-microsoft-com:vml" xmlns:wp14="http://schemas.microsoft.com/office/word/2010/wordprocessingDrawing" xmlns:wp="http://schemas.openxmlformats.org/drawingml/2006/wordprocessingDrawing" xmlns:w10="urn:schemas-microsoft-com:office:word" xmlns:w="http://schemas.openxmlformats.org/wordprocessingml/2006/main" xmlns:w14="http://schemas.microsoft.com/office/word/2010/wordml" xmlns:wpg="http://schemas.microsoft.com/office/word/2010/wordprocessingGroup" xmlns:wpi="http://schemas.microsoft.com/office/word/2010/wordprocessingInk" xmlns:wne="http://schemas.microsoft.com/office/word/2006/wordml" xmlns:wps="http://schemas.microsoft.com/office/word/2010/wordprocessingShape" mc:Ignorable="w14 wp14">
+<w:endnotes xmlns:wpc="http://schemas.microsoft.com/office/word/2010/wordprocessingCanvas" xmlns:mc="http://schemas.openxmlformats.org/markup-compatibility/2006" xmlns:o="urn:schemas-microsoft-com:office:office" xmlns:r="http://schemas.openxmlformats.org/officeDocument/2006/relationships" xmlns:m="http://schemas.openxmlformats.org/officeDocument/2006/math" xmlns:v="urn:schemas-microsoft-com:vml" xmlns:wp14="http://schemas.microsoft.com/office/word/2010/wordprocessingDrawing" xmlns:wp="http://schemas.openxmlformats.org/drawingml/2006/wordprocessingDrawing" xmlns:w10="urn:schemas-microsoft-com:office:word" xmlns:w="http://schemas.openxmlformats.org/wordprocessingml/2006/main" xmlns:w14="http://schemas.microsoft.com/office/word/2010/wordml" xmlns:w15="http://schemas.microsoft.com/office/word/2012/wordml" xmlns:wpg="http://schemas.microsoft.com/office/word/2010/wordprocessingGroup" xmlns:wpi="http://schemas.microsoft.com/office/word/2010/wordprocessingInk" xmlns:wne="http://schemas.microsoft.com/office/word/2006/wordml" xmlns:wps="http://schemas.microsoft.com/office/word/2010/wordprocessingShape" mc:Ignorable="w14 w15 wp14">
   <w:endnote w:type="separator" w:id="-1">
     <w:p>
       <w:pPr>
@@ -7943,7 +8150,7 @@
 </file>
 
 <file path=word/footer1.xml><?xml version="1.0" encoding="utf-8"?>
-<w:ftr xmlns:wpc="http://schemas.microsoft.com/office/word/2010/wordprocessingCanvas" xmlns:mc="http://schemas.openxmlformats.org/markup-compatibility/2006" xmlns:o="urn:schemas-microsoft-com:office:office" xmlns:r="http://schemas.openxmlformats.org/officeDocument/2006/relationships" xmlns:m="http://schemas.openxmlformats.org/officeDocument/2006/math" xmlns:v="urn:schemas-microsoft-com:vml" xmlns:wp14="http://schemas.microsoft.com/office/word/2010/wordprocessingDrawing" xmlns:wp="http://schemas.openxmlformats.org/drawingml/2006/wordprocessingDrawing" xmlns:w10="urn:schemas-microsoft-com:office:word" xmlns:w="http://schemas.openxmlformats.org/wordprocessingml/2006/main" xmlns:w14="http://schemas.microsoft.com/office/word/2010/wordml" xmlns:wpg="http://schemas.microsoft.com/office/word/2010/wordprocessingGroup" xmlns:wpi="http://schemas.microsoft.com/office/word/2010/wordprocessingInk" xmlns:wne="http://schemas.microsoft.com/office/word/2006/wordml" xmlns:wps="http://schemas.microsoft.com/office/word/2010/wordprocessingShape" mc:Ignorable="w14 wp14">
+<w:ftr xmlns:wpc="http://schemas.microsoft.com/office/word/2010/wordprocessingCanvas" xmlns:mc="http://schemas.openxmlformats.org/markup-compatibility/2006" xmlns:o="urn:schemas-microsoft-com:office:office" xmlns:r="http://schemas.openxmlformats.org/officeDocument/2006/relationships" xmlns:m="http://schemas.openxmlformats.org/officeDocument/2006/math" xmlns:v="urn:schemas-microsoft-com:vml" xmlns:wp14="http://schemas.microsoft.com/office/word/2010/wordprocessingDrawing" xmlns:wp="http://schemas.openxmlformats.org/drawingml/2006/wordprocessingDrawing" xmlns:w10="urn:schemas-microsoft-com:office:word" xmlns:w="http://schemas.openxmlformats.org/wordprocessingml/2006/main" xmlns:w14="http://schemas.microsoft.com/office/word/2010/wordml" xmlns:w15="http://schemas.microsoft.com/office/word/2012/wordml" xmlns:wpg="http://schemas.microsoft.com/office/word/2010/wordprocessingGroup" xmlns:wpi="http://schemas.microsoft.com/office/word/2010/wordprocessingInk" xmlns:wne="http://schemas.microsoft.com/office/word/2006/wordml" xmlns:wps="http://schemas.microsoft.com/office/word/2010/wordprocessingShape" mc:Ignorable="w14 w15 wp14">
   <w:sdt>
     <w:sdtPr>
       <w:id w:val="821240570"/>
@@ -7991,7 +8198,7 @@
 </file>
 
 <file path=word/footnotes.xml><?xml version="1.0" encoding="utf-8"?>
-<w:footnotes xmlns:wpc="http://schemas.microsoft.com/office/word/2010/wordprocessingCanvas" xmlns:mc="http://schemas.openxmlformats.org/markup-compatibility/2006" xmlns:o="urn:schemas-microsoft-com:office:office" xmlns:r="http://schemas.openxmlformats.org/officeDocument/2006/relationships" xmlns:m="http://schemas.openxmlformats.org/officeDocument/2006/math" xmlns:v="urn:schemas-microsoft-com:vml" xmlns:wp14="http://schemas.microsoft.com/office/word/2010/wordprocessingDrawing" xmlns:wp="http://schemas.openxmlformats.org/drawingml/2006/wordprocessingDrawing" xmlns:w10="urn:schemas-microsoft-com:office:word" xmlns:w="http://schemas.openxmlformats.org/wordprocessingml/2006/main" xmlns:w14="http://schemas.microsoft.com/office/word/2010/wordml" xmlns:wpg="http://schemas.microsoft.com/office/word/2010/wordprocessingGroup" xmlns:wpi="http://schemas.microsoft.com/office/word/2010/wordprocessingInk" xmlns:wne="http://schemas.microsoft.com/office/word/2006/wordml" xmlns:wps="http://schemas.microsoft.com/office/word/2010/wordprocessingShape" mc:Ignorable="w14 wp14">
+<w:footnotes xmlns:wpc="http://schemas.microsoft.com/office/word/2010/wordprocessingCanvas" xmlns:mc="http://schemas.openxmlformats.org/markup-compatibility/2006" xmlns:o="urn:schemas-microsoft-com:office:office" xmlns:r="http://schemas.openxmlformats.org/officeDocument/2006/relationships" xmlns:m="http://schemas.openxmlformats.org/officeDocument/2006/math" xmlns:v="urn:schemas-microsoft-com:vml" xmlns:wp14="http://schemas.microsoft.com/office/word/2010/wordprocessingDrawing" xmlns:wp="http://schemas.openxmlformats.org/drawingml/2006/wordprocessingDrawing" xmlns:w10="urn:schemas-microsoft-com:office:word" xmlns:w="http://schemas.openxmlformats.org/wordprocessingml/2006/main" xmlns:w14="http://schemas.microsoft.com/office/word/2010/wordml" xmlns:w15="http://schemas.microsoft.com/office/word/2012/wordml" xmlns:wpg="http://schemas.microsoft.com/office/word/2010/wordprocessingGroup" xmlns:wpi="http://schemas.microsoft.com/office/word/2010/wordprocessingInk" xmlns:wne="http://schemas.microsoft.com/office/word/2006/wordml" xmlns:wps="http://schemas.microsoft.com/office/word/2010/wordprocessingShape" mc:Ignorable="w14 w15 wp14">
   <w:footnote w:type="separator" w:id="-1">
     <w:p>
       <w:pPr>
@@ -8016,7 +8223,7 @@
 </file>
 
 <file path=word/header1.xml><?xml version="1.0" encoding="utf-8"?>
-<w:hdr xmlns:wpc="http://schemas.microsoft.com/office/word/2010/wordprocessingCanvas" xmlns:mc="http://schemas.openxmlformats.org/markup-compatibility/2006" xmlns:o="urn:schemas-microsoft-com:office:office" xmlns:r="http://schemas.openxmlformats.org/officeDocument/2006/relationships" xmlns:m="http://schemas.openxmlformats.org/officeDocument/2006/math" xmlns:v="urn:schemas-microsoft-com:vml" xmlns:wp14="http://schemas.microsoft.com/office/word/2010/wordprocessingDrawing" xmlns:wp="http://schemas.openxmlformats.org/drawingml/2006/wordprocessingDrawing" xmlns:w10="urn:schemas-microsoft-com:office:word" xmlns:w="http://schemas.openxmlformats.org/wordprocessingml/2006/main" xmlns:w14="http://schemas.microsoft.com/office/word/2010/wordml" xmlns:wpg="http://schemas.microsoft.com/office/word/2010/wordprocessingGroup" xmlns:wpi="http://schemas.microsoft.com/office/word/2010/wordprocessingInk" xmlns:wne="http://schemas.microsoft.com/office/word/2006/wordml" xmlns:wps="http://schemas.microsoft.com/office/word/2010/wordprocessingShape" mc:Ignorable="w14 wp14">
+<w:hdr xmlns:wpc="http://schemas.microsoft.com/office/word/2010/wordprocessingCanvas" xmlns:mc="http://schemas.openxmlformats.org/markup-compatibility/2006" xmlns:o="urn:schemas-microsoft-com:office:office" xmlns:r="http://schemas.openxmlformats.org/officeDocument/2006/relationships" xmlns:m="http://schemas.openxmlformats.org/officeDocument/2006/math" xmlns:v="urn:schemas-microsoft-com:vml" xmlns:wp14="http://schemas.microsoft.com/office/word/2010/wordprocessingDrawing" xmlns:wp="http://schemas.openxmlformats.org/drawingml/2006/wordprocessingDrawing" xmlns:w10="urn:schemas-microsoft-com:office:word" xmlns:w="http://schemas.openxmlformats.org/wordprocessingml/2006/main" xmlns:w14="http://schemas.microsoft.com/office/word/2010/wordml" xmlns:w15="http://schemas.microsoft.com/office/word/2012/wordml" xmlns:wpg="http://schemas.microsoft.com/office/word/2010/wordprocessingGroup" xmlns:wpi="http://schemas.microsoft.com/office/word/2010/wordprocessingInk" xmlns:wne="http://schemas.microsoft.com/office/word/2006/wordml" xmlns:wps="http://schemas.microsoft.com/office/word/2010/wordprocessingShape" mc:Ignorable="w14 w15 wp14">
   <w:p>
     <w:r>
       <w:t>Sales Management</w:t>
@@ -8026,8 +8233,8 @@
 </file>
 
 <file path=word/numbering.xml><?xml version="1.0" encoding="utf-8"?>
-<w:numbering xmlns:wpc="http://schemas.microsoft.com/office/word/2010/wordprocessingCanvas" xmlns:mc="http://schemas.openxmlformats.org/markup-compatibility/2006" xmlns:o="urn:schemas-microsoft-com:office:office" xmlns:r="http://schemas.openxmlformats.org/officeDocument/2006/relationships" xmlns:m="http://schemas.openxmlformats.org/officeDocument/2006/math" xmlns:v="urn:schemas-microsoft-com:vml" xmlns:wp14="http://schemas.microsoft.com/office/word/2010/wordprocessingDrawing" xmlns:wp="http://schemas.openxmlformats.org/drawingml/2006/wordprocessingDrawing" xmlns:w10="urn:schemas-microsoft-com:office:word" xmlns:w="http://schemas.openxmlformats.org/wordprocessingml/2006/main" xmlns:w14="http://schemas.microsoft.com/office/word/2010/wordml" xmlns:wpg="http://schemas.microsoft.com/office/word/2010/wordprocessingGroup" xmlns:wpi="http://schemas.microsoft.com/office/word/2010/wordprocessingInk" xmlns:wne="http://schemas.microsoft.com/office/word/2006/wordml" xmlns:wps="http://schemas.microsoft.com/office/word/2010/wordprocessingShape" mc:Ignorable="w14 wp14">
-  <w:abstractNum w:abstractNumId="0">
+<w:numbering xmlns:wpc="http://schemas.microsoft.com/office/word/2010/wordprocessingCanvas" xmlns:mc="http://schemas.openxmlformats.org/markup-compatibility/2006" xmlns:o="urn:schemas-microsoft-com:office:office" xmlns:r="http://schemas.openxmlformats.org/officeDocument/2006/relationships" xmlns:m="http://schemas.openxmlformats.org/officeDocument/2006/math" xmlns:v="urn:schemas-microsoft-com:vml" xmlns:wp14="http://schemas.microsoft.com/office/word/2010/wordprocessingDrawing" xmlns:wp="http://schemas.openxmlformats.org/drawingml/2006/wordprocessingDrawing" xmlns:w10="urn:schemas-microsoft-com:office:word" xmlns:w="http://schemas.openxmlformats.org/wordprocessingml/2006/main" xmlns:w14="http://schemas.microsoft.com/office/word/2010/wordml" xmlns:w15="http://schemas.microsoft.com/office/word/2012/wordml" xmlns:wpg="http://schemas.microsoft.com/office/word/2010/wordprocessingGroup" xmlns:wpi="http://schemas.microsoft.com/office/word/2010/wordprocessingInk" xmlns:wne="http://schemas.microsoft.com/office/word/2006/wordml" xmlns:wps="http://schemas.microsoft.com/office/word/2010/wordprocessingShape" mc:Ignorable="w14 w15 wp14">
+  <w:abstractNum w:abstractNumId="0" w15:restartNumberingAfterBreak="0">
     <w:nsid w:val="15EB1D6C"/>
     <w:multiLevelType w:val="multilevel"/>
     <w:tmpl w:val="DB60767A"/>
@@ -8122,7 +8329,7 @@
       </w:pPr>
     </w:lvl>
   </w:abstractNum>
-  <w:abstractNum w:abstractNumId="1">
+  <w:abstractNum w:abstractNumId="1" w15:restartNumberingAfterBreak="0">
     <w:nsid w:val="222B79BD"/>
     <w:multiLevelType w:val="multilevel"/>
     <w:tmpl w:val="11FC38BA"/>
@@ -8235,7 +8442,7 @@
       </w:rPr>
     </w:lvl>
   </w:abstractNum>
-  <w:abstractNum w:abstractNumId="2">
+  <w:abstractNum w:abstractNumId="2" w15:restartNumberingAfterBreak="0">
     <w:nsid w:val="53664062"/>
     <w:multiLevelType w:val="multilevel"/>
     <w:tmpl w:val="87A40014"/>
@@ -8334,7 +8541,7 @@
 </file>
 
 <file path=word/styles.xml><?xml version="1.0" encoding="utf-8"?>
-<w:styles xmlns:mc="http://schemas.openxmlformats.org/markup-compatibility/2006" xmlns:r="http://schemas.openxmlformats.org/officeDocument/2006/relationships" xmlns:w="http://schemas.openxmlformats.org/wordprocessingml/2006/main" xmlns:w14="http://schemas.microsoft.com/office/word/2010/wordml" mc:Ignorable="w14">
+<w:styles xmlns:mc="http://schemas.openxmlformats.org/markup-compatibility/2006" xmlns:r="http://schemas.openxmlformats.org/officeDocument/2006/relationships" xmlns:w="http://schemas.openxmlformats.org/wordprocessingml/2006/main" xmlns:w14="http://schemas.microsoft.com/office/word/2010/wordml" xmlns:w15="http://schemas.microsoft.com/office/word/2012/wordml" mc:Ignorable="w14 w15">
   <w:docDefaults>
     <w:rPrDefault>
       <w:rPr>
@@ -8344,149 +8551,378 @@
     </w:rPrDefault>
     <w:pPrDefault/>
   </w:docDefaults>
-  <w:latentStyles w:defLockedState="0" w:defUIPriority="99" w:defSemiHidden="1" w:defUnhideWhenUsed="1" w:defQFormat="0" w:count="267">
-    <w:lsdException w:name="Normal" w:semiHidden="0" w:uiPriority="0" w:unhideWhenUsed="0" w:qFormat="1"/>
-    <w:lsdException w:name="heading 1" w:semiHidden="0" w:uiPriority="0" w:unhideWhenUsed="0" w:qFormat="1"/>
-    <w:lsdException w:name="heading 2" w:semiHidden="0" w:uiPriority="0" w:unhideWhenUsed="0" w:qFormat="1"/>
-    <w:lsdException w:name="heading 3" w:semiHidden="0" w:uiPriority="0" w:unhideWhenUsed="0" w:qFormat="1"/>
-    <w:lsdException w:name="heading 4" w:semiHidden="0" w:uiPriority="0" w:unhideWhenUsed="0"/>
-    <w:lsdException w:name="heading 5" w:semiHidden="0" w:uiPriority="0" w:unhideWhenUsed="0"/>
-    <w:lsdException w:name="heading 6" w:semiHidden="0" w:uiPriority="0" w:unhideWhenUsed="0"/>
-    <w:lsdException w:name="heading 7" w:semiHidden="0" w:uiPriority="0" w:unhideWhenUsed="0"/>
-    <w:lsdException w:name="heading 8" w:semiHidden="0" w:uiPriority="0" w:unhideWhenUsed="0"/>
-    <w:lsdException w:name="heading 9" w:semiHidden="0" w:uiPriority="0" w:unhideWhenUsed="0"/>
-    <w:lsdException w:name="toc 1" w:uiPriority="39"/>
-    <w:lsdException w:name="toc 2" w:uiPriority="39"/>
-    <w:lsdException w:name="toc 3" w:uiPriority="39"/>
-    <w:lsdException w:name="toc 4" w:uiPriority="39"/>
-    <w:lsdException w:name="toc 5" w:uiPriority="39"/>
-    <w:lsdException w:name="toc 6" w:uiPriority="39"/>
-    <w:lsdException w:name="toc 7" w:uiPriority="39"/>
-    <w:lsdException w:name="toc 8" w:uiPriority="39"/>
-    <w:lsdException w:name="toc 9" w:uiPriority="39"/>
-    <w:lsdException w:name="footnote text" w:uiPriority="0"/>
-    <w:lsdException w:name="header" w:uiPriority="0"/>
-    <w:lsdException w:name="caption" w:uiPriority="35" w:qFormat="1"/>
-    <w:lsdException w:name="List Bullet" w:uiPriority="0"/>
-    <w:lsdException w:name="Title" w:semiHidden="0" w:uiPriority="10" w:unhideWhenUsed="0" w:qFormat="1"/>
-    <w:lsdException w:name="Default Paragraph Font" w:uiPriority="1"/>
-    <w:lsdException w:name="Body Text" w:uiPriority="0"/>
-    <w:lsdException w:name="Subtitle" w:semiHidden="0" w:uiPriority="11" w:unhideWhenUsed="0"/>
-    <w:lsdException w:name="Strong" w:semiHidden="0" w:uiPriority="22" w:unhideWhenUsed="0" w:qFormat="1"/>
-    <w:lsdException w:name="Emphasis" w:semiHidden="0" w:uiPriority="20" w:unhideWhenUsed="0"/>
-    <w:lsdException w:name="Table Grid 3" w:uiPriority="0"/>
-    <w:lsdException w:name="Table Grid" w:semiHidden="0" w:uiPriority="0" w:unhideWhenUsed="0"/>
-    <w:lsdException w:name="Placeholder Text" w:unhideWhenUsed="0"/>
-    <w:lsdException w:name="No Spacing" w:semiHidden="0" w:uiPriority="1" w:unhideWhenUsed="0" w:qFormat="1"/>
-    <w:lsdException w:name="Light Shading" w:semiHidden="0" w:uiPriority="60" w:unhideWhenUsed="0"/>
-    <w:lsdException w:name="Light List" w:semiHidden="0" w:uiPriority="61" w:unhideWhenUsed="0"/>
-    <w:lsdException w:name="Light Grid" w:semiHidden="0" w:uiPriority="62" w:unhideWhenUsed="0"/>
-    <w:lsdException w:name="Medium Shading 1" w:semiHidden="0" w:uiPriority="63" w:unhideWhenUsed="0"/>
-    <w:lsdException w:name="Medium Shading 2" w:semiHidden="0" w:uiPriority="64" w:unhideWhenUsed="0"/>
-    <w:lsdException w:name="Medium List 1" w:semiHidden="0" w:uiPriority="65" w:unhideWhenUsed="0"/>
-    <w:lsdException w:name="Medium List 2" w:semiHidden="0" w:uiPriority="66" w:unhideWhenUsed="0"/>
-    <w:lsdException w:name="Medium Grid 1" w:semiHidden="0" w:uiPriority="67" w:unhideWhenUsed="0"/>
-    <w:lsdException w:name="Medium Grid 2" w:semiHidden="0" w:uiPriority="68" w:unhideWhenUsed="0"/>
-    <w:lsdException w:name="Medium Grid 3" w:semiHidden="0" w:uiPriority="69" w:unhideWhenUsed="0"/>
-    <w:lsdException w:name="Dark List" w:semiHidden="0" w:uiPriority="70" w:unhideWhenUsed="0"/>
-    <w:lsdException w:name="Colorful Shading" w:semiHidden="0" w:uiPriority="71" w:unhideWhenUsed="0"/>
-    <w:lsdException w:name="Colorful List" w:semiHidden="0" w:uiPriority="72" w:unhideWhenUsed="0"/>
-    <w:lsdException w:name="Colorful Grid" w:semiHidden="0" w:uiPriority="73" w:unhideWhenUsed="0"/>
-    <w:lsdException w:name="Light Shading Accent 1" w:semiHidden="0" w:uiPriority="60" w:unhideWhenUsed="0"/>
-    <w:lsdException w:name="Light List Accent 1" w:semiHidden="0" w:uiPriority="61" w:unhideWhenUsed="0"/>
-    <w:lsdException w:name="Light Grid Accent 1" w:semiHidden="0" w:uiPriority="62" w:unhideWhenUsed="0"/>
-    <w:lsdException w:name="Medium Shading 1 Accent 1" w:semiHidden="0" w:uiPriority="63" w:unhideWhenUsed="0"/>
-    <w:lsdException w:name="Medium Shading 2 Accent 1" w:semiHidden="0" w:uiPriority="64" w:unhideWhenUsed="0"/>
-    <w:lsdException w:name="Medium List 1 Accent 1" w:semiHidden="0" w:uiPriority="65" w:unhideWhenUsed="0"/>
-    <w:lsdException w:name="Revision" w:unhideWhenUsed="0"/>
-    <w:lsdException w:name="List Paragraph" w:semiHidden="0" w:uiPriority="34" w:unhideWhenUsed="0" w:qFormat="1"/>
-    <w:lsdException w:name="Quote" w:semiHidden="0" w:uiPriority="29" w:unhideWhenUsed="0"/>
-    <w:lsdException w:name="Intense Quote" w:semiHidden="0" w:uiPriority="30" w:unhideWhenUsed="0"/>
-    <w:lsdException w:name="Medium List 2 Accent 1" w:semiHidden="0" w:uiPriority="66" w:unhideWhenUsed="0"/>
-    <w:lsdException w:name="Medium Grid 1 Accent 1" w:semiHidden="0" w:uiPriority="67" w:unhideWhenUsed="0"/>
-    <w:lsdException w:name="Medium Grid 2 Accent 1" w:semiHidden="0" w:uiPriority="68" w:unhideWhenUsed="0"/>
-    <w:lsdException w:name="Medium Grid 3 Accent 1" w:semiHidden="0" w:uiPriority="69" w:unhideWhenUsed="0"/>
-    <w:lsdException w:name="Dark List Accent 1" w:semiHidden="0" w:uiPriority="70" w:unhideWhenUsed="0"/>
-    <w:lsdException w:name="Colorful Shading Accent 1" w:semiHidden="0" w:uiPriority="71" w:unhideWhenUsed="0"/>
-    <w:lsdException w:name="Colorful List Accent 1" w:semiHidden="0" w:uiPriority="72" w:unhideWhenUsed="0"/>
-    <w:lsdException w:name="Colorful Grid Accent 1" w:semiHidden="0" w:uiPriority="73" w:unhideWhenUsed="0"/>
-    <w:lsdException w:name="Light Shading Accent 2" w:semiHidden="0" w:uiPriority="60" w:unhideWhenUsed="0"/>
-    <w:lsdException w:name="Light List Accent 2" w:semiHidden="0" w:uiPriority="61" w:unhideWhenUsed="0"/>
-    <w:lsdException w:name="Light Grid Accent 2" w:semiHidden="0" w:uiPriority="62" w:unhideWhenUsed="0"/>
-    <w:lsdException w:name="Medium Shading 1 Accent 2" w:semiHidden="0" w:uiPriority="63" w:unhideWhenUsed="0"/>
-    <w:lsdException w:name="Medium Shading 2 Accent 2" w:semiHidden="0" w:uiPriority="64" w:unhideWhenUsed="0"/>
-    <w:lsdException w:name="Medium List 1 Accent 2" w:semiHidden="0" w:uiPriority="65" w:unhideWhenUsed="0"/>
-    <w:lsdException w:name="Medium List 2 Accent 2" w:semiHidden="0" w:uiPriority="66" w:unhideWhenUsed="0"/>
-    <w:lsdException w:name="Medium Grid 1 Accent 2" w:semiHidden="0" w:uiPriority="67" w:unhideWhenUsed="0"/>
-    <w:lsdException w:name="Medium Grid 2 Accent 2" w:semiHidden="0" w:uiPriority="68" w:unhideWhenUsed="0"/>
-    <w:lsdException w:name="Medium Grid 3 Accent 2" w:semiHidden="0" w:uiPriority="69" w:unhideWhenUsed="0"/>
-    <w:lsdException w:name="Dark List Accent 2" w:semiHidden="0" w:uiPriority="70" w:unhideWhenUsed="0"/>
-    <w:lsdException w:name="Colorful Shading Accent 2" w:semiHidden="0" w:uiPriority="71" w:unhideWhenUsed="0"/>
-    <w:lsdException w:name="Colorful List Accent 2" w:semiHidden="0" w:uiPriority="72" w:unhideWhenUsed="0"/>
-    <w:lsdException w:name="Colorful Grid Accent 2" w:semiHidden="0" w:uiPriority="73" w:unhideWhenUsed="0"/>
-    <w:lsdException w:name="Light Shading Accent 3" w:semiHidden="0" w:uiPriority="60" w:unhideWhenUsed="0"/>
-    <w:lsdException w:name="Light List Accent 3" w:semiHidden="0" w:uiPriority="61" w:unhideWhenUsed="0"/>
-    <w:lsdException w:name="Light Grid Accent 3" w:semiHidden="0" w:uiPriority="62" w:unhideWhenUsed="0"/>
-    <w:lsdException w:name="Medium Shading 1 Accent 3" w:semiHidden="0" w:uiPriority="63" w:unhideWhenUsed="0"/>
-    <w:lsdException w:name="Medium Shading 2 Accent 3" w:semiHidden="0" w:uiPriority="64" w:unhideWhenUsed="0"/>
-    <w:lsdException w:name="Medium List 1 Accent 3" w:semiHidden="0" w:uiPriority="65" w:unhideWhenUsed="0"/>
-    <w:lsdException w:name="Medium List 2 Accent 3" w:semiHidden="0" w:uiPriority="66" w:unhideWhenUsed="0"/>
-    <w:lsdException w:name="Medium Grid 1 Accent 3" w:semiHidden="0" w:uiPriority="67" w:unhideWhenUsed="0"/>
-    <w:lsdException w:name="Medium Grid 2 Accent 3" w:semiHidden="0" w:uiPriority="68" w:unhideWhenUsed="0"/>
-    <w:lsdException w:name="Medium Grid 3 Accent 3" w:semiHidden="0" w:uiPriority="69" w:unhideWhenUsed="0"/>
-    <w:lsdException w:name="Dark List Accent 3" w:semiHidden="0" w:uiPriority="70" w:unhideWhenUsed="0"/>
-    <w:lsdException w:name="Colorful Shading Accent 3" w:semiHidden="0" w:uiPriority="71" w:unhideWhenUsed="0"/>
-    <w:lsdException w:name="Colorful List Accent 3" w:semiHidden="0" w:uiPriority="72" w:unhideWhenUsed="0"/>
-    <w:lsdException w:name="Colorful Grid Accent 3" w:semiHidden="0" w:uiPriority="73" w:unhideWhenUsed="0"/>
-    <w:lsdException w:name="Light Shading Accent 4" w:semiHidden="0" w:uiPriority="60" w:unhideWhenUsed="0"/>
-    <w:lsdException w:name="Light List Accent 4" w:semiHidden="0" w:uiPriority="61" w:unhideWhenUsed="0"/>
-    <w:lsdException w:name="Light Grid Accent 4" w:semiHidden="0" w:uiPriority="62" w:unhideWhenUsed="0"/>
-    <w:lsdException w:name="Medium Shading 1 Accent 4" w:semiHidden="0" w:uiPriority="63" w:unhideWhenUsed="0"/>
-    <w:lsdException w:name="Medium Shading 2 Accent 4" w:semiHidden="0" w:uiPriority="64" w:unhideWhenUsed="0"/>
-    <w:lsdException w:name="Medium List 1 Accent 4" w:semiHidden="0" w:uiPriority="65" w:unhideWhenUsed="0"/>
-    <w:lsdException w:name="Medium List 2 Accent 4" w:semiHidden="0" w:uiPriority="66" w:unhideWhenUsed="0"/>
-    <w:lsdException w:name="Medium Grid 1 Accent 4" w:semiHidden="0" w:uiPriority="67" w:unhideWhenUsed="0"/>
-    <w:lsdException w:name="Medium Grid 2 Accent 4" w:semiHidden="0" w:uiPriority="68" w:unhideWhenUsed="0"/>
-    <w:lsdException w:name="Medium Grid 3 Accent 4" w:semiHidden="0" w:uiPriority="69" w:unhideWhenUsed="0"/>
-    <w:lsdException w:name="Dark List Accent 4" w:semiHidden="0" w:uiPriority="70" w:unhideWhenUsed="0"/>
-    <w:lsdException w:name="Colorful Shading Accent 4" w:semiHidden="0" w:uiPriority="71" w:unhideWhenUsed="0"/>
-    <w:lsdException w:name="Colorful List Accent 4" w:semiHidden="0" w:uiPriority="72" w:unhideWhenUsed="0"/>
-    <w:lsdException w:name="Colorful Grid Accent 4" w:semiHidden="0" w:uiPriority="73" w:unhideWhenUsed="0"/>
-    <w:lsdException w:name="Light Shading Accent 5" w:semiHidden="0" w:uiPriority="60" w:unhideWhenUsed="0"/>
-    <w:lsdException w:name="Light List Accent 5" w:semiHidden="0" w:uiPriority="61" w:unhideWhenUsed="0"/>
-    <w:lsdException w:name="Light Grid Accent 5" w:semiHidden="0" w:uiPriority="62" w:unhideWhenUsed="0"/>
-    <w:lsdException w:name="Medium Shading 1 Accent 5" w:semiHidden="0" w:uiPriority="63" w:unhideWhenUsed="0"/>
-    <w:lsdException w:name="Medium Shading 2 Accent 5" w:semiHidden="0" w:uiPriority="64" w:unhideWhenUsed="0"/>
-    <w:lsdException w:name="Medium List 1 Accent 5" w:semiHidden="0" w:uiPriority="65" w:unhideWhenUsed="0"/>
-    <w:lsdException w:name="Medium List 2 Accent 5" w:semiHidden="0" w:uiPriority="66" w:unhideWhenUsed="0"/>
-    <w:lsdException w:name="Medium Grid 1 Accent 5" w:semiHidden="0" w:uiPriority="67" w:unhideWhenUsed="0"/>
-    <w:lsdException w:name="Medium Grid 2 Accent 5" w:semiHidden="0" w:uiPriority="68" w:unhideWhenUsed="0"/>
-    <w:lsdException w:name="Medium Grid 3 Accent 5" w:semiHidden="0" w:uiPriority="69" w:unhideWhenUsed="0"/>
-    <w:lsdException w:name="Dark List Accent 5" w:semiHidden="0" w:uiPriority="70" w:unhideWhenUsed="0"/>
-    <w:lsdException w:name="Colorful Shading Accent 5" w:semiHidden="0" w:uiPriority="71" w:unhideWhenUsed="0"/>
-    <w:lsdException w:name="Colorful List Accent 5" w:semiHidden="0" w:uiPriority="72" w:unhideWhenUsed="0"/>
-    <w:lsdException w:name="Colorful Grid Accent 5" w:semiHidden="0" w:uiPriority="73" w:unhideWhenUsed="0"/>
-    <w:lsdException w:name="Light Shading Accent 6" w:semiHidden="0" w:uiPriority="60" w:unhideWhenUsed="0"/>
-    <w:lsdException w:name="Light List Accent 6" w:semiHidden="0" w:uiPriority="61" w:unhideWhenUsed="0"/>
-    <w:lsdException w:name="Light Grid Accent 6" w:semiHidden="0" w:uiPriority="62" w:unhideWhenUsed="0"/>
-    <w:lsdException w:name="Medium Shading 1 Accent 6" w:semiHidden="0" w:uiPriority="63" w:unhideWhenUsed="0"/>
-    <w:lsdException w:name="Medium Shading 2 Accent 6" w:semiHidden="0" w:uiPriority="64" w:unhideWhenUsed="0"/>
-    <w:lsdException w:name="Medium List 1 Accent 6" w:semiHidden="0" w:uiPriority="65" w:unhideWhenUsed="0"/>
-    <w:lsdException w:name="Medium List 2 Accent 6" w:semiHidden="0" w:uiPriority="66" w:unhideWhenUsed="0"/>
-    <w:lsdException w:name="Medium Grid 1 Accent 6" w:semiHidden="0" w:uiPriority="67" w:unhideWhenUsed="0"/>
-    <w:lsdException w:name="Medium Grid 2 Accent 6" w:semiHidden="0" w:uiPriority="68" w:unhideWhenUsed="0"/>
-    <w:lsdException w:name="Medium Grid 3 Accent 6" w:semiHidden="0" w:uiPriority="69" w:unhideWhenUsed="0"/>
-    <w:lsdException w:name="Dark List Accent 6" w:semiHidden="0" w:uiPriority="70" w:unhideWhenUsed="0"/>
-    <w:lsdException w:name="Colorful Shading Accent 6" w:semiHidden="0" w:uiPriority="71" w:unhideWhenUsed="0"/>
-    <w:lsdException w:name="Colorful List Accent 6" w:semiHidden="0" w:uiPriority="72" w:unhideWhenUsed="0"/>
-    <w:lsdException w:name="Colorful Grid Accent 6" w:semiHidden="0" w:uiPriority="73" w:unhideWhenUsed="0"/>
-    <w:lsdException w:name="Subtle Emphasis" w:semiHidden="0" w:uiPriority="19" w:unhideWhenUsed="0"/>
-    <w:lsdException w:name="Intense Emphasis" w:semiHidden="0" w:uiPriority="21" w:unhideWhenUsed="0"/>
-    <w:lsdException w:name="Subtle Reference" w:semiHidden="0" w:uiPriority="31" w:unhideWhenUsed="0"/>
-    <w:lsdException w:name="Intense Reference" w:semiHidden="0" w:uiPriority="32" w:unhideWhenUsed="0"/>
-    <w:lsdException w:name="Book Title" w:semiHidden="0" w:uiPriority="33" w:unhideWhenUsed="0"/>
-    <w:lsdException w:name="Bibliography" w:uiPriority="37"/>
-    <w:lsdException w:name="TOC Heading" w:uiPriority="39" w:qFormat="1"/>
+  <w:latentStyles w:defLockedState="0" w:defUIPriority="99" w:defSemiHidden="0" w:defUnhideWhenUsed="0" w:defQFormat="0" w:count="371">
+    <w:lsdException w:name="Normal" w:uiPriority="0" w:qFormat="1"/>
+    <w:lsdException w:name="heading 1" w:uiPriority="0" w:qFormat="1"/>
+    <w:lsdException w:name="heading 2" w:uiPriority="0" w:qFormat="1"/>
+    <w:lsdException w:name="heading 3" w:uiPriority="0" w:qFormat="1"/>
+    <w:lsdException w:name="heading 4" w:uiPriority="0"/>
+    <w:lsdException w:name="heading 5" w:uiPriority="0"/>
+    <w:lsdException w:name="heading 6" w:uiPriority="0"/>
+    <w:lsdException w:name="heading 7" w:uiPriority="0"/>
+    <w:lsdException w:name="heading 8" w:uiPriority="0"/>
+    <w:lsdException w:name="heading 9" w:uiPriority="0"/>
+    <w:lsdException w:name="index 1" w:semiHidden="1" w:unhideWhenUsed="1"/>
+    <w:lsdException w:name="index 2" w:semiHidden="1" w:unhideWhenUsed="1"/>
+    <w:lsdException w:name="index 3" w:semiHidden="1" w:unhideWhenUsed="1"/>
+    <w:lsdException w:name="index 4" w:semiHidden="1" w:unhideWhenUsed="1"/>
+    <w:lsdException w:name="index 5" w:semiHidden="1" w:unhideWhenUsed="1"/>
+    <w:lsdException w:name="index 6" w:semiHidden="1" w:unhideWhenUsed="1"/>
+    <w:lsdException w:name="index 7" w:semiHidden="1" w:unhideWhenUsed="1"/>
+    <w:lsdException w:name="index 8" w:semiHidden="1" w:unhideWhenUsed="1"/>
+    <w:lsdException w:name="index 9" w:semiHidden="1" w:unhideWhenUsed="1"/>
+    <w:lsdException w:name="toc 1" w:semiHidden="1" w:uiPriority="39" w:unhideWhenUsed="1"/>
+    <w:lsdException w:name="toc 2" w:semiHidden="1" w:uiPriority="39" w:unhideWhenUsed="1"/>
+    <w:lsdException w:name="toc 3" w:semiHidden="1" w:uiPriority="39" w:unhideWhenUsed="1"/>
+    <w:lsdException w:name="toc 4" w:semiHidden="1" w:uiPriority="39" w:unhideWhenUsed="1"/>
+    <w:lsdException w:name="toc 5" w:semiHidden="1" w:uiPriority="39" w:unhideWhenUsed="1"/>
+    <w:lsdException w:name="toc 6" w:semiHidden="1" w:uiPriority="39" w:unhideWhenUsed="1"/>
+    <w:lsdException w:name="toc 7" w:semiHidden="1" w:uiPriority="39" w:unhideWhenUsed="1"/>
+    <w:lsdException w:name="toc 8" w:semiHidden="1" w:uiPriority="39" w:unhideWhenUsed="1"/>
+    <w:lsdException w:name="toc 9" w:semiHidden="1" w:uiPriority="39" w:unhideWhenUsed="1"/>
+    <w:lsdException w:name="Normal Indent" w:semiHidden="1" w:unhideWhenUsed="1"/>
+    <w:lsdException w:name="footnote text" w:semiHidden="1" w:uiPriority="0" w:unhideWhenUsed="1"/>
+    <w:lsdException w:name="annotation text" w:semiHidden="1" w:unhideWhenUsed="1"/>
+    <w:lsdException w:name="header" w:semiHidden="1" w:uiPriority="0" w:unhideWhenUsed="1"/>
+    <w:lsdException w:name="footer" w:semiHidden="1" w:unhideWhenUsed="1"/>
+    <w:lsdException w:name="index heading" w:semiHidden="1" w:unhideWhenUsed="1"/>
+    <w:lsdException w:name="caption" w:semiHidden="1" w:uiPriority="35" w:unhideWhenUsed="1" w:qFormat="1"/>
+    <w:lsdException w:name="table of figures" w:semiHidden="1" w:unhideWhenUsed="1"/>
+    <w:lsdException w:name="envelope address" w:semiHidden="1" w:unhideWhenUsed="1"/>
+    <w:lsdException w:name="envelope return" w:semiHidden="1" w:unhideWhenUsed="1"/>
+    <w:lsdException w:name="footnote reference" w:semiHidden="1" w:unhideWhenUsed="1"/>
+    <w:lsdException w:name="annotation reference" w:semiHidden="1" w:unhideWhenUsed="1"/>
+    <w:lsdException w:name="line number" w:semiHidden="1" w:unhideWhenUsed="1"/>
+    <w:lsdException w:name="page number" w:semiHidden="1" w:unhideWhenUsed="1"/>
+    <w:lsdException w:name="endnote reference" w:semiHidden="1" w:unhideWhenUsed="1"/>
+    <w:lsdException w:name="endnote text" w:semiHidden="1" w:unhideWhenUsed="1"/>
+    <w:lsdException w:name="table of authorities" w:semiHidden="1" w:unhideWhenUsed="1"/>
+    <w:lsdException w:name="macro" w:semiHidden="1" w:unhideWhenUsed="1"/>
+    <w:lsdException w:name="toa heading" w:semiHidden="1" w:unhideWhenUsed="1"/>
+    <w:lsdException w:name="List" w:semiHidden="1" w:unhideWhenUsed="1"/>
+    <w:lsdException w:name="List Bullet" w:semiHidden="1" w:uiPriority="0" w:unhideWhenUsed="1"/>
+    <w:lsdException w:name="List Number" w:semiHidden="1" w:unhideWhenUsed="1"/>
+    <w:lsdException w:name="List 2" w:semiHidden="1" w:unhideWhenUsed="1"/>
+    <w:lsdException w:name="List 3" w:semiHidden="1" w:unhideWhenUsed="1"/>
+    <w:lsdException w:name="List 4" w:semiHidden="1" w:unhideWhenUsed="1"/>
+    <w:lsdException w:name="List 5" w:semiHidden="1" w:unhideWhenUsed="1"/>
+    <w:lsdException w:name="List Bullet 2" w:semiHidden="1" w:unhideWhenUsed="1"/>
+    <w:lsdException w:name="List Bullet 3" w:semiHidden="1" w:unhideWhenUsed="1"/>
+    <w:lsdException w:name="List Bullet 4" w:semiHidden="1" w:unhideWhenUsed="1"/>
+    <w:lsdException w:name="List Bullet 5" w:semiHidden="1" w:unhideWhenUsed="1"/>
+    <w:lsdException w:name="List Number 2" w:semiHidden="1" w:unhideWhenUsed="1"/>
+    <w:lsdException w:name="List Number 3" w:semiHidden="1" w:unhideWhenUsed="1"/>
+    <w:lsdException w:name="List Number 4" w:semiHidden="1" w:unhideWhenUsed="1"/>
+    <w:lsdException w:name="List Number 5" w:semiHidden="1" w:unhideWhenUsed="1"/>
+    <w:lsdException w:name="Title" w:uiPriority="10" w:qFormat="1"/>
+    <w:lsdException w:name="Closing" w:semiHidden="1" w:unhideWhenUsed="1"/>
+    <w:lsdException w:name="Signature" w:semiHidden="1" w:unhideWhenUsed="1"/>
+    <w:lsdException w:name="Default Paragraph Font" w:semiHidden="1" w:uiPriority="1" w:unhideWhenUsed="1"/>
+    <w:lsdException w:name="Body Text" w:semiHidden="1" w:uiPriority="0" w:unhideWhenUsed="1"/>
+    <w:lsdException w:name="Body Text Indent" w:semiHidden="1" w:unhideWhenUsed="1"/>
+    <w:lsdException w:name="List Continue" w:semiHidden="1" w:unhideWhenUsed="1"/>
+    <w:lsdException w:name="List Continue 2" w:semiHidden="1" w:unhideWhenUsed="1"/>
+    <w:lsdException w:name="List Continue 3" w:semiHidden="1" w:unhideWhenUsed="1"/>
+    <w:lsdException w:name="List Continue 4" w:semiHidden="1" w:unhideWhenUsed="1"/>
+    <w:lsdException w:name="List Continue 5" w:semiHidden="1" w:unhideWhenUsed="1"/>
+    <w:lsdException w:name="Message Header" w:semiHidden="1" w:unhideWhenUsed="1"/>
+    <w:lsdException w:name="Subtitle" w:uiPriority="11"/>
+    <w:lsdException w:name="Salutation" w:semiHidden="1" w:unhideWhenUsed="1"/>
+    <w:lsdException w:name="Date" w:semiHidden="1" w:unhideWhenUsed="1"/>
+    <w:lsdException w:name="Body Text First Indent" w:semiHidden="1" w:unhideWhenUsed="1"/>
+    <w:lsdException w:name="Body Text First Indent 2" w:semiHidden="1" w:unhideWhenUsed="1"/>
+    <w:lsdException w:name="Note Heading" w:semiHidden="1" w:unhideWhenUsed="1"/>
+    <w:lsdException w:name="Body Text 2" w:semiHidden="1" w:unhideWhenUsed="1"/>
+    <w:lsdException w:name="Body Text 3" w:semiHidden="1" w:unhideWhenUsed="1"/>
+    <w:lsdException w:name="Body Text Indent 2" w:semiHidden="1" w:unhideWhenUsed="1"/>
+    <w:lsdException w:name="Body Text Indent 3" w:semiHidden="1" w:unhideWhenUsed="1"/>
+    <w:lsdException w:name="Block Text" w:semiHidden="1" w:unhideWhenUsed="1"/>
+    <w:lsdException w:name="Hyperlink" w:semiHidden="1" w:unhideWhenUsed="1"/>
+    <w:lsdException w:name="FollowedHyperlink" w:semiHidden="1" w:unhideWhenUsed="1"/>
+    <w:lsdException w:name="Strong" w:uiPriority="22" w:qFormat="1"/>
+    <w:lsdException w:name="Emphasis" w:uiPriority="20"/>
+    <w:lsdException w:name="Document Map" w:semiHidden="1" w:unhideWhenUsed="1"/>
+    <w:lsdException w:name="Plain Text" w:semiHidden="1" w:unhideWhenUsed="1"/>
+    <w:lsdException w:name="E-mail Signature" w:semiHidden="1" w:unhideWhenUsed="1"/>
+    <w:lsdException w:name="HTML Top of Form" w:semiHidden="1" w:unhideWhenUsed="1"/>
+    <w:lsdException w:name="HTML Bottom of Form" w:semiHidden="1" w:unhideWhenUsed="1"/>
+    <w:lsdException w:name="Normal (Web)" w:semiHidden="1" w:unhideWhenUsed="1"/>
+    <w:lsdException w:name="HTML Acronym" w:semiHidden="1" w:unhideWhenUsed="1"/>
+    <w:lsdException w:name="HTML Address" w:semiHidden="1" w:unhideWhenUsed="1"/>
+    <w:lsdException w:name="HTML Cite" w:semiHidden="1" w:unhideWhenUsed="1"/>
+    <w:lsdException w:name="HTML Code" w:semiHidden="1" w:unhideWhenUsed="1"/>
+    <w:lsdException w:name="HTML Definition" w:semiHidden="1" w:unhideWhenUsed="1"/>
+    <w:lsdException w:name="HTML Keyboard" w:semiHidden="1" w:unhideWhenUsed="1"/>
+    <w:lsdException w:name="HTML Preformatted" w:semiHidden="1" w:unhideWhenUsed="1"/>
+    <w:lsdException w:name="HTML Sample" w:semiHidden="1" w:unhideWhenUsed="1"/>
+    <w:lsdException w:name="HTML Typewriter" w:semiHidden="1" w:unhideWhenUsed="1"/>
+    <w:lsdException w:name="HTML Variable" w:semiHidden="1" w:unhideWhenUsed="1"/>
+    <w:lsdException w:name="Normal Table" w:semiHidden="1" w:unhideWhenUsed="1"/>
+    <w:lsdException w:name="annotation subject" w:semiHidden="1" w:unhideWhenUsed="1"/>
+    <w:lsdException w:name="No List" w:semiHidden="1" w:unhideWhenUsed="1"/>
+    <w:lsdException w:name="Outline List 1" w:semiHidden="1" w:unhideWhenUsed="1"/>
+    <w:lsdException w:name="Outline List 2" w:semiHidden="1" w:unhideWhenUsed="1"/>
+    <w:lsdException w:name="Outline List 3" w:semiHidden="1" w:unhideWhenUsed="1"/>
+    <w:lsdException w:name="Table Simple 1" w:semiHidden="1" w:unhideWhenUsed="1"/>
+    <w:lsdException w:name="Table Simple 2" w:semiHidden="1" w:unhideWhenUsed="1"/>
+    <w:lsdException w:name="Table Simple 3" w:semiHidden="1" w:unhideWhenUsed="1"/>
+    <w:lsdException w:name="Table Classic 1" w:semiHidden="1" w:unhideWhenUsed="1"/>
+    <w:lsdException w:name="Table Classic 2" w:semiHidden="1" w:unhideWhenUsed="1"/>
+    <w:lsdException w:name="Table Classic 3" w:semiHidden="1" w:unhideWhenUsed="1"/>
+    <w:lsdException w:name="Table Classic 4" w:semiHidden="1" w:unhideWhenUsed="1"/>
+    <w:lsdException w:name="Table Colorful 1" w:semiHidden="1" w:unhideWhenUsed="1"/>
+    <w:lsdException w:name="Table Colorful 2" w:semiHidden="1" w:unhideWhenUsed="1"/>
+    <w:lsdException w:name="Table Colorful 3" w:semiHidden="1" w:unhideWhenUsed="1"/>
+    <w:lsdException w:name="Table Columns 1" w:semiHidden="1" w:unhideWhenUsed="1"/>
+    <w:lsdException w:name="Table Columns 2" w:semiHidden="1" w:unhideWhenUsed="1"/>
+    <w:lsdException w:name="Table Columns 3" w:semiHidden="1" w:unhideWhenUsed="1"/>
+    <w:lsdException w:name="Table Columns 4" w:semiHidden="1" w:unhideWhenUsed="1"/>
+    <w:lsdException w:name="Table Columns 5" w:semiHidden="1" w:unhideWhenUsed="1"/>
+    <w:lsdException w:name="Table Grid 1" w:semiHidden="1" w:unhideWhenUsed="1"/>
+    <w:lsdException w:name="Table Grid 2" w:semiHidden="1" w:unhideWhenUsed="1"/>
+    <w:lsdException w:name="Table Grid 3" w:semiHidden="1" w:uiPriority="0" w:unhideWhenUsed="1"/>
+    <w:lsdException w:name="Table Grid 4" w:semiHidden="1" w:unhideWhenUsed="1"/>
+    <w:lsdException w:name="Table Grid 5" w:semiHidden="1" w:unhideWhenUsed="1"/>
+    <w:lsdException w:name="Table Grid 6" w:semiHidden="1" w:unhideWhenUsed="1"/>
+    <w:lsdException w:name="Table Grid 7" w:semiHidden="1" w:unhideWhenUsed="1"/>
+    <w:lsdException w:name="Table Grid 8" w:semiHidden="1" w:unhideWhenUsed="1"/>
+    <w:lsdException w:name="Table List 1" w:semiHidden="1" w:unhideWhenUsed="1"/>
+    <w:lsdException w:name="Table List 2" w:semiHidden="1" w:unhideWhenUsed="1"/>
+    <w:lsdException w:name="Table List 3" w:semiHidden="1" w:unhideWhenUsed="1"/>
+    <w:lsdException w:name="Table List 4" w:semiHidden="1" w:unhideWhenUsed="1"/>
+    <w:lsdException w:name="Table List 5" w:semiHidden="1" w:unhideWhenUsed="1"/>
+    <w:lsdException w:name="Table List 6" w:semiHidden="1" w:unhideWhenUsed="1"/>
+    <w:lsdException w:name="Table List 7" w:semiHidden="1" w:unhideWhenUsed="1"/>
+    <w:lsdException w:name="Table List 8" w:semiHidden="1" w:unhideWhenUsed="1"/>
+    <w:lsdException w:name="Table 3D effects 1" w:semiHidden="1" w:unhideWhenUsed="1"/>
+    <w:lsdException w:name="Table 3D effects 2" w:semiHidden="1" w:unhideWhenUsed="1"/>
+    <w:lsdException w:name="Table 3D effects 3" w:semiHidden="1" w:unhideWhenUsed="1"/>
+    <w:lsdException w:name="Table Contemporary" w:semiHidden="1" w:unhideWhenUsed="1"/>
+    <w:lsdException w:name="Table Elegant" w:semiHidden="1" w:unhideWhenUsed="1"/>
+    <w:lsdException w:name="Table Professional" w:semiHidden="1" w:unhideWhenUsed="1"/>
+    <w:lsdException w:name="Table Subtle 1" w:semiHidden="1" w:unhideWhenUsed="1"/>
+    <w:lsdException w:name="Table Subtle 2" w:semiHidden="1" w:unhideWhenUsed="1"/>
+    <w:lsdException w:name="Table Web 1" w:semiHidden="1" w:unhideWhenUsed="1"/>
+    <w:lsdException w:name="Table Web 2" w:semiHidden="1" w:unhideWhenUsed="1"/>
+    <w:lsdException w:name="Table Web 3" w:semiHidden="1" w:unhideWhenUsed="1"/>
+    <w:lsdException w:name="Balloon Text" w:semiHidden="1" w:unhideWhenUsed="1"/>
+    <w:lsdException w:name="Table Grid" w:uiPriority="0"/>
+    <w:lsdException w:name="Table Theme" w:semiHidden="1" w:unhideWhenUsed="1"/>
+    <w:lsdException w:name="Placeholder Text" w:semiHidden="1"/>
+    <w:lsdException w:name="No Spacing" w:uiPriority="1" w:qFormat="1"/>
+    <w:lsdException w:name="Light Shading" w:uiPriority="60"/>
+    <w:lsdException w:name="Light List" w:uiPriority="61"/>
+    <w:lsdException w:name="Light Grid" w:uiPriority="62"/>
+    <w:lsdException w:name="Medium Shading 1" w:uiPriority="63"/>
+    <w:lsdException w:name="Medium Shading 2" w:uiPriority="64"/>
+    <w:lsdException w:name="Medium List 1" w:uiPriority="65"/>
+    <w:lsdException w:name="Medium List 2" w:uiPriority="66"/>
+    <w:lsdException w:name="Medium Grid 1" w:uiPriority="67"/>
+    <w:lsdException w:name="Medium Grid 2" w:uiPriority="68"/>
+    <w:lsdException w:name="Medium Grid 3" w:uiPriority="69"/>
+    <w:lsdException w:name="Dark List" w:uiPriority="70"/>
+    <w:lsdException w:name="Colorful Shading" w:uiPriority="71"/>
+    <w:lsdException w:name="Colorful List" w:uiPriority="72"/>
+    <w:lsdException w:name="Colorful Grid" w:uiPriority="73"/>
+    <w:lsdException w:name="Light Shading Accent 1" w:uiPriority="60"/>
+    <w:lsdException w:name="Light List Accent 1" w:uiPriority="61"/>
+    <w:lsdException w:name="Light Grid Accent 1" w:uiPriority="62"/>
+    <w:lsdException w:name="Medium Shading 1 Accent 1" w:uiPriority="63"/>
+    <w:lsdException w:name="Medium Shading 2 Accent 1" w:uiPriority="64"/>
+    <w:lsdException w:name="Medium List 1 Accent 1" w:uiPriority="65"/>
+    <w:lsdException w:name="Revision" w:semiHidden="1"/>
+    <w:lsdException w:name="List Paragraph" w:uiPriority="34" w:qFormat="1"/>
+    <w:lsdException w:name="Quote" w:uiPriority="29"/>
+    <w:lsdException w:name="Intense Quote" w:uiPriority="30"/>
+    <w:lsdException w:name="Medium List 2 Accent 1" w:uiPriority="66"/>
+    <w:lsdException w:name="Medium Grid 1 Accent 1" w:uiPriority="67"/>
+    <w:lsdException w:name="Medium Grid 2 Accent 1" w:uiPriority="68"/>
+    <w:lsdException w:name="Medium Grid 3 Accent 1" w:uiPriority="69"/>
+    <w:lsdException w:name="Dark List Accent 1" w:uiPriority="70"/>
+    <w:lsdException w:name="Colorful Shading Accent 1" w:uiPriority="71"/>
+    <w:lsdException w:name="Colorful List Accent 1" w:uiPriority="72"/>
+    <w:lsdException w:name="Colorful Grid Accent 1" w:uiPriority="73"/>
+    <w:lsdException w:name="Light Shading Accent 2" w:uiPriority="60"/>
+    <w:lsdException w:name="Light List Accent 2" w:uiPriority="61"/>
+    <w:lsdException w:name="Light Grid Accent 2" w:uiPriority="62"/>
+    <w:lsdException w:name="Medium Shading 1 Accent 2" w:uiPriority="63"/>
+    <w:lsdException w:name="Medium Shading 2 Accent 2" w:uiPriority="64"/>
+    <w:lsdException w:name="Medium List 1 Accent 2" w:uiPriority="65"/>
+    <w:lsdException w:name="Medium List 2 Accent 2" w:uiPriority="66"/>
+    <w:lsdException w:name="Medium Grid 1 Accent 2" w:uiPriority="67"/>
+    <w:lsdException w:name="Medium Grid 2 Accent 2" w:uiPriority="68"/>
+    <w:lsdException w:name="Medium Grid 3 Accent 2" w:uiPriority="69"/>
+    <w:lsdException w:name="Dark List Accent 2" w:uiPriority="70"/>
+    <w:lsdException w:name="Colorful Shading Accent 2" w:uiPriority="71"/>
+    <w:lsdException w:name="Colorful List Accent 2" w:uiPriority="72"/>
+    <w:lsdException w:name="Colorful Grid Accent 2" w:uiPriority="73"/>
+    <w:lsdException w:name="Light Shading Accent 3" w:uiPriority="60"/>
+    <w:lsdException w:name="Light List Accent 3" w:uiPriority="61"/>
+    <w:lsdException w:name="Light Grid Accent 3" w:uiPriority="62"/>
+    <w:lsdException w:name="Medium Shading 1 Accent 3" w:uiPriority="63"/>
+    <w:lsdException w:name="Medium Shading 2 Accent 3" w:uiPriority="64"/>
+    <w:lsdException w:name="Medium List 1 Accent 3" w:uiPriority="65"/>
+    <w:lsdException w:name="Medium List 2 Accent 3" w:uiPriority="66"/>
+    <w:lsdException w:name="Medium Grid 1 Accent 3" w:uiPriority="67"/>
+    <w:lsdException w:name="Medium Grid 2 Accent 3" w:uiPriority="68"/>
+    <w:lsdException w:name="Medium Grid 3 Accent 3" w:uiPriority="69"/>
+    <w:lsdException w:name="Dark List Accent 3" w:uiPriority="70"/>
+    <w:lsdException w:name="Colorful Shading Accent 3" w:uiPriority="71"/>
+    <w:lsdException w:name="Colorful List Accent 3" w:uiPriority="72"/>
+    <w:lsdException w:name="Colorful Grid Accent 3" w:uiPriority="73"/>
+    <w:lsdException w:name="Light Shading Accent 4" w:uiPriority="60"/>
+    <w:lsdException w:name="Light List Accent 4" w:uiPriority="61"/>
+    <w:lsdException w:name="Light Grid Accent 4" w:uiPriority="62"/>
+    <w:lsdException w:name="Medium Shading 1 Accent 4" w:uiPriority="63"/>
+    <w:lsdException w:name="Medium Shading 2 Accent 4" w:uiPriority="64"/>
+    <w:lsdException w:name="Medium List 1 Accent 4" w:uiPriority="65"/>
+    <w:lsdException w:name="Medium List 2 Accent 4" w:uiPriority="66"/>
+    <w:lsdException w:name="Medium Grid 1 Accent 4" w:uiPriority="67"/>
+    <w:lsdException w:name="Medium Grid 2 Accent 4" w:uiPriority="68"/>
+    <w:lsdException w:name="Medium Grid 3 Accent 4" w:uiPriority="69"/>
+    <w:lsdException w:name="Dark List Accent 4" w:uiPriority="70"/>
+    <w:lsdException w:name="Colorful Shading Accent 4" w:uiPriority="71"/>
+    <w:lsdException w:name="Colorful List Accent 4" w:uiPriority="72"/>
+    <w:lsdException w:name="Colorful Grid Accent 4" w:uiPriority="73"/>
+    <w:lsdException w:name="Light Shading Accent 5" w:uiPriority="60"/>
+    <w:lsdException w:name="Light List Accent 5" w:uiPriority="61"/>
+    <w:lsdException w:name="Light Grid Accent 5" w:uiPriority="62"/>
+    <w:lsdException w:name="Medium Shading 1 Accent 5" w:uiPriority="63"/>
+    <w:lsdException w:name="Medium Shading 2 Accent 5" w:uiPriority="64"/>
+    <w:lsdException w:name="Medium List 1 Accent 5" w:uiPriority="65"/>
+    <w:lsdException w:name="Medium List 2 Accent 5" w:uiPriority="66"/>
+    <w:lsdException w:name="Medium Grid 1 Accent 5" w:uiPriority="67"/>
+    <w:lsdException w:name="Medium Grid 2 Accent 5" w:uiPriority="68"/>
+    <w:lsdException w:name="Medium Grid 3 Accent 5" w:uiPriority="69"/>
+    <w:lsdException w:name="Dark List Accent 5" w:uiPriority="70"/>
+    <w:lsdException w:name="Colorful Shading Accent 5" w:uiPriority="71"/>
+    <w:lsdException w:name="Colorful List Accent 5" w:uiPriority="72"/>
+    <w:lsdException w:name="Colorful Grid Accent 5" w:uiPriority="73"/>
+    <w:lsdException w:name="Light Shading Accent 6" w:uiPriority="60"/>
+    <w:lsdException w:name="Light List Accent 6" w:uiPriority="61"/>
+    <w:lsdException w:name="Light Grid Accent 6" w:uiPriority="62"/>
+    <w:lsdException w:name="Medium Shading 1 Accent 6" w:uiPriority="63"/>
+    <w:lsdException w:name="Medium Shading 2 Accent 6" w:uiPriority="64"/>
+    <w:lsdException w:name="Medium List 1 Accent 6" w:uiPriority="65"/>
+    <w:lsdException w:name="Medium List 2 Accent 6" w:uiPriority="66"/>
+    <w:lsdException w:name="Medium Grid 1 Accent 6" w:uiPriority="67"/>
+    <w:lsdException w:name="Medium Grid 2 Accent 6" w:uiPriority="68"/>
+    <w:lsdException w:name="Medium Grid 3 Accent 6" w:uiPriority="69"/>
+    <w:lsdException w:name="Dark List Accent 6" w:uiPriority="70"/>
+    <w:lsdException w:name="Colorful Shading Accent 6" w:uiPriority="71"/>
+    <w:lsdException w:name="Colorful List Accent 6" w:uiPriority="72"/>
+    <w:lsdException w:name="Colorful Grid Accent 6" w:uiPriority="73"/>
+    <w:lsdException w:name="Subtle Emphasis" w:uiPriority="19"/>
+    <w:lsdException w:name="Intense Emphasis" w:uiPriority="21"/>
+    <w:lsdException w:name="Subtle Reference" w:uiPriority="31"/>
+    <w:lsdException w:name="Intense Reference" w:uiPriority="32"/>
+    <w:lsdException w:name="Book Title" w:uiPriority="33"/>
+    <w:lsdException w:name="Bibliography" w:semiHidden="1" w:uiPriority="37" w:unhideWhenUsed="1"/>
+    <w:lsdException w:name="TOC Heading" w:semiHidden="1" w:uiPriority="39" w:unhideWhenUsed="1" w:qFormat="1"/>
+    <w:lsdException w:name="Plain Table 1" w:uiPriority="41"/>
+    <w:lsdException w:name="Plain Table 2" w:uiPriority="42"/>
+    <w:lsdException w:name="Plain Table 3" w:uiPriority="43"/>
+    <w:lsdException w:name="Plain Table 4" w:uiPriority="44"/>
+    <w:lsdException w:name="Plain Table 5" w:uiPriority="45"/>
+    <w:lsdException w:name="Grid Table Light" w:uiPriority="40"/>
+    <w:lsdException w:name="Grid Table 1 Light" w:uiPriority="46"/>
+    <w:lsdException w:name="Grid Table 2" w:uiPriority="47"/>
+    <w:lsdException w:name="Grid Table 3" w:uiPriority="48"/>
+    <w:lsdException w:name="Grid Table 4" w:uiPriority="49"/>
+    <w:lsdException w:name="Grid Table 5 Dark" w:uiPriority="50"/>
+    <w:lsdException w:name="Grid Table 6 Colorful" w:uiPriority="51"/>
+    <w:lsdException w:name="Grid Table 7 Colorful" w:uiPriority="52"/>
+    <w:lsdException w:name="Grid Table 1 Light Accent 1" w:uiPriority="46"/>
+    <w:lsdException w:name="Grid Table 2 Accent 1" w:uiPriority="47"/>
+    <w:lsdException w:name="Grid Table 3 Accent 1" w:uiPriority="48"/>
+    <w:lsdException w:name="Grid Table 4 Accent 1" w:uiPriority="49"/>
+    <w:lsdException w:name="Grid Table 5 Dark Accent 1" w:uiPriority="50"/>
+    <w:lsdException w:name="Grid Table 6 Colorful Accent 1" w:uiPriority="51"/>
+    <w:lsdException w:name="Grid Table 7 Colorful Accent 1" w:uiPriority="52"/>
+    <w:lsdException w:name="Grid Table 1 Light Accent 2" w:uiPriority="46"/>
+    <w:lsdException w:name="Grid Table 2 Accent 2" w:uiPriority="47"/>
+    <w:lsdException w:name="Grid Table 3 Accent 2" w:uiPriority="48"/>
+    <w:lsdException w:name="Grid Table 4 Accent 2" w:uiPriority="49"/>
+    <w:lsdException w:name="Grid Table 5 Dark Accent 2" w:uiPriority="50"/>
+    <w:lsdException w:name="Grid Table 6 Colorful Accent 2" w:uiPriority="51"/>
+    <w:lsdException w:name="Grid Table 7 Colorful Accent 2" w:uiPriority="52"/>
+    <w:lsdException w:name="Grid Table 1 Light Accent 3" w:uiPriority="46"/>
+    <w:lsdException w:name="Grid Table 2 Accent 3" w:uiPriority="47"/>
+    <w:lsdException w:name="Grid Table 3 Accent 3" w:uiPriority="48"/>
+    <w:lsdException w:name="Grid Table 4 Accent 3" w:uiPriority="49"/>
+    <w:lsdException w:name="Grid Table 5 Dark Accent 3" w:uiPriority="50"/>
+    <w:lsdException w:name="Grid Table 6 Colorful Accent 3" w:uiPriority="51"/>
+    <w:lsdException w:name="Grid Table 7 Colorful Accent 3" w:uiPriority="52"/>
+    <w:lsdException w:name="Grid Table 1 Light Accent 4" w:uiPriority="46"/>
+    <w:lsdException w:name="Grid Table 2 Accent 4" w:uiPriority="47"/>
+    <w:lsdException w:name="Grid Table 3 Accent 4" w:uiPriority="48"/>
+    <w:lsdException w:name="Grid Table 4 Accent 4" w:uiPriority="49"/>
+    <w:lsdException w:name="Grid Table 5 Dark Accent 4" w:uiPriority="50"/>
+    <w:lsdException w:name="Grid Table 6 Colorful Accent 4" w:uiPriority="51"/>
+    <w:lsdException w:name="Grid Table 7 Colorful Accent 4" w:uiPriority="52"/>
+    <w:lsdException w:name="Grid Table 1 Light Accent 5" w:uiPriority="46"/>
+    <w:lsdException w:name="Grid Table 2 Accent 5" w:uiPriority="47"/>
+    <w:lsdException w:name="Grid Table 3 Accent 5" w:uiPriority="48"/>
+    <w:lsdException w:name="Grid Table 4 Accent 5" w:uiPriority="49"/>
+    <w:lsdException w:name="Grid Table 5 Dark Accent 5" w:uiPriority="50"/>
+    <w:lsdException w:name="Grid Table 6 Colorful Accent 5" w:uiPriority="51"/>
+    <w:lsdException w:name="Grid Table 7 Colorful Accent 5" w:uiPriority="52"/>
+    <w:lsdException w:name="Grid Table 1 Light Accent 6" w:uiPriority="46"/>
+    <w:lsdException w:name="Grid Table 2 Accent 6" w:uiPriority="47"/>
+    <w:lsdException w:name="Grid Table 3 Accent 6" w:uiPriority="48"/>
+    <w:lsdException w:name="Grid Table 4 Accent 6" w:uiPriority="49"/>
+    <w:lsdException w:name="Grid Table 5 Dark Accent 6" w:uiPriority="50"/>
+    <w:lsdException w:name="Grid Table 6 Colorful Accent 6" w:uiPriority="51"/>
+    <w:lsdException w:name="Grid Table 7 Colorful Accent 6" w:uiPriority="52"/>
+    <w:lsdException w:name="List Table 1 Light" w:uiPriority="46"/>
+    <w:lsdException w:name="List Table 2" w:uiPriority="47"/>
+    <w:lsdException w:name="List Table 3" w:uiPriority="48"/>
+    <w:lsdException w:name="List Table 4" w:uiPriority="49"/>
+    <w:lsdException w:name="List Table 5 Dark" w:uiPriority="50"/>
+    <w:lsdException w:name="List Table 6 Colorful" w:uiPriority="51"/>
+    <w:lsdException w:name="List Table 7 Colorful" w:uiPriority="52"/>
+    <w:lsdException w:name="List Table 1 Light Accent 1" w:uiPriority="46"/>
+    <w:lsdException w:name="List Table 2 Accent 1" w:uiPriority="47"/>
+    <w:lsdException w:name="List Table 3 Accent 1" w:uiPriority="48"/>
+    <w:lsdException w:name="List Table 4 Accent 1" w:uiPriority="49"/>
+    <w:lsdException w:name="List Table 5 Dark Accent 1" w:uiPriority="50"/>
+    <w:lsdException w:name="List Table 6 Colorful Accent 1" w:uiPriority="51"/>
+    <w:lsdException w:name="List Table 7 Colorful Accent 1" w:uiPriority="52"/>
+    <w:lsdException w:name="List Table 1 Light Accent 2" w:uiPriority="46"/>
+    <w:lsdException w:name="List Table 2 Accent 2" w:uiPriority="47"/>
+    <w:lsdException w:name="List Table 3 Accent 2" w:uiPriority="48"/>
+    <w:lsdException w:name="List Table 4 Accent 2" w:uiPriority="49"/>
+    <w:lsdException w:name="List Table 5 Dark Accent 2" w:uiPriority="50"/>
+    <w:lsdException w:name="List Table 6 Colorful Accent 2" w:uiPriority="51"/>
+    <w:lsdException w:name="List Table 7 Colorful Accent 2" w:uiPriority="52"/>
+    <w:lsdException w:name="List Table 1 Light Accent 3" w:uiPriority="46"/>
+    <w:lsdException w:name="List Table 2 Accent 3" w:uiPriority="47"/>
+    <w:lsdException w:name="List Table 3 Accent 3" w:uiPriority="48"/>
+    <w:lsdException w:name="List Table 4 Accent 3" w:uiPriority="49"/>
+    <w:lsdException w:name="List Table 5 Dark Accent 3" w:uiPriority="50"/>
+    <w:lsdException w:name="List Table 6 Colorful Accent 3" w:uiPriority="51"/>
+    <w:lsdException w:name="List Table 7 Colorful Accent 3" w:uiPriority="52"/>
+    <w:lsdException w:name="List Table 1 Light Accent 4" w:uiPriority="46"/>
+    <w:lsdException w:name="List Table 2 Accent 4" w:uiPriority="47"/>
+    <w:lsdException w:name="List Table 3 Accent 4" w:uiPriority="48"/>
+    <w:lsdException w:name="List Table 4 Accent 4" w:uiPriority="49"/>
+    <w:lsdException w:name="List Table 5 Dark Accent 4" w:uiPriority="50"/>
+    <w:lsdException w:name="List Table 6 Colorful Accent 4" w:uiPriority="51"/>
+    <w:lsdException w:name="List Table 7 Colorful Accent 4" w:uiPriority="52"/>
+    <w:lsdException w:name="List Table 1 Light Accent 5" w:uiPriority="46"/>
+    <w:lsdException w:name="List Table 2 Accent 5" w:uiPriority="47"/>
+    <w:lsdException w:name="List Table 3 Accent 5" w:uiPriority="48"/>
+    <w:lsdException w:name="List Table 4 Accent 5" w:uiPriority="49"/>
+    <w:lsdException w:name="List Table 5 Dark Accent 5" w:uiPriority="50"/>
+    <w:lsdException w:name="List Table 6 Colorful Accent 5" w:uiPriority="51"/>
+    <w:lsdException w:name="List Table 7 Colorful Accent 5" w:uiPriority="52"/>
+    <w:lsdException w:name="List Table 1 Light Accent 6" w:uiPriority="46"/>
+    <w:lsdException w:name="List Table 2 Accent 6" w:uiPriority="47"/>
+    <w:lsdException w:name="List Table 3 Accent 6" w:uiPriority="48"/>
+    <w:lsdException w:name="List Table 4 Accent 6" w:uiPriority="49"/>
+    <w:lsdException w:name="List Table 5 Dark Accent 6" w:uiPriority="50"/>
+    <w:lsdException w:name="List Table 6 Colorful Accent 6" w:uiPriority="51"/>
+    <w:lsdException w:name="List Table 7 Colorful Accent 6" w:uiPriority="52"/>
   </w:latentStyles>
   <w:style w:type="paragraph" w:default="1" w:styleId="Normal">
     <w:name w:val="Normal"/>
@@ -9459,19 +9895,8 @@
       <w:lang w:val="en-US" w:eastAsia="en-US"/>
     </w:rPr>
     <w:tblPr>
-      <w:tblInd w:w="0" w:type="dxa"/>
-      <w:tblBorders>
-        <w:top w:val="single" w:sz="6" w:space="0" w:color="000000"/>
-        <w:left w:val="single" w:sz="6" w:space="0" w:color="000000"/>
-        <w:bottom w:val="single" w:sz="6" w:space="0" w:color="000000"/>
-        <w:right w:val="single" w:sz="6" w:space="0" w:color="000000"/>
-        <w:insideH w:val="single" w:sz="6" w:space="0" w:color="000000"/>
-        <w:insideV w:val="single" w:sz="6" w:space="0" w:color="000000"/>
-      </w:tblBorders>
       <w:tblCellMar>
-        <w:top w:w="0" w:type="dxa"/>
         <w:left w:w="0" w:type="dxa"/>
-        <w:bottom w:w="0" w:type="dxa"/>
         <w:right w:w="0" w:type="dxa"/>
       </w:tblCellMar>
     </w:tblPr>
@@ -9520,7 +9945,6 @@
       <w:spacing w:before="60" w:after="60"/>
     </w:pPr>
     <w:tblPr>
-      <w:tblInd w:w="0" w:type="dxa"/>
       <w:tblBorders>
         <w:top w:val="single" w:sz="6" w:space="0" w:color="000000"/>
         <w:left w:val="single" w:sz="6" w:space="0" w:color="000000"/>
@@ -9529,12 +9953,6 @@
         <w:insideH w:val="single" w:sz="6" w:space="0" w:color="000000"/>
         <w:insideV w:val="single" w:sz="6" w:space="0" w:color="000000"/>
       </w:tblBorders>
-      <w:tblCellMar>
-        <w:top w:w="0" w:type="dxa"/>
-        <w:left w:w="108" w:type="dxa"/>
-        <w:bottom w:w="0" w:type="dxa"/>
-        <w:right w:w="108" w:type="dxa"/>
-      </w:tblCellMar>
     </w:tblPr>
     <w:tcPr>
       <w:shd w:val="clear" w:color="auto" w:fill="auto"/>
@@ -9573,7 +9991,6 @@
       <w:bCs/>
     </w:rPr>
     <w:tblPr>
-      <w:tblInd w:w="0" w:type="dxa"/>
       <w:tblBorders>
         <w:top w:val="single" w:sz="12" w:space="0" w:color="000000"/>
         <w:left w:val="single" w:sz="12" w:space="0" w:color="000000"/>
@@ -9582,12 +9999,6 @@
         <w:insideH w:val="single" w:sz="6" w:space="0" w:color="000000"/>
         <w:insideV w:val="single" w:sz="6" w:space="0" w:color="000000"/>
       </w:tblBorders>
-      <w:tblCellMar>
-        <w:top w:w="0" w:type="dxa"/>
-        <w:left w:w="108" w:type="dxa"/>
-        <w:bottom w:w="0" w:type="dxa"/>
-        <w:right w:w="108" w:type="dxa"/>
-      </w:tblCellMar>
     </w:tblPr>
     <w:tblStylePr w:type="firstRow">
       <w:rPr>
@@ -9661,7 +10072,6 @@
       <w:spacing w:before="100" w:after="100" w:line="280" w:lineRule="exact"/>
     </w:pPr>
     <w:tblPr>
-      <w:tblInd w:w="0" w:type="dxa"/>
       <w:tblBorders>
         <w:top w:val="single" w:sz="6" w:space="0" w:color="000080"/>
         <w:left w:val="single" w:sz="6" w:space="0" w:color="000080"/>
@@ -9670,12 +10080,6 @@
         <w:insideH w:val="single" w:sz="6" w:space="0" w:color="000080"/>
         <w:insideV w:val="single" w:sz="6" w:space="0" w:color="000080"/>
       </w:tblBorders>
-      <w:tblCellMar>
-        <w:top w:w="0" w:type="dxa"/>
-        <w:left w:w="108" w:type="dxa"/>
-        <w:bottom w:w="0" w:type="dxa"/>
-        <w:right w:w="108" w:type="dxa"/>
-      </w:tblCellMar>
     </w:tblPr>
     <w:tblStylePr w:type="firstRow">
       <w:rPr>
@@ -9750,7 +10154,6 @@
     <w:basedOn w:val="TableNormal"/>
     <w:rsid w:val="00621F62"/>
     <w:tblPr>
-      <w:tblInd w:w="0" w:type="dxa"/>
       <w:tblBorders>
         <w:top w:val="single" w:sz="4" w:space="0" w:color="auto"/>
         <w:left w:val="single" w:sz="4" w:space="0" w:color="auto"/>
@@ -9759,12 +10162,6 @@
         <w:insideH w:val="single" w:sz="4" w:space="0" w:color="auto"/>
         <w:insideV w:val="single" w:sz="4" w:space="0" w:color="auto"/>
       </w:tblBorders>
-      <w:tblCellMar>
-        <w:top w:w="0" w:type="dxa"/>
-        <w:left w:w="108" w:type="dxa"/>
-        <w:bottom w:w="0" w:type="dxa"/>
-        <w:right w:w="108" w:type="dxa"/>
-      </w:tblCellMar>
     </w:tblPr>
   </w:style>
   <w:style w:type="table" w:styleId="TableGrid3">
@@ -9777,7 +10174,6 @@
       <w:spacing w:before="160"/>
     </w:pPr>
     <w:tblPr>
-      <w:tblInd w:w="0" w:type="dxa"/>
       <w:tblBorders>
         <w:top w:val="single" w:sz="6" w:space="0" w:color="000000"/>
         <w:left w:val="single" w:sz="12" w:space="0" w:color="000000"/>
@@ -9785,1530 +10181,6 @@
         <w:right w:val="single" w:sz="12" w:space="0" w:color="000000"/>
         <w:insideV w:val="single" w:sz="6" w:space="0" w:color="000000"/>
       </w:tblBorders>
-      <w:tblCellMar>
-        <w:top w:w="0" w:type="dxa"/>
-        <w:left w:w="108" w:type="dxa"/>
-        <w:bottom w:w="0" w:type="dxa"/>
-        <w:right w:w="108" w:type="dxa"/>
-      </w:tblCellMar>
-    </w:tblPr>
-    <w:tblStylePr w:type="firstRow">
-      <w:tblPr/>
-      <w:tcPr>
-        <w:tcBorders>
-          <w:bottom w:val="single" w:sz="6" w:space="0" w:color="000000"/>
-          <w:tl2br w:val="none" w:sz="0" w:space="0" w:color="auto"/>
-          <w:tr2bl w:val="none" w:sz="0" w:space="0" w:color="auto"/>
-        </w:tcBorders>
-        <w:shd w:val="pct30" w:color="FFFF00" w:fill="FFFFFF"/>
-      </w:tcPr>
-    </w:tblStylePr>
-    <w:tblStylePr w:type="lastRow">
-      <w:rPr>
-        <w:b/>
-        <w:bCs/>
-        <w:i/>
-      </w:rPr>
-      <w:tblPr/>
-      <w:tcPr>
-        <w:tcBorders>
-          <w:tl2br w:val="none" w:sz="0" w:space="0" w:color="auto"/>
-          <w:tr2bl w:val="none" w:sz="0" w:space="0" w:color="auto"/>
-        </w:tcBorders>
-      </w:tcPr>
-    </w:tblStylePr>
-    <w:tblStylePr w:type="lastCol">
-      <w:rPr>
-        <w:b/>
-        <w:bCs/>
-        <w:i/>
-      </w:rPr>
-      <w:tblPr/>
-      <w:tcPr>
-        <w:tcBorders>
-          <w:tl2br w:val="none" w:sz="0" w:space="0" w:color="auto"/>
-          <w:tr2bl w:val="none" w:sz="0" w:space="0" w:color="auto"/>
-        </w:tcBorders>
-      </w:tcPr>
-    </w:tblStylePr>
-  </w:style>
-  <w:style w:type="character" w:styleId="Hyperlink">
-    <w:name w:val="Hyperlink"/>
-    <w:basedOn w:val="DefaultParagraphFont"/>
-    <w:uiPriority w:val="99"/>
-    <w:unhideWhenUsed/>
-    <w:rsid w:val="00FB6F07"/>
-    <w:rPr>
-      <w:color w:val="0000FF"/>
-      <w:u w:val="single"/>
-    </w:rPr>
-  </w:style>
-  <w:style w:type="character" w:customStyle="1" w:styleId="apple-converted-space">
-    <w:name w:val="apple-converted-space"/>
-    <w:basedOn w:val="DefaultParagraphFont"/>
-    <w:rsid w:val="00FB6F07"/>
-  </w:style>
-</w:styles>
-</file>
-
-<file path=word/stylesWithEffects.xml><?xml version="1.0" encoding="utf-8"?>
-<w:styles xmlns:wpc="http://schemas.microsoft.com/office/word/2010/wordprocessingCanvas" xmlns:mc="http://schemas.openxmlformats.org/markup-compatibility/2006" xmlns:o="urn:schemas-microsoft-com:office:office" xmlns:r="http://schemas.openxmlformats.org/officeDocument/2006/relationships" xmlns:m="http://schemas.openxmlformats.org/officeDocument/2006/math" xmlns:v="urn:schemas-microsoft-com:vml" xmlns:wp14="http://schemas.microsoft.com/office/word/2010/wordprocessingDrawing" xmlns:wp="http://schemas.openxmlformats.org/drawingml/2006/wordprocessingDrawing" xmlns:w10="urn:schemas-microsoft-com:office:word" xmlns:w="http://schemas.openxmlformats.org/wordprocessingml/2006/main" xmlns:w14="http://schemas.microsoft.com/office/word/2010/wordml" xmlns:wpg="http://schemas.microsoft.com/office/word/2010/wordprocessingGroup" xmlns:wpi="http://schemas.microsoft.com/office/word/2010/wordprocessingInk" xmlns:wne="http://schemas.microsoft.com/office/word/2006/wordml" xmlns:wps="http://schemas.microsoft.com/office/word/2010/wordprocessingShape" mc:Ignorable="w14 wp14">
-  <w:docDefaults>
-    <w:rPrDefault>
-      <w:rPr>
-        <w:rFonts w:ascii="Times New Roman" w:eastAsia="Times New Roman" w:hAnsi="Times New Roman" w:cs="Times New Roman"/>
-        <w:lang w:val="en-AU" w:eastAsia="en-AU" w:bidi="ar-SA"/>
-      </w:rPr>
-    </w:rPrDefault>
-    <w:pPrDefault/>
-  </w:docDefaults>
-  <w:latentStyles w:defLockedState="0" w:defUIPriority="99" w:defSemiHidden="1" w:defUnhideWhenUsed="1" w:defQFormat="0" w:count="267">
-    <w:lsdException w:name="Normal" w:semiHidden="0" w:uiPriority="0" w:unhideWhenUsed="0" w:qFormat="1"/>
-    <w:lsdException w:name="heading 1" w:semiHidden="0" w:uiPriority="0" w:unhideWhenUsed="0" w:qFormat="1"/>
-    <w:lsdException w:name="heading 2" w:semiHidden="0" w:uiPriority="0" w:unhideWhenUsed="0" w:qFormat="1"/>
-    <w:lsdException w:name="heading 3" w:semiHidden="0" w:uiPriority="0" w:unhideWhenUsed="0" w:qFormat="1"/>
-    <w:lsdException w:name="heading 4" w:semiHidden="0" w:uiPriority="0" w:unhideWhenUsed="0"/>
-    <w:lsdException w:name="heading 5" w:semiHidden="0" w:uiPriority="0" w:unhideWhenUsed="0"/>
-    <w:lsdException w:name="heading 6" w:semiHidden="0" w:uiPriority="0" w:unhideWhenUsed="0"/>
-    <w:lsdException w:name="heading 7" w:semiHidden="0" w:uiPriority="0" w:unhideWhenUsed="0"/>
-    <w:lsdException w:name="heading 8" w:semiHidden="0" w:uiPriority="0" w:unhideWhenUsed="0"/>
-    <w:lsdException w:name="heading 9" w:semiHidden="0" w:uiPriority="0" w:unhideWhenUsed="0"/>
-    <w:lsdException w:name="toc 1" w:uiPriority="39"/>
-    <w:lsdException w:name="toc 2" w:uiPriority="39"/>
-    <w:lsdException w:name="toc 3" w:uiPriority="39"/>
-    <w:lsdException w:name="toc 4" w:uiPriority="39"/>
-    <w:lsdException w:name="toc 5" w:uiPriority="39"/>
-    <w:lsdException w:name="toc 6" w:uiPriority="39"/>
-    <w:lsdException w:name="toc 7" w:uiPriority="39"/>
-    <w:lsdException w:name="toc 8" w:uiPriority="39"/>
-    <w:lsdException w:name="toc 9" w:uiPriority="39"/>
-    <w:lsdException w:name="footnote text" w:uiPriority="0"/>
-    <w:lsdException w:name="header" w:uiPriority="0"/>
-    <w:lsdException w:name="caption" w:uiPriority="35" w:qFormat="1"/>
-    <w:lsdException w:name="List Bullet" w:uiPriority="0"/>
-    <w:lsdException w:name="Title" w:semiHidden="0" w:uiPriority="10" w:unhideWhenUsed="0" w:qFormat="1"/>
-    <w:lsdException w:name="Default Paragraph Font" w:uiPriority="1"/>
-    <w:lsdException w:name="Body Text" w:uiPriority="0"/>
-    <w:lsdException w:name="Subtitle" w:semiHidden="0" w:uiPriority="11" w:unhideWhenUsed="0"/>
-    <w:lsdException w:name="Strong" w:semiHidden="0" w:uiPriority="22" w:unhideWhenUsed="0" w:qFormat="1"/>
-    <w:lsdException w:name="Emphasis" w:semiHidden="0" w:uiPriority="20" w:unhideWhenUsed="0"/>
-    <w:lsdException w:name="Table Grid 3" w:uiPriority="0"/>
-    <w:lsdException w:name="Table Grid" w:semiHidden="0" w:uiPriority="0" w:unhideWhenUsed="0"/>
-    <w:lsdException w:name="Placeholder Text" w:unhideWhenUsed="0"/>
-    <w:lsdException w:name="No Spacing" w:semiHidden="0" w:uiPriority="1" w:unhideWhenUsed="0" w:qFormat="1"/>
-    <w:lsdException w:name="Light Shading" w:semiHidden="0" w:uiPriority="60" w:unhideWhenUsed="0"/>
-    <w:lsdException w:name="Light List" w:semiHidden="0" w:uiPriority="61" w:unhideWhenUsed="0"/>
-    <w:lsdException w:name="Light Grid" w:semiHidden="0" w:uiPriority="62" w:unhideWhenUsed="0"/>
-    <w:lsdException w:name="Medium Shading 1" w:semiHidden="0" w:uiPriority="63" w:unhideWhenUsed="0"/>
-    <w:lsdException w:name="Medium Shading 2" w:semiHidden="0" w:uiPriority="64" w:unhideWhenUsed="0"/>
-    <w:lsdException w:name="Medium List 1" w:semiHidden="0" w:uiPriority="65" w:unhideWhenUsed="0"/>
-    <w:lsdException w:name="Medium List 2" w:semiHidden="0" w:uiPriority="66" w:unhideWhenUsed="0"/>
-    <w:lsdException w:name="Medium Grid 1" w:semiHidden="0" w:uiPriority="67" w:unhideWhenUsed="0"/>
-    <w:lsdException w:name="Medium Grid 2" w:semiHidden="0" w:uiPriority="68" w:unhideWhenUsed="0"/>
-    <w:lsdException w:name="Medium Grid 3" w:semiHidden="0" w:uiPriority="69" w:unhideWhenUsed="0"/>
-    <w:lsdException w:name="Dark List" w:semiHidden="0" w:uiPriority="70" w:unhideWhenUsed="0"/>
-    <w:lsdException w:name="Colorful Shading" w:semiHidden="0" w:uiPriority="71" w:unhideWhenUsed="0"/>
-    <w:lsdException w:name="Colorful List" w:semiHidden="0" w:uiPriority="72" w:unhideWhenUsed="0"/>
-    <w:lsdException w:name="Colorful Grid" w:semiHidden="0" w:uiPriority="73" w:unhideWhenUsed="0"/>
-    <w:lsdException w:name="Light Shading Accent 1" w:semiHidden="0" w:uiPriority="60" w:unhideWhenUsed="0"/>
-    <w:lsdException w:name="Light List Accent 1" w:semiHidden="0" w:uiPriority="61" w:unhideWhenUsed="0"/>
-    <w:lsdException w:name="Light Grid Accent 1" w:semiHidden="0" w:uiPriority="62" w:unhideWhenUsed="0"/>
-    <w:lsdException w:name="Medium Shading 1 Accent 1" w:semiHidden="0" w:uiPriority="63" w:unhideWhenUsed="0"/>
-    <w:lsdException w:name="Medium Shading 2 Accent 1" w:semiHidden="0" w:uiPriority="64" w:unhideWhenUsed="0"/>
-    <w:lsdException w:name="Medium List 1 Accent 1" w:semiHidden="0" w:uiPriority="65" w:unhideWhenUsed="0"/>
-    <w:lsdException w:name="Revision" w:unhideWhenUsed="0"/>
-    <w:lsdException w:name="List Paragraph" w:semiHidden="0" w:uiPriority="34" w:unhideWhenUsed="0" w:qFormat="1"/>
-    <w:lsdException w:name="Quote" w:semiHidden="0" w:uiPriority="29" w:unhideWhenUsed="0"/>
-    <w:lsdException w:name="Intense Quote" w:semiHidden="0" w:uiPriority="30" w:unhideWhenUsed="0"/>
-    <w:lsdException w:name="Medium List 2 Accent 1" w:semiHidden="0" w:uiPriority="66" w:unhideWhenUsed="0"/>
-    <w:lsdException w:name="Medium Grid 1 Accent 1" w:semiHidden="0" w:uiPriority="67" w:unhideWhenUsed="0"/>
-    <w:lsdException w:name="Medium Grid 2 Accent 1" w:semiHidden="0" w:uiPriority="68" w:unhideWhenUsed="0"/>
-    <w:lsdException w:name="Medium Grid 3 Accent 1" w:semiHidden="0" w:uiPriority="69" w:unhideWhenUsed="0"/>
-    <w:lsdException w:name="Dark List Accent 1" w:semiHidden="0" w:uiPriority="70" w:unhideWhenUsed="0"/>
-    <w:lsdException w:name="Colorful Shading Accent 1" w:semiHidden="0" w:uiPriority="71" w:unhideWhenUsed="0"/>
-    <w:lsdException w:name="Colorful List Accent 1" w:semiHidden="0" w:uiPriority="72" w:unhideWhenUsed="0"/>
-    <w:lsdException w:name="Colorful Grid Accent 1" w:semiHidden="0" w:uiPriority="73" w:unhideWhenUsed="0"/>
-    <w:lsdException w:name="Light Shading Accent 2" w:semiHidden="0" w:uiPriority="60" w:unhideWhenUsed="0"/>
-    <w:lsdException w:name="Light List Accent 2" w:semiHidden="0" w:uiPriority="61" w:unhideWhenUsed="0"/>
-    <w:lsdException w:name="Light Grid Accent 2" w:semiHidden="0" w:uiPriority="62" w:unhideWhenUsed="0"/>
-    <w:lsdException w:name="Medium Shading 1 Accent 2" w:semiHidden="0" w:uiPriority="63" w:unhideWhenUsed="0"/>
-    <w:lsdException w:name="Medium Shading 2 Accent 2" w:semiHidden="0" w:uiPriority="64" w:unhideWhenUsed="0"/>
-    <w:lsdException w:name="Medium List 1 Accent 2" w:semiHidden="0" w:uiPriority="65" w:unhideWhenUsed="0"/>
-    <w:lsdException w:name="Medium List 2 Accent 2" w:semiHidden="0" w:uiPriority="66" w:unhideWhenUsed="0"/>
-    <w:lsdException w:name="Medium Grid 1 Accent 2" w:semiHidden="0" w:uiPriority="67" w:unhideWhenUsed="0"/>
-    <w:lsdException w:name="Medium Grid 2 Accent 2" w:semiHidden="0" w:uiPriority="68" w:unhideWhenUsed="0"/>
-    <w:lsdException w:name="Medium Grid 3 Accent 2" w:semiHidden="0" w:uiPriority="69" w:unhideWhenUsed="0"/>
-    <w:lsdException w:name="Dark List Accent 2" w:semiHidden="0" w:uiPriority="70" w:unhideWhenUsed="0"/>
-    <w:lsdException w:name="Colorful Shading Accent 2" w:semiHidden="0" w:uiPriority="71" w:unhideWhenUsed="0"/>
-    <w:lsdException w:name="Colorful List Accent 2" w:semiHidden="0" w:uiPriority="72" w:unhideWhenUsed="0"/>
-    <w:lsdException w:name="Colorful Grid Accent 2" w:semiHidden="0" w:uiPriority="73" w:unhideWhenUsed="0"/>
-    <w:lsdException w:name="Light Shading Accent 3" w:semiHidden="0" w:uiPriority="60" w:unhideWhenUsed="0"/>
-    <w:lsdException w:name="Light List Accent 3" w:semiHidden="0" w:uiPriority="61" w:unhideWhenUsed="0"/>
-    <w:lsdException w:name="Light Grid Accent 3" w:semiHidden="0" w:uiPriority="62" w:unhideWhenUsed="0"/>
-    <w:lsdException w:name="Medium Shading 1 Accent 3" w:semiHidden="0" w:uiPriority="63" w:unhideWhenUsed="0"/>
-    <w:lsdException w:name="Medium Shading 2 Accent 3" w:semiHidden="0" w:uiPriority="64" w:unhideWhenUsed="0"/>
-    <w:lsdException w:name="Medium List 1 Accent 3" w:semiHidden="0" w:uiPriority="65" w:unhideWhenUsed="0"/>
-    <w:lsdException w:name="Medium List 2 Accent 3" w:semiHidden="0" w:uiPriority="66" w:unhideWhenUsed="0"/>
-    <w:lsdException w:name="Medium Grid 1 Accent 3" w:semiHidden="0" w:uiPriority="67" w:unhideWhenUsed="0"/>
-    <w:lsdException w:name="Medium Grid 2 Accent 3" w:semiHidden="0" w:uiPriority="68" w:unhideWhenUsed="0"/>
-    <w:lsdException w:name="Medium Grid 3 Accent 3" w:semiHidden="0" w:uiPriority="69" w:unhideWhenUsed="0"/>
-    <w:lsdException w:name="Dark List Accent 3" w:semiHidden="0" w:uiPriority="70" w:unhideWhenUsed="0"/>
-    <w:lsdException w:name="Colorful Shading Accent 3" w:semiHidden="0" w:uiPriority="71" w:unhideWhenUsed="0"/>
-    <w:lsdException w:name="Colorful List Accent 3" w:semiHidden="0" w:uiPriority="72" w:unhideWhenUsed="0"/>
-    <w:lsdException w:name="Colorful Grid Accent 3" w:semiHidden="0" w:uiPriority="73" w:unhideWhenUsed="0"/>
-    <w:lsdException w:name="Light Shading Accent 4" w:semiHidden="0" w:uiPriority="60" w:unhideWhenUsed="0"/>
-    <w:lsdException w:name="Light List Accent 4" w:semiHidden="0" w:uiPriority="61" w:unhideWhenUsed="0"/>
-    <w:lsdException w:name="Light Grid Accent 4" w:semiHidden="0" w:uiPriority="62" w:unhideWhenUsed="0"/>
-    <w:lsdException w:name="Medium Shading 1 Accent 4" w:semiHidden="0" w:uiPriority="63" w:unhideWhenUsed="0"/>
-    <w:lsdException w:name="Medium Shading 2 Accent 4" w:semiHidden="0" w:uiPriority="64" w:unhideWhenUsed="0"/>
-    <w:lsdException w:name="Medium List 1 Accent 4" w:semiHidden="0" w:uiPriority="65" w:unhideWhenUsed="0"/>
-    <w:lsdException w:name="Medium List 2 Accent 4" w:semiHidden="0" w:uiPriority="66" w:unhideWhenUsed="0"/>
-    <w:lsdException w:name="Medium Grid 1 Accent 4" w:semiHidden="0" w:uiPriority="67" w:unhideWhenUsed="0"/>
-    <w:lsdException w:name="Medium Grid 2 Accent 4" w:semiHidden="0" w:uiPriority="68" w:unhideWhenUsed="0"/>
-    <w:lsdException w:name="Medium Grid 3 Accent 4" w:semiHidden="0" w:uiPriority="69" w:unhideWhenUsed="0"/>
-    <w:lsdException w:name="Dark List Accent 4" w:semiHidden="0" w:uiPriority="70" w:unhideWhenUsed="0"/>
-    <w:lsdException w:name="Colorful Shading Accent 4" w:semiHidden="0" w:uiPriority="71" w:unhideWhenUsed="0"/>
-    <w:lsdException w:name="Colorful List Accent 4" w:semiHidden="0" w:uiPriority="72" w:unhideWhenUsed="0"/>
-    <w:lsdException w:name="Colorful Grid Accent 4" w:semiHidden="0" w:uiPriority="73" w:unhideWhenUsed="0"/>
-    <w:lsdException w:name="Light Shading Accent 5" w:semiHidden="0" w:uiPriority="60" w:unhideWhenUsed="0"/>
-    <w:lsdException w:name="Light List Accent 5" w:semiHidden="0" w:uiPriority="61" w:unhideWhenUsed="0"/>
-    <w:lsdException w:name="Light Grid Accent 5" w:semiHidden="0" w:uiPriority="62" w:unhideWhenUsed="0"/>
-    <w:lsdException w:name="Medium Shading 1 Accent 5" w:semiHidden="0" w:uiPriority="63" w:unhideWhenUsed="0"/>
-    <w:lsdException w:name="Medium Shading 2 Accent 5" w:semiHidden="0" w:uiPriority="64" w:unhideWhenUsed="0"/>
-    <w:lsdException w:name="Medium List 1 Accent 5" w:semiHidden="0" w:uiPriority="65" w:unhideWhenUsed="0"/>
-    <w:lsdException w:name="Medium List 2 Accent 5" w:semiHidden="0" w:uiPriority="66" w:unhideWhenUsed="0"/>
-    <w:lsdException w:name="Medium Grid 1 Accent 5" w:semiHidden="0" w:uiPriority="67" w:unhideWhenUsed="0"/>
-    <w:lsdException w:name="Medium Grid 2 Accent 5" w:semiHidden="0" w:uiPriority="68" w:unhideWhenUsed="0"/>
-    <w:lsdException w:name="Medium Grid 3 Accent 5" w:semiHidden="0" w:uiPriority="69" w:unhideWhenUsed="0"/>
-    <w:lsdException w:name="Dark List Accent 5" w:semiHidden="0" w:uiPriority="70" w:unhideWhenUsed="0"/>
-    <w:lsdException w:name="Colorful Shading Accent 5" w:semiHidden="0" w:uiPriority="71" w:unhideWhenUsed="0"/>
-    <w:lsdException w:name="Colorful List Accent 5" w:semiHidden="0" w:uiPriority="72" w:unhideWhenUsed="0"/>
-    <w:lsdException w:name="Colorful Grid Accent 5" w:semiHidden="0" w:uiPriority="73" w:unhideWhenUsed="0"/>
-    <w:lsdException w:name="Light Shading Accent 6" w:semiHidden="0" w:uiPriority="60" w:unhideWhenUsed="0"/>
-    <w:lsdException w:name="Light List Accent 6" w:semiHidden="0" w:uiPriority="61" w:unhideWhenUsed="0"/>
-    <w:lsdException w:name="Light Grid Accent 6" w:semiHidden="0" w:uiPriority="62" w:unhideWhenUsed="0"/>
-    <w:lsdException w:name="Medium Shading 1 Accent 6" w:semiHidden="0" w:uiPriority="63" w:unhideWhenUsed="0"/>
-    <w:lsdException w:name="Medium Shading 2 Accent 6" w:semiHidden="0" w:uiPriority="64" w:unhideWhenUsed="0"/>
-    <w:lsdException w:name="Medium List 1 Accent 6" w:semiHidden="0" w:uiPriority="65" w:unhideWhenUsed="0"/>
-    <w:lsdException w:name="Medium List 2 Accent 6" w:semiHidden="0" w:uiPriority="66" w:unhideWhenUsed="0"/>
-    <w:lsdException w:name="Medium Grid 1 Accent 6" w:semiHidden="0" w:uiPriority="67" w:unhideWhenUsed="0"/>
-    <w:lsdException w:name="Medium Grid 2 Accent 6" w:semiHidden="0" w:uiPriority="68" w:unhideWhenUsed="0"/>
-    <w:lsdException w:name="Medium Grid 3 Accent 6" w:semiHidden="0" w:uiPriority="69" w:unhideWhenUsed="0"/>
-    <w:lsdException w:name="Dark List Accent 6" w:semiHidden="0" w:uiPriority="70" w:unhideWhenUsed="0"/>
-    <w:lsdException w:name="Colorful Shading Accent 6" w:semiHidden="0" w:uiPriority="71" w:unhideWhenUsed="0"/>
-    <w:lsdException w:name="Colorful List Accent 6" w:semiHidden="0" w:uiPriority="72" w:unhideWhenUsed="0"/>
-    <w:lsdException w:name="Colorful Grid Accent 6" w:semiHidden="0" w:uiPriority="73" w:unhideWhenUsed="0"/>
-    <w:lsdException w:name="Subtle Emphasis" w:semiHidden="0" w:uiPriority="19" w:unhideWhenUsed="0"/>
-    <w:lsdException w:name="Intense Emphasis" w:semiHidden="0" w:uiPriority="21" w:unhideWhenUsed="0"/>
-    <w:lsdException w:name="Subtle Reference" w:semiHidden="0" w:uiPriority="31" w:unhideWhenUsed="0"/>
-    <w:lsdException w:name="Intense Reference" w:semiHidden="0" w:uiPriority="32" w:unhideWhenUsed="0"/>
-    <w:lsdException w:name="Book Title" w:semiHidden="0" w:uiPriority="33" w:unhideWhenUsed="0"/>
-    <w:lsdException w:name="Bibliography" w:uiPriority="37"/>
-    <w:lsdException w:name="TOC Heading" w:uiPriority="39" w:qFormat="1"/>
-  </w:latentStyles>
-  <w:style w:type="paragraph" w:default="1" w:styleId="Normal">
-    <w:name w:val="Normal"/>
-    <w:qFormat/>
-    <w:rsid w:val="00A9417D"/>
-    <w:pPr>
-      <w:spacing w:before="60" w:after="60"/>
-    </w:pPr>
-    <w:rPr>
-      <w:rFonts w:ascii="Arial" w:hAnsi="Arial"/>
-      <w:lang w:eastAsia="en-US"/>
-    </w:rPr>
-  </w:style>
-  <w:style w:type="paragraph" w:styleId="Heading1">
-    <w:name w:val="heading 1"/>
-    <w:basedOn w:val="Normal"/>
-    <w:next w:val="Normal"/>
-    <w:autoRedefine/>
-    <w:qFormat/>
-    <w:rsid w:val="0098752C"/>
-    <w:pPr>
-      <w:keepNext/>
-      <w:numPr>
-        <w:numId w:val="1"/>
-      </w:numPr>
-      <w:spacing w:before="240" w:after="240"/>
-      <w:outlineLvl w:val="0"/>
-    </w:pPr>
-    <w:rPr>
-      <w:rFonts w:cs="Arial"/>
-      <w:b/>
-      <w:color w:val="C00000"/>
-      <w:sz w:val="28"/>
-      <w:szCs w:val="28"/>
-      <w:lang w:eastAsia="en-AU"/>
-    </w:rPr>
-  </w:style>
-  <w:style w:type="paragraph" w:styleId="Heading2">
-    <w:name w:val="heading 2"/>
-    <w:basedOn w:val="Heading1"/>
-    <w:next w:val="Normal"/>
-    <w:autoRedefine/>
-    <w:qFormat/>
-    <w:rsid w:val="007D259C"/>
-    <w:pPr>
-      <w:numPr>
-        <w:ilvl w:val="1"/>
-      </w:numPr>
-      <w:outlineLvl w:val="1"/>
-    </w:pPr>
-    <w:rPr>
-      <w:rFonts w:ascii="Arial Bold" w:hAnsi="Arial Bold"/>
-      <w:b w:val="0"/>
-      <w:sz w:val="24"/>
-      <w:szCs w:val="22"/>
-    </w:rPr>
-  </w:style>
-  <w:style w:type="paragraph" w:styleId="Heading3">
-    <w:name w:val="heading 3"/>
-    <w:basedOn w:val="Heading2"/>
-    <w:next w:val="Normal"/>
-    <w:qFormat/>
-    <w:rsid w:val="0098752C"/>
-    <w:pPr>
-      <w:numPr>
-        <w:ilvl w:val="2"/>
-      </w:numPr>
-      <w:tabs>
-        <w:tab w:val="left" w:pos="567"/>
-      </w:tabs>
-      <w:spacing w:after="120"/>
-      <w:outlineLvl w:val="2"/>
-    </w:pPr>
-    <w:rPr>
-      <w:sz w:val="22"/>
-    </w:rPr>
-  </w:style>
-  <w:style w:type="paragraph" w:styleId="Heading4">
-    <w:name w:val="heading 4"/>
-    <w:basedOn w:val="Heading3"/>
-    <w:next w:val="Normal"/>
-    <w:autoRedefine/>
-    <w:qFormat/>
-    <w:rsid w:val="00D05D14"/>
-    <w:pPr>
-      <w:numPr>
-        <w:ilvl w:val="3"/>
-      </w:numPr>
-      <w:spacing w:before="120"/>
-      <w:outlineLvl w:val="3"/>
-    </w:pPr>
-    <w:rPr>
-      <w:b/>
-      <w:i/>
-    </w:rPr>
-  </w:style>
-  <w:style w:type="paragraph" w:styleId="Heading5">
-    <w:name w:val="heading 5"/>
-    <w:basedOn w:val="Heading4"/>
-    <w:next w:val="Normal"/>
-    <w:qFormat/>
-    <w:rsid w:val="0054780A"/>
-    <w:pPr>
-      <w:numPr>
-        <w:ilvl w:val="4"/>
-      </w:numPr>
-      <w:outlineLvl w:val="4"/>
-    </w:pPr>
-    <w:rPr>
-      <w:b w:val="0"/>
-    </w:rPr>
-  </w:style>
-  <w:style w:type="paragraph" w:styleId="Heading6">
-    <w:name w:val="heading 6"/>
-    <w:basedOn w:val="Heading5"/>
-    <w:next w:val="Normal"/>
-    <w:qFormat/>
-    <w:rsid w:val="00D05D14"/>
-    <w:pPr>
-      <w:numPr>
-        <w:ilvl w:val="5"/>
-      </w:numPr>
-      <w:outlineLvl w:val="5"/>
-    </w:pPr>
-    <w:rPr>
-      <w:b/>
-    </w:rPr>
-  </w:style>
-  <w:style w:type="paragraph" w:styleId="Heading7">
-    <w:name w:val="heading 7"/>
-    <w:basedOn w:val="Heading6"/>
-    <w:next w:val="Normal"/>
-    <w:qFormat/>
-    <w:rsid w:val="00D05D14"/>
-    <w:pPr>
-      <w:numPr>
-        <w:ilvl w:val="6"/>
-      </w:numPr>
-      <w:outlineLvl w:val="6"/>
-    </w:pPr>
-    <w:rPr>
-      <w:i w:val="0"/>
-      <w:iCs/>
-    </w:rPr>
-  </w:style>
-  <w:style w:type="paragraph" w:styleId="Heading8">
-    <w:name w:val="heading 8"/>
-    <w:basedOn w:val="Heading7"/>
-    <w:next w:val="Normal"/>
-    <w:qFormat/>
-    <w:rsid w:val="00D05D14"/>
-    <w:pPr>
-      <w:numPr>
-        <w:ilvl w:val="7"/>
-      </w:numPr>
-      <w:outlineLvl w:val="7"/>
-    </w:pPr>
-    <w:rPr>
-      <w:b w:val="0"/>
-      <w:sz w:val="20"/>
-    </w:rPr>
-  </w:style>
-  <w:style w:type="paragraph" w:styleId="Heading9">
-    <w:name w:val="heading 9"/>
-    <w:basedOn w:val="Heading8"/>
-    <w:next w:val="Normal"/>
-    <w:qFormat/>
-    <w:rsid w:val="00D05D14"/>
-    <w:pPr>
-      <w:numPr>
-        <w:ilvl w:val="8"/>
-      </w:numPr>
-      <w:jc w:val="center"/>
-      <w:outlineLvl w:val="8"/>
-    </w:pPr>
-    <w:rPr>
-      <w:b/>
-      <w:i/>
-    </w:rPr>
-  </w:style>
-  <w:style w:type="character" w:default="1" w:styleId="DefaultParagraphFont">
-    <w:name w:val="Default Paragraph Font"/>
-    <w:uiPriority w:val="1"/>
-    <w:semiHidden/>
-    <w:unhideWhenUsed/>
-  </w:style>
-  <w:style w:type="table" w:default="1" w:styleId="TableNormal">
-    <w:name w:val="Normal Table"/>
-    <w:uiPriority w:val="99"/>
-    <w:semiHidden/>
-    <w:unhideWhenUsed/>
-    <w:tblPr>
-      <w:tblInd w:w="0" w:type="dxa"/>
-      <w:tblCellMar>
-        <w:top w:w="0" w:type="dxa"/>
-        <w:left w:w="108" w:type="dxa"/>
-        <w:bottom w:w="0" w:type="dxa"/>
-        <w:right w:w="108" w:type="dxa"/>
-      </w:tblCellMar>
-    </w:tblPr>
-  </w:style>
-  <w:style w:type="numbering" w:default="1" w:styleId="NoList">
-    <w:name w:val="No List"/>
-    <w:uiPriority w:val="99"/>
-    <w:semiHidden/>
-    <w:unhideWhenUsed/>
-  </w:style>
-  <w:style w:type="character" w:styleId="FootnoteReference">
-    <w:name w:val="footnote reference"/>
-    <w:uiPriority w:val="99"/>
-    <w:qFormat/>
-    <w:rsid w:val="002E491B"/>
-    <w:rPr>
-      <w:rFonts w:cs="Times New Roman"/>
-      <w:vertAlign w:val="superscript"/>
-    </w:rPr>
-  </w:style>
-  <w:style w:type="character" w:customStyle="1" w:styleId="InternetLink">
-    <w:name w:val="Internet Link"/>
-    <w:uiPriority w:val="99"/>
-    <w:rsid w:val="00F1461E"/>
-    <w:rPr>
-      <w:rFonts w:cs="Times New Roman"/>
-      <w:color w:val="0000FF"/>
-      <w:u w:val="single"/>
-    </w:rPr>
-  </w:style>
-  <w:style w:type="character" w:styleId="CommentReference">
-    <w:name w:val="annotation reference"/>
-    <w:semiHidden/>
-    <w:qFormat/>
-    <w:rsid w:val="002D56E8"/>
-    <w:rPr>
-      <w:rFonts w:cs="Times New Roman"/>
-      <w:sz w:val="16"/>
-      <w:szCs w:val="16"/>
-    </w:rPr>
-  </w:style>
-  <w:style w:type="character" w:customStyle="1" w:styleId="CommentTextChar">
-    <w:name w:val="Comment Text Char"/>
-    <w:link w:val="CommentText"/>
-    <w:semiHidden/>
-    <w:qFormat/>
-    <w:rsid w:val="002D56E8"/>
-    <w:rPr>
-      <w:rFonts w:ascii="Arial" w:hAnsi="Arial" w:cs="Times New Roman"/>
-      <w:lang w:eastAsia="en-US"/>
-    </w:rPr>
-  </w:style>
-  <w:style w:type="character" w:customStyle="1" w:styleId="CommentSubjectChar">
-    <w:name w:val="Comment Subject Char"/>
-    <w:link w:val="CommentSubject"/>
-    <w:semiHidden/>
-    <w:qFormat/>
-    <w:rsid w:val="002D56E8"/>
-    <w:rPr>
-      <w:rFonts w:ascii="Arial" w:hAnsi="Arial" w:cs="Times New Roman"/>
-      <w:b/>
-      <w:bCs/>
-      <w:lang w:eastAsia="en-US"/>
-    </w:rPr>
-  </w:style>
-  <w:style w:type="character" w:styleId="FollowedHyperlink">
-    <w:name w:val="FollowedHyperlink"/>
-    <w:semiHidden/>
-    <w:qFormat/>
-    <w:rsid w:val="00B2246F"/>
-    <w:rPr>
-      <w:rFonts w:cs="Times New Roman"/>
-      <w:color w:val="800080"/>
-      <w:u w:val="single"/>
-    </w:rPr>
-  </w:style>
-  <w:style w:type="character" w:customStyle="1" w:styleId="BodyTextChar">
-    <w:name w:val="Body Text Char"/>
-    <w:link w:val="TextBody"/>
-    <w:semiHidden/>
-    <w:qFormat/>
-    <w:rsid w:val="00AE43BD"/>
-    <w:rPr>
-      <w:i/>
-      <w:lang w:val="en-GB" w:eastAsia="en-US"/>
-    </w:rPr>
-  </w:style>
-  <w:style w:type="character" w:styleId="Strong">
-    <w:name w:val="Strong"/>
-    <w:uiPriority w:val="22"/>
-    <w:qFormat/>
-    <w:rsid w:val="005E0A95"/>
-    <w:rPr>
-      <w:b/>
-      <w:bCs/>
-    </w:rPr>
-  </w:style>
-  <w:style w:type="character" w:customStyle="1" w:styleId="FootnoteTextChar">
-    <w:name w:val="Footnote Text Char"/>
-    <w:link w:val="FootnoteText"/>
-    <w:qFormat/>
-    <w:rsid w:val="00A9417D"/>
-    <w:rPr>
-      <w:rFonts w:ascii="Arial" w:hAnsi="Arial"/>
-      <w:lang w:eastAsia="en-US"/>
-    </w:rPr>
-  </w:style>
-  <w:style w:type="character" w:customStyle="1" w:styleId="FooterChar">
-    <w:name w:val="Footer Char"/>
-    <w:link w:val="Footer"/>
-    <w:uiPriority w:val="99"/>
-    <w:qFormat/>
-    <w:rsid w:val="00D41A3F"/>
-    <w:rPr>
-      <w:rFonts w:ascii="Arial" w:hAnsi="Arial"/>
-      <w:lang w:eastAsia="en-US"/>
-    </w:rPr>
-  </w:style>
-  <w:style w:type="character" w:customStyle="1" w:styleId="ExampleChar">
-    <w:name w:val="Example Char"/>
-    <w:link w:val="Example"/>
-    <w:qFormat/>
-    <w:rsid w:val="0092198F"/>
-    <w:rPr>
-      <w:rFonts w:ascii="Arial" w:hAnsi="Arial"/>
-      <w:color w:val="999999"/>
-      <w:lang w:eastAsia="en-US"/>
-    </w:rPr>
-  </w:style>
-  <w:style w:type="character" w:customStyle="1" w:styleId="InstructiveTextChar">
-    <w:name w:val="Instructive Text Char"/>
-    <w:link w:val="InstructiveText"/>
-    <w:qFormat/>
-    <w:rsid w:val="0092198F"/>
-    <w:rPr>
-      <w:rFonts w:ascii="Arial" w:hAnsi="Arial"/>
-      <w:i/>
-      <w:color w:val="4F81BD"/>
-    </w:rPr>
-  </w:style>
-  <w:style w:type="character" w:customStyle="1" w:styleId="TableTextChar">
-    <w:name w:val="Table Text Char"/>
-    <w:link w:val="TableText"/>
-    <w:qFormat/>
-    <w:rsid w:val="00A9417D"/>
-    <w:rPr>
-      <w:rFonts w:ascii="Arial" w:hAnsi="Arial"/>
-      <w:szCs w:val="24"/>
-      <w:lang w:eastAsia="en-US"/>
-    </w:rPr>
-  </w:style>
-  <w:style w:type="character" w:customStyle="1" w:styleId="ListLabel1">
-    <w:name w:val="ListLabel 1"/>
-    <w:qFormat/>
-    <w:rPr>
-      <w:rFonts w:cs="Times New Roman"/>
-    </w:rPr>
-  </w:style>
-  <w:style w:type="character" w:customStyle="1" w:styleId="ListLabel2">
-    <w:name w:val="ListLabel 2"/>
-    <w:qFormat/>
-    <w:rPr>
-      <w:rFonts w:cs="Courier New"/>
-    </w:rPr>
-  </w:style>
-  <w:style w:type="character" w:customStyle="1" w:styleId="ListLabel3">
-    <w:name w:val="ListLabel 3"/>
-    <w:qFormat/>
-    <w:rPr>
-      <w:rFonts w:eastAsia="Times New Roman" w:cs="Arial"/>
-    </w:rPr>
-  </w:style>
-  <w:style w:type="character" w:customStyle="1" w:styleId="IndexLink">
-    <w:name w:val="Index Link"/>
-    <w:qFormat/>
-  </w:style>
-  <w:style w:type="paragraph" w:customStyle="1" w:styleId="Heading">
-    <w:name w:val="Heading"/>
-    <w:basedOn w:val="Normal"/>
-    <w:next w:val="Normal"/>
-    <w:qFormat/>
-    <w:rsid w:val="00D05D14"/>
-    <w:pPr>
-      <w:spacing w:before="240" w:after="240"/>
-    </w:pPr>
-    <w:rPr>
-      <w:b/>
-      <w:color w:val="C00000"/>
-      <w:sz w:val="28"/>
-    </w:rPr>
-  </w:style>
-  <w:style w:type="paragraph" w:customStyle="1" w:styleId="TextBody">
-    <w:name w:val="Text Body"/>
-    <w:basedOn w:val="Normal"/>
-    <w:link w:val="BodyTextChar"/>
-    <w:semiHidden/>
-    <w:rsid w:val="00AE43BD"/>
-    <w:rPr>
-      <w:rFonts w:ascii="Times New Roman" w:hAnsi="Times New Roman"/>
-      <w:i/>
-      <w:lang w:val="en-GB"/>
-    </w:rPr>
-  </w:style>
-  <w:style w:type="paragraph" w:styleId="List">
-    <w:name w:val="List"/>
-    <w:basedOn w:val="TextBody"/>
-    <w:rPr>
-      <w:rFonts w:cs="FreeSans"/>
-    </w:rPr>
-  </w:style>
-  <w:style w:type="paragraph" w:styleId="Caption">
-    <w:name w:val="caption"/>
-    <w:basedOn w:val="Normal"/>
-    <w:qFormat/>
-    <w:pPr>
-      <w:suppressLineNumbers/>
-      <w:spacing w:before="120" w:after="120"/>
-    </w:pPr>
-    <w:rPr>
-      <w:rFonts w:cs="FreeSans"/>
-      <w:i/>
-      <w:iCs/>
-      <w:sz w:val="24"/>
-      <w:szCs w:val="24"/>
-    </w:rPr>
-  </w:style>
-  <w:style w:type="paragraph" w:customStyle="1" w:styleId="Index">
-    <w:name w:val="Index"/>
-    <w:basedOn w:val="Normal"/>
-    <w:qFormat/>
-    <w:pPr>
-      <w:suppressLineNumbers/>
-    </w:pPr>
-    <w:rPr>
-      <w:rFonts w:cs="FreeSans"/>
-    </w:rPr>
-  </w:style>
-  <w:style w:type="paragraph" w:styleId="BalloonText">
-    <w:name w:val="Balloon Text"/>
-    <w:basedOn w:val="Normal"/>
-    <w:semiHidden/>
-    <w:qFormat/>
-    <w:rsid w:val="00ED1D8B"/>
-    <w:rPr>
-      <w:rFonts w:ascii="Tahoma" w:hAnsi="Tahoma" w:cs="Tahoma"/>
-      <w:sz w:val="16"/>
-      <w:szCs w:val="16"/>
-    </w:rPr>
-  </w:style>
-  <w:style w:type="paragraph" w:styleId="Footer">
-    <w:name w:val="footer"/>
-    <w:basedOn w:val="Normal"/>
-    <w:link w:val="FooterChar"/>
-    <w:uiPriority w:val="99"/>
-    <w:rsid w:val="002E491B"/>
-    <w:pPr>
-      <w:tabs>
-        <w:tab w:val="center" w:pos="4153"/>
-        <w:tab w:val="right" w:pos="8306"/>
-      </w:tabs>
-    </w:pPr>
-  </w:style>
-  <w:style w:type="paragraph" w:styleId="FootnoteText">
-    <w:name w:val="footnote text"/>
-    <w:basedOn w:val="Normal"/>
-    <w:link w:val="FootnoteTextChar"/>
-    <w:qFormat/>
-    <w:rsid w:val="00A9417D"/>
-  </w:style>
-  <w:style w:type="paragraph" w:styleId="Header">
-    <w:name w:val="header"/>
-    <w:basedOn w:val="Normal"/>
-    <w:rsid w:val="002E491B"/>
-    <w:pPr>
-      <w:tabs>
-        <w:tab w:val="center" w:pos="4153"/>
-        <w:tab w:val="right" w:pos="8306"/>
-      </w:tabs>
-    </w:pPr>
-  </w:style>
-  <w:style w:type="paragraph" w:styleId="NoSpacing">
-    <w:name w:val="No Spacing"/>
-    <w:basedOn w:val="Normal"/>
-    <w:uiPriority w:val="1"/>
-    <w:qFormat/>
-    <w:rsid w:val="00A9417D"/>
-    <w:pPr>
-      <w:spacing w:before="0" w:after="0"/>
-    </w:pPr>
-  </w:style>
-  <w:style w:type="paragraph" w:styleId="Title">
-    <w:name w:val="Title"/>
-    <w:basedOn w:val="Normal"/>
-    <w:qFormat/>
-    <w:rsid w:val="00675B2B"/>
-    <w:pPr>
-      <w:shd w:val="clear" w:color="auto" w:fill="FFFFFF"/>
-      <w:spacing w:before="0" w:after="0"/>
-    </w:pPr>
-    <w:rPr>
-      <w:rFonts w:cs="Arial"/>
-      <w:b/>
-      <w:color w:val="C00000"/>
-      <w:sz w:val="40"/>
-    </w:rPr>
-  </w:style>
-  <w:style w:type="paragraph" w:customStyle="1" w:styleId="Contents1">
-    <w:name w:val="Contents 1"/>
-    <w:basedOn w:val="Normal"/>
-    <w:next w:val="Normal"/>
-    <w:autoRedefine/>
-    <w:uiPriority w:val="39"/>
-    <w:rsid w:val="00B33C95"/>
-    <w:pPr>
-      <w:tabs>
-        <w:tab w:val="left" w:pos="400"/>
-        <w:tab w:val="right" w:leader="dot" w:pos="9629"/>
-      </w:tabs>
-    </w:pPr>
-    <w:rPr>
-      <w:b/>
-      <w:caps/>
-    </w:rPr>
-  </w:style>
-  <w:style w:type="paragraph" w:customStyle="1" w:styleId="Contents2">
-    <w:name w:val="Contents 2"/>
-    <w:basedOn w:val="Normal"/>
-    <w:next w:val="Normal"/>
-    <w:autoRedefine/>
-    <w:uiPriority w:val="39"/>
-    <w:rsid w:val="000566F4"/>
-    <w:pPr>
-      <w:tabs>
-        <w:tab w:val="left" w:pos="880"/>
-        <w:tab w:val="right" w:leader="dot" w:pos="9628"/>
-      </w:tabs>
-      <w:ind w:left="200"/>
-    </w:pPr>
-  </w:style>
-  <w:style w:type="paragraph" w:customStyle="1" w:styleId="Contents3">
-    <w:name w:val="Contents 3"/>
-    <w:basedOn w:val="Normal"/>
-    <w:next w:val="Normal"/>
-    <w:autoRedefine/>
-    <w:uiPriority w:val="39"/>
-    <w:rsid w:val="000566F4"/>
-    <w:pPr>
-      <w:tabs>
-        <w:tab w:val="right" w:pos="9628"/>
-      </w:tabs>
-      <w:ind w:left="400"/>
-    </w:pPr>
-  </w:style>
-  <w:style w:type="paragraph" w:styleId="DocumentMap">
-    <w:name w:val="Document Map"/>
-    <w:basedOn w:val="Normal"/>
-    <w:semiHidden/>
-    <w:qFormat/>
-    <w:rsid w:val="002E491B"/>
-    <w:pPr>
-      <w:shd w:val="clear" w:color="auto" w:fill="000080"/>
-    </w:pPr>
-    <w:rPr>
-      <w:rFonts w:ascii="Tahoma" w:hAnsi="Tahoma" w:cs="Tahoma"/>
-    </w:rPr>
-  </w:style>
-  <w:style w:type="paragraph" w:styleId="CommentText">
-    <w:name w:val="annotation text"/>
-    <w:basedOn w:val="Normal"/>
-    <w:link w:val="CommentTextChar"/>
-    <w:semiHidden/>
-    <w:qFormat/>
-    <w:rsid w:val="002D56E8"/>
-  </w:style>
-  <w:style w:type="paragraph" w:styleId="CommentSubject">
-    <w:name w:val="annotation subject"/>
-    <w:basedOn w:val="CommentText"/>
-    <w:link w:val="CommentSubjectChar"/>
-    <w:semiHidden/>
-    <w:qFormat/>
-    <w:rsid w:val="002D56E8"/>
-    <w:rPr>
-      <w:b/>
-      <w:bCs/>
-    </w:rPr>
-  </w:style>
-  <w:style w:type="paragraph" w:styleId="ListParagraph">
-    <w:name w:val="List Paragraph"/>
-    <w:basedOn w:val="Normal"/>
-    <w:uiPriority w:val="34"/>
-    <w:qFormat/>
-    <w:rsid w:val="00E34A11"/>
-    <w:pPr>
-      <w:ind w:left="720"/>
-    </w:pPr>
-  </w:style>
-  <w:style w:type="paragraph" w:styleId="NormalWeb">
-    <w:name w:val="Normal (Web)"/>
-    <w:basedOn w:val="Normal"/>
-    <w:uiPriority w:val="99"/>
-    <w:unhideWhenUsed/>
-    <w:qFormat/>
-    <w:rsid w:val="005E0A95"/>
-    <w:pPr>
-      <w:spacing w:beforeAutospacing="1" w:afterAutospacing="1" w:line="288" w:lineRule="atLeast"/>
-    </w:pPr>
-    <w:rPr>
-      <w:rFonts w:ascii="Times New Roman" w:hAnsi="Times New Roman"/>
-      <w:sz w:val="24"/>
-      <w:szCs w:val="24"/>
-      <w:lang w:eastAsia="en-AU"/>
-    </w:rPr>
-  </w:style>
-  <w:style w:type="paragraph" w:customStyle="1" w:styleId="Example">
-    <w:name w:val="Example"/>
-    <w:basedOn w:val="Normal"/>
-    <w:next w:val="Normal"/>
-    <w:link w:val="ExampleChar"/>
-    <w:qFormat/>
-    <w:rsid w:val="0092198F"/>
-    <w:pPr>
-      <w:tabs>
-        <w:tab w:val="left" w:pos="567"/>
-        <w:tab w:val="left" w:pos="1134"/>
-        <w:tab w:val="left" w:pos="1797"/>
-        <w:tab w:val="left" w:pos="5398"/>
-        <w:tab w:val="right" w:pos="6521"/>
-      </w:tabs>
-      <w:spacing w:after="160" w:line="260" w:lineRule="atLeast"/>
-    </w:pPr>
-    <w:rPr>
-      <w:color w:val="999999"/>
-    </w:rPr>
-  </w:style>
-  <w:style w:type="paragraph" w:customStyle="1" w:styleId="InstructiveText">
-    <w:name w:val="Instructive Text"/>
-    <w:basedOn w:val="Normal"/>
-    <w:link w:val="InstructiveTextChar"/>
-    <w:qFormat/>
-    <w:rsid w:val="0092198F"/>
-    <w:rPr>
-      <w:i/>
-      <w:color w:val="4F81BD"/>
-      <w:lang w:eastAsia="en-AU"/>
-    </w:rPr>
-  </w:style>
-  <w:style w:type="paragraph" w:customStyle="1" w:styleId="TableText">
-    <w:name w:val="Table Text"/>
-    <w:basedOn w:val="Normal"/>
-    <w:link w:val="TableTextChar"/>
-    <w:qFormat/>
-    <w:rsid w:val="00A9417D"/>
-    <w:pPr>
-      <w:tabs>
-        <w:tab w:val="left" w:pos="567"/>
-        <w:tab w:val="left" w:pos="1134"/>
-        <w:tab w:val="left" w:pos="1797"/>
-        <w:tab w:val="left" w:pos="5398"/>
-        <w:tab w:val="right" w:pos="6521"/>
-      </w:tabs>
-      <w:spacing w:after="0" w:line="200" w:lineRule="atLeast"/>
-    </w:pPr>
-    <w:rPr>
-      <w:szCs w:val="24"/>
-    </w:rPr>
-  </w:style>
-  <w:style w:type="paragraph" w:styleId="ListBullet">
-    <w:name w:val="List Bullet"/>
-    <w:basedOn w:val="Normal"/>
-    <w:qFormat/>
-    <w:rsid w:val="008A439B"/>
-    <w:pPr>
-      <w:tabs>
-        <w:tab w:val="left" w:pos="357"/>
-        <w:tab w:val="left" w:pos="567"/>
-        <w:tab w:val="left" w:pos="1134"/>
-        <w:tab w:val="left" w:pos="1797"/>
-        <w:tab w:val="left" w:pos="5398"/>
-        <w:tab w:val="right" w:pos="6521"/>
-      </w:tabs>
-      <w:spacing w:after="160" w:line="260" w:lineRule="atLeast"/>
-      <w:ind w:left="357" w:hanging="357"/>
-    </w:pPr>
-    <w:rPr>
-      <w:szCs w:val="24"/>
-    </w:rPr>
-  </w:style>
-  <w:style w:type="paragraph" w:customStyle="1" w:styleId="DocDetails">
-    <w:name w:val="Doc Details"/>
-    <w:basedOn w:val="Normal"/>
-    <w:next w:val="Normal"/>
-    <w:qFormat/>
-    <w:rsid w:val="005D6355"/>
-    <w:pPr>
-      <w:shd w:val="clear" w:color="auto" w:fill="FFFFFF"/>
-      <w:tabs>
-        <w:tab w:val="left" w:pos="1134"/>
-      </w:tabs>
-      <w:spacing w:before="0" w:after="0"/>
-    </w:pPr>
-    <w:rPr>
-      <w:rFonts w:ascii="Arial Narrow" w:hAnsi="Arial Narrow" w:cs="Arial"/>
-      <w:sz w:val="28"/>
-      <w:szCs w:val="48"/>
-    </w:rPr>
-  </w:style>
-  <w:style w:type="paragraph" w:customStyle="1" w:styleId="Subject">
-    <w:name w:val="Subject"/>
-    <w:basedOn w:val="Normal"/>
-    <w:next w:val="Normal"/>
-    <w:qFormat/>
-    <w:rsid w:val="005D6355"/>
-    <w:pPr>
-      <w:shd w:val="clear" w:color="auto" w:fill="FFFFFF"/>
-      <w:spacing w:before="0" w:after="0"/>
-    </w:pPr>
-    <w:rPr>
-      <w:rFonts w:ascii="Arial Narrow" w:hAnsi="Arial Narrow" w:cs="Arial"/>
-      <w:b/>
-      <w:sz w:val="32"/>
-      <w:szCs w:val="48"/>
-    </w:rPr>
-  </w:style>
-  <w:style w:type="paragraph" w:customStyle="1" w:styleId="SpecLevel1">
-    <w:name w:val="Spec Level 1"/>
-    <w:next w:val="Normal"/>
-    <w:qFormat/>
-    <w:rsid w:val="009779A5"/>
-    <w:pPr>
-      <w:tabs>
-        <w:tab w:val="left" w:pos="567"/>
-      </w:tabs>
-      <w:spacing w:before="240" w:after="120"/>
-      <w:outlineLvl w:val="0"/>
-    </w:pPr>
-    <w:rPr>
-      <w:rFonts w:ascii="Arial" w:hAnsi="Arial"/>
-      <w:b/>
-      <w:caps/>
-      <w:sz w:val="22"/>
-      <w:lang w:eastAsia="en-US"/>
-    </w:rPr>
-  </w:style>
-  <w:style w:type="paragraph" w:customStyle="1" w:styleId="SpecLevel2">
-    <w:name w:val="Spec Level 2"/>
-    <w:basedOn w:val="SpecLevel1"/>
-    <w:qFormat/>
-    <w:rsid w:val="009779A5"/>
-    <w:pPr>
-      <w:outlineLvl w:val="1"/>
-    </w:pPr>
-    <w:rPr>
-      <w:caps w:val="0"/>
-    </w:rPr>
-  </w:style>
-  <w:style w:type="paragraph" w:customStyle="1" w:styleId="SpecLevel3">
-    <w:name w:val="Spec Level 3"/>
-    <w:basedOn w:val="SpecLevel2"/>
-    <w:next w:val="Normal"/>
-    <w:qFormat/>
-    <w:rsid w:val="009779A5"/>
-    <w:pPr>
-      <w:tabs>
-        <w:tab w:val="left" w:pos="720"/>
-      </w:tabs>
-      <w:outlineLvl w:val="2"/>
-    </w:pPr>
-    <w:rPr>
-      <w:sz w:val="20"/>
-    </w:rPr>
-  </w:style>
-  <w:style w:type="paragraph" w:customStyle="1" w:styleId="SpecLevel4">
-    <w:name w:val="Spec Level 4"/>
-    <w:basedOn w:val="SpecLevel3"/>
-    <w:next w:val="Normal"/>
-    <w:qFormat/>
-    <w:rsid w:val="009779A5"/>
-    <w:pPr>
-      <w:tabs>
-        <w:tab w:val="left" w:pos="1134"/>
-      </w:tabs>
-      <w:spacing w:before="0" w:after="0"/>
-      <w:ind w:left="1134" w:hanging="1134"/>
-      <w:outlineLvl w:val="3"/>
-    </w:pPr>
-    <w:rPr>
-      <w:b w:val="0"/>
-    </w:rPr>
-  </w:style>
-  <w:style w:type="paragraph" w:customStyle="1" w:styleId="SpecLevel5">
-    <w:name w:val="Spec Level 5"/>
-    <w:basedOn w:val="SpecLevel4"/>
-    <w:next w:val="Normal"/>
-    <w:qFormat/>
-    <w:rsid w:val="009779A5"/>
-    <w:pPr>
-      <w:outlineLvl w:val="4"/>
-    </w:pPr>
-    <w:rPr>
-      <w:sz w:val="18"/>
-    </w:rPr>
-  </w:style>
-  <w:style w:type="paragraph" w:customStyle="1" w:styleId="SpecLevel6">
-    <w:name w:val="Spec Level 6"/>
-    <w:basedOn w:val="SpecLevel5"/>
-    <w:next w:val="Normal"/>
-    <w:qFormat/>
-    <w:rsid w:val="009779A5"/>
-    <w:pPr>
-      <w:tabs>
-        <w:tab w:val="left" w:pos="1440"/>
-      </w:tabs>
-      <w:ind w:left="0" w:firstLine="0"/>
-      <w:outlineLvl w:val="5"/>
-    </w:pPr>
-  </w:style>
-  <w:style w:type="paragraph" w:customStyle="1" w:styleId="SpecLevel7">
-    <w:name w:val="Spec Level 7"/>
-    <w:basedOn w:val="SpecLevel6"/>
-    <w:next w:val="Normal"/>
-    <w:qFormat/>
-    <w:rsid w:val="009779A5"/>
-    <w:pPr>
-      <w:outlineLvl w:val="6"/>
-    </w:pPr>
-  </w:style>
-  <w:style w:type="paragraph" w:customStyle="1" w:styleId="SpecLevel8">
-    <w:name w:val="Spec Level 8"/>
-    <w:basedOn w:val="SpecLevel7"/>
-    <w:next w:val="Normal"/>
-    <w:qFormat/>
-    <w:rsid w:val="009779A5"/>
-    <w:pPr>
-      <w:tabs>
-        <w:tab w:val="left" w:pos="1800"/>
-      </w:tabs>
-      <w:outlineLvl w:val="7"/>
-    </w:pPr>
-  </w:style>
-  <w:style w:type="paragraph" w:customStyle="1" w:styleId="SpecLevel9">
-    <w:name w:val="Spec Level 9"/>
-    <w:basedOn w:val="SpecLevel8"/>
-    <w:next w:val="Normal"/>
-    <w:qFormat/>
-    <w:rsid w:val="009779A5"/>
-    <w:pPr>
-      <w:tabs>
-        <w:tab w:val="left" w:pos="2160"/>
-      </w:tabs>
-      <w:outlineLvl w:val="8"/>
-    </w:pPr>
-  </w:style>
-  <w:style w:type="paragraph" w:customStyle="1" w:styleId="NormalBold">
-    <w:name w:val="Normal Bold"/>
-    <w:basedOn w:val="Normal"/>
-    <w:qFormat/>
-    <w:rsid w:val="009779A5"/>
-    <w:pPr>
-      <w:spacing w:before="0" w:after="0"/>
-    </w:pPr>
-    <w:rPr>
-      <w:b/>
-    </w:rPr>
-  </w:style>
-  <w:style w:type="paragraph" w:customStyle="1" w:styleId="Title1">
-    <w:name w:val="Title1"/>
-    <w:basedOn w:val="SpecLevel1"/>
-    <w:qFormat/>
-    <w:rsid w:val="009779A5"/>
-    <w:pPr>
-      <w:spacing w:before="0" w:after="0"/>
-    </w:pPr>
-    <w:rPr>
-      <w:sz w:val="28"/>
-    </w:rPr>
-  </w:style>
-  <w:style w:type="paragraph" w:customStyle="1" w:styleId="Title2">
-    <w:name w:val="Title2"/>
-    <w:basedOn w:val="Heading2"/>
-    <w:qFormat/>
-    <w:rsid w:val="009779A5"/>
-    <w:pPr>
-      <w:numPr>
-        <w:ilvl w:val="0"/>
-        <w:numId w:val="0"/>
-      </w:numPr>
-      <w:spacing w:before="0" w:after="0"/>
-    </w:pPr>
-    <w:rPr>
-      <w:rFonts w:ascii="Arial" w:hAnsi="Arial" w:cs="Times New Roman"/>
-      <w:i/>
-      <w:color w:val="00000A"/>
-      <w:sz w:val="28"/>
-      <w:szCs w:val="20"/>
-      <w:lang w:eastAsia="en-US"/>
-    </w:rPr>
-  </w:style>
-  <w:style w:type="paragraph" w:customStyle="1" w:styleId="Title3">
-    <w:name w:val="Title3"/>
-    <w:basedOn w:val="Title1"/>
-    <w:qFormat/>
-    <w:rsid w:val="009779A5"/>
-    <w:rPr>
-      <w:caps w:val="0"/>
-      <w:sz w:val="24"/>
-    </w:rPr>
-  </w:style>
-  <w:style w:type="paragraph" w:customStyle="1" w:styleId="Title4">
-    <w:name w:val="Title 4"/>
-    <w:basedOn w:val="Title3"/>
-    <w:qFormat/>
-    <w:rsid w:val="009779A5"/>
-    <w:rPr>
-      <w:caps/>
-      <w:sz w:val="22"/>
-    </w:rPr>
-  </w:style>
-  <w:style w:type="paragraph" w:customStyle="1" w:styleId="TestStep">
-    <w:name w:val="Test Step"/>
-    <w:basedOn w:val="Normal"/>
-    <w:qFormat/>
-    <w:rsid w:val="00FC2D0D"/>
-    <w:pPr>
-      <w:spacing w:before="80" w:after="80"/>
-      <w:ind w:left="720" w:hanging="720"/>
-    </w:pPr>
-    <w:rPr>
-      <w:rFonts w:ascii="Palatino Linotype" w:hAnsi="Palatino Linotype"/>
-    </w:rPr>
-  </w:style>
-  <w:style w:type="paragraph" w:styleId="TOCHeading">
-    <w:name w:val="TOC Heading"/>
-    <w:basedOn w:val="Heading1"/>
-    <w:next w:val="Normal"/>
-    <w:uiPriority w:val="39"/>
-    <w:unhideWhenUsed/>
-    <w:qFormat/>
-    <w:rsid w:val="00026BAB"/>
-    <w:pPr>
-      <w:keepLines/>
-      <w:numPr>
-        <w:numId w:val="0"/>
-      </w:numPr>
-      <w:spacing w:after="0" w:line="259" w:lineRule="auto"/>
-    </w:pPr>
-    <w:rPr>
-      <w:rFonts w:asciiTheme="majorHAnsi" w:eastAsiaTheme="majorEastAsia" w:hAnsiTheme="majorHAnsi" w:cstheme="majorBidi"/>
-      <w:b w:val="0"/>
-      <w:color w:val="365F91" w:themeColor="accent1" w:themeShade="BF"/>
-      <w:sz w:val="32"/>
-      <w:szCs w:val="32"/>
-      <w:lang w:val="en-US" w:eastAsia="en-US"/>
-    </w:rPr>
-  </w:style>
-  <w:style w:type="numbering" w:styleId="111111">
-    <w:name w:val="Outline List 2"/>
-    <w:rsid w:val="00793AB5"/>
-  </w:style>
-  <w:style w:type="numbering" w:customStyle="1" w:styleId="Headings">
-    <w:name w:val="Headings"/>
-    <w:uiPriority w:val="99"/>
-    <w:rsid w:val="003D7478"/>
-  </w:style>
-  <w:style w:type="table" w:customStyle="1" w:styleId="Table">
-    <w:name w:val="Table"/>
-    <w:basedOn w:val="TableGrid1"/>
-    <w:uiPriority w:val="99"/>
-    <w:rsid w:val="00A9417D"/>
-    <w:pPr>
-      <w:spacing w:before="0" w:after="0"/>
-    </w:pPr>
-    <w:rPr>
-      <w:lang w:val="en-US" w:eastAsia="en-US"/>
-    </w:rPr>
-    <w:tblPr>
-      <w:tblInd w:w="0" w:type="dxa"/>
-      <w:tblBorders>
-        <w:top w:val="single" w:sz="6" w:space="0" w:color="000000"/>
-        <w:left w:val="single" w:sz="6" w:space="0" w:color="000000"/>
-        <w:bottom w:val="single" w:sz="6" w:space="0" w:color="000000"/>
-        <w:right w:val="single" w:sz="6" w:space="0" w:color="000000"/>
-        <w:insideH w:val="single" w:sz="6" w:space="0" w:color="000000"/>
-        <w:insideV w:val="single" w:sz="6" w:space="0" w:color="000000"/>
-      </w:tblBorders>
-      <w:tblCellMar>
-        <w:top w:w="0" w:type="dxa"/>
-        <w:left w:w="0" w:type="dxa"/>
-        <w:bottom w:w="0" w:type="dxa"/>
-        <w:right w:w="0" w:type="dxa"/>
-      </w:tblCellMar>
-    </w:tblPr>
-    <w:tcPr>
-      <w:shd w:val="clear" w:color="auto" w:fill="auto"/>
-    </w:tcPr>
-    <w:tblStylePr w:type="firstRow">
-      <w:tblPr/>
-      <w:tcPr>
-        <w:shd w:val="clear" w:color="auto" w:fill="EEECE1"/>
-      </w:tcPr>
-    </w:tblStylePr>
-    <w:tblStylePr w:type="lastRow">
-      <w:rPr>
-        <w:i/>
-      </w:rPr>
-      <w:tblPr/>
-      <w:tcPr>
-        <w:tcBorders>
-          <w:tl2br w:val="none" w:sz="0" w:space="0" w:color="auto"/>
-          <w:tr2bl w:val="none" w:sz="0" w:space="0" w:color="auto"/>
-        </w:tcBorders>
-      </w:tcPr>
-    </w:tblStylePr>
-    <w:tblStylePr w:type="lastCol">
-      <w:rPr>
-        <w:i/>
-      </w:rPr>
-      <w:tblPr/>
-      <w:tcPr>
-        <w:tcBorders>
-          <w:tl2br w:val="none" w:sz="0" w:space="0" w:color="auto"/>
-          <w:tr2bl w:val="none" w:sz="0" w:space="0" w:color="auto"/>
-        </w:tcBorders>
-      </w:tcPr>
-    </w:tblStylePr>
-  </w:style>
-  <w:style w:type="table" w:styleId="TableGrid1">
-    <w:name w:val="Table Grid 1"/>
-    <w:basedOn w:val="TableNormal"/>
-    <w:uiPriority w:val="99"/>
-    <w:semiHidden/>
-    <w:unhideWhenUsed/>
-    <w:rsid w:val="00A9417D"/>
-    <w:pPr>
-      <w:spacing w:before="60" w:after="60"/>
-    </w:pPr>
-    <w:tblPr>
-      <w:tblInd w:w="0" w:type="dxa"/>
-      <w:tblBorders>
-        <w:top w:val="single" w:sz="6" w:space="0" w:color="000000"/>
-        <w:left w:val="single" w:sz="6" w:space="0" w:color="000000"/>
-        <w:bottom w:val="single" w:sz="6" w:space="0" w:color="000000"/>
-        <w:right w:val="single" w:sz="6" w:space="0" w:color="000000"/>
-        <w:insideH w:val="single" w:sz="6" w:space="0" w:color="000000"/>
-        <w:insideV w:val="single" w:sz="6" w:space="0" w:color="000000"/>
-      </w:tblBorders>
-      <w:tblCellMar>
-        <w:top w:w="0" w:type="dxa"/>
-        <w:left w:w="108" w:type="dxa"/>
-        <w:bottom w:w="0" w:type="dxa"/>
-        <w:right w:w="108" w:type="dxa"/>
-      </w:tblCellMar>
-    </w:tblPr>
-    <w:tcPr>
-      <w:shd w:val="clear" w:color="auto" w:fill="auto"/>
-    </w:tcPr>
-    <w:tblStylePr w:type="lastRow">
-      <w:rPr>
-        <w:i/>
-      </w:rPr>
-      <w:tblPr/>
-      <w:tcPr>
-        <w:tcBorders>
-          <w:tl2br w:val="none" w:sz="0" w:space="0" w:color="auto"/>
-          <w:tr2bl w:val="none" w:sz="0" w:space="0" w:color="auto"/>
-        </w:tcBorders>
-      </w:tcPr>
-    </w:tblStylePr>
-    <w:tblStylePr w:type="lastCol">
-      <w:rPr>
-        <w:i/>
-      </w:rPr>
-      <w:tblPr/>
-      <w:tcPr>
-        <w:tcBorders>
-          <w:tl2br w:val="none" w:sz="0" w:space="0" w:color="auto"/>
-          <w:tr2bl w:val="none" w:sz="0" w:space="0" w:color="auto"/>
-        </w:tcBorders>
-      </w:tcPr>
-    </w:tblStylePr>
-  </w:style>
-  <w:style w:type="table" w:styleId="TableGrid7">
-    <w:name w:val="Table Grid 7"/>
-    <w:basedOn w:val="TableNormal"/>
-    <w:rsid w:val="002E491B"/>
-    <w:rPr>
-      <w:b/>
-      <w:bCs/>
-    </w:rPr>
-    <w:tblPr>
-      <w:tblInd w:w="0" w:type="dxa"/>
-      <w:tblBorders>
-        <w:top w:val="single" w:sz="12" w:space="0" w:color="000000"/>
-        <w:left w:val="single" w:sz="12" w:space="0" w:color="000000"/>
-        <w:bottom w:val="single" w:sz="12" w:space="0" w:color="000000"/>
-        <w:right w:val="single" w:sz="12" w:space="0" w:color="000000"/>
-        <w:insideH w:val="single" w:sz="6" w:space="0" w:color="000000"/>
-        <w:insideV w:val="single" w:sz="6" w:space="0" w:color="000000"/>
-      </w:tblBorders>
-      <w:tblCellMar>
-        <w:top w:w="0" w:type="dxa"/>
-        <w:left w:w="108" w:type="dxa"/>
-        <w:bottom w:w="0" w:type="dxa"/>
-        <w:right w:w="108" w:type="dxa"/>
-      </w:tblCellMar>
-    </w:tblPr>
-    <w:tblStylePr w:type="firstRow">
-      <w:rPr>
-        <w:b w:val="0"/>
-        <w:bCs w:val="0"/>
-      </w:rPr>
-      <w:tblPr/>
-      <w:tcPr>
-        <w:tcBorders>
-          <w:bottom w:val="single" w:sz="12" w:space="0" w:color="000000"/>
-          <w:tl2br w:val="none" w:sz="0" w:space="0" w:color="auto"/>
-          <w:tr2bl w:val="none" w:sz="0" w:space="0" w:color="auto"/>
-        </w:tcBorders>
-      </w:tcPr>
-    </w:tblStylePr>
-    <w:tblStylePr w:type="lastRow">
-      <w:rPr>
-        <w:b w:val="0"/>
-        <w:bCs w:val="0"/>
-      </w:rPr>
-      <w:tblPr/>
-      <w:tcPr>
-        <w:tcBorders>
-          <w:top w:val="single" w:sz="6" w:space="0" w:color="000000"/>
-          <w:tl2br w:val="none" w:sz="0" w:space="0" w:color="auto"/>
-          <w:tr2bl w:val="none" w:sz="0" w:space="0" w:color="auto"/>
-        </w:tcBorders>
-      </w:tcPr>
-    </w:tblStylePr>
-    <w:tblStylePr w:type="firstCol">
-      <w:rPr>
-        <w:b w:val="0"/>
-        <w:bCs w:val="0"/>
-      </w:rPr>
-      <w:tblPr/>
-      <w:tcPr>
-        <w:tcBorders>
-          <w:tl2br w:val="none" w:sz="0" w:space="0" w:color="auto"/>
-          <w:tr2bl w:val="none" w:sz="0" w:space="0" w:color="auto"/>
-        </w:tcBorders>
-      </w:tcPr>
-    </w:tblStylePr>
-    <w:tblStylePr w:type="lastCol">
-      <w:rPr>
-        <w:b w:val="0"/>
-        <w:bCs w:val="0"/>
-      </w:rPr>
-      <w:tblPr/>
-      <w:tcPr>
-        <w:tcBorders>
-          <w:tl2br w:val="none" w:sz="0" w:space="0" w:color="auto"/>
-          <w:tr2bl w:val="none" w:sz="0" w:space="0" w:color="auto"/>
-        </w:tcBorders>
-      </w:tcPr>
-    </w:tblStylePr>
-    <w:tblStylePr w:type="nwCell">
-      <w:tblPr/>
-      <w:tcPr>
-        <w:tcBorders>
-          <w:tl2br w:val="single" w:sz="6" w:space="0" w:color="000000"/>
-          <w:tr2bl w:val="none" w:sz="0" w:space="0" w:color="auto"/>
-        </w:tcBorders>
-      </w:tcPr>
-    </w:tblStylePr>
-  </w:style>
-  <w:style w:type="table" w:styleId="TableGrid8">
-    <w:name w:val="Table Grid 8"/>
-    <w:basedOn w:val="TableGrid7"/>
-    <w:rsid w:val="002E491B"/>
-    <w:pPr>
-      <w:spacing w:before="100" w:after="100" w:line="280" w:lineRule="exact"/>
-    </w:pPr>
-    <w:tblPr>
-      <w:tblInd w:w="0" w:type="dxa"/>
-      <w:tblBorders>
-        <w:top w:val="single" w:sz="6" w:space="0" w:color="000080"/>
-        <w:left w:val="single" w:sz="6" w:space="0" w:color="000080"/>
-        <w:bottom w:val="single" w:sz="6" w:space="0" w:color="000080"/>
-        <w:right w:val="single" w:sz="6" w:space="0" w:color="000080"/>
-        <w:insideH w:val="single" w:sz="6" w:space="0" w:color="000080"/>
-        <w:insideV w:val="single" w:sz="6" w:space="0" w:color="000080"/>
-      </w:tblBorders>
-      <w:tblCellMar>
-        <w:top w:w="0" w:type="dxa"/>
-        <w:left w:w="108" w:type="dxa"/>
-        <w:bottom w:w="0" w:type="dxa"/>
-        <w:right w:w="108" w:type="dxa"/>
-      </w:tblCellMar>
-    </w:tblPr>
-    <w:tblStylePr w:type="firstRow">
-      <w:rPr>
-        <w:b/>
-        <w:bCs/>
-        <w:color w:val="FFFFFF"/>
-      </w:rPr>
-      <w:tblPr/>
-      <w:tcPr>
-        <w:tcBorders>
-          <w:bottom w:val="single" w:sz="12" w:space="0" w:color="000000"/>
-          <w:tl2br w:val="none" w:sz="0" w:space="0" w:color="auto"/>
-          <w:tr2bl w:val="none" w:sz="0" w:space="0" w:color="auto"/>
-        </w:tcBorders>
-        <w:shd w:val="solid" w:color="000080" w:fill="FFFFFF"/>
-      </w:tcPr>
-    </w:tblStylePr>
-    <w:tblStylePr w:type="lastRow">
-      <w:rPr>
-        <w:b/>
-        <w:bCs/>
-        <w:color w:val="auto"/>
-      </w:rPr>
-      <w:tblPr/>
-      <w:tcPr>
-        <w:tcBorders>
-          <w:top w:val="single" w:sz="6" w:space="0" w:color="000000"/>
-          <w:tl2br w:val="none" w:sz="0" w:space="0" w:color="auto"/>
-          <w:tr2bl w:val="none" w:sz="0" w:space="0" w:color="auto"/>
-        </w:tcBorders>
-      </w:tcPr>
-    </w:tblStylePr>
-    <w:tblStylePr w:type="firstCol">
-      <w:rPr>
-        <w:b w:val="0"/>
-        <w:bCs w:val="0"/>
-      </w:rPr>
-      <w:tblPr/>
-      <w:tcPr>
-        <w:tcBorders>
-          <w:tl2br w:val="none" w:sz="0" w:space="0" w:color="auto"/>
-          <w:tr2bl w:val="none" w:sz="0" w:space="0" w:color="auto"/>
-        </w:tcBorders>
-      </w:tcPr>
-    </w:tblStylePr>
-    <w:tblStylePr w:type="lastCol">
-      <w:rPr>
-        <w:b/>
-        <w:bCs/>
-        <w:color w:val="auto"/>
-      </w:rPr>
-      <w:tblPr/>
-      <w:tcPr>
-        <w:tcBorders>
-          <w:tl2br w:val="none" w:sz="0" w:space="0" w:color="auto"/>
-          <w:tr2bl w:val="none" w:sz="0" w:space="0" w:color="auto"/>
-        </w:tcBorders>
-      </w:tcPr>
-    </w:tblStylePr>
-    <w:tblStylePr w:type="nwCell">
-      <w:tblPr/>
-      <w:tcPr>
-        <w:tcBorders>
-          <w:tl2br w:val="single" w:sz="6" w:space="0" w:color="000000"/>
-          <w:tr2bl w:val="none" w:sz="0" w:space="0" w:color="auto"/>
-        </w:tcBorders>
-      </w:tcPr>
-    </w:tblStylePr>
-  </w:style>
-  <w:style w:type="table" w:styleId="TableGrid">
-    <w:name w:val="Table Grid"/>
-    <w:basedOn w:val="TableNormal"/>
-    <w:rsid w:val="00621F62"/>
-    <w:tblPr>
-      <w:tblInd w:w="0" w:type="dxa"/>
-      <w:tblBorders>
-        <w:top w:val="single" w:sz="4" w:space="0" w:color="auto"/>
-        <w:left w:val="single" w:sz="4" w:space="0" w:color="auto"/>
-        <w:bottom w:val="single" w:sz="4" w:space="0" w:color="auto"/>
-        <w:right w:val="single" w:sz="4" w:space="0" w:color="auto"/>
-        <w:insideH w:val="single" w:sz="4" w:space="0" w:color="auto"/>
-        <w:insideV w:val="single" w:sz="4" w:space="0" w:color="auto"/>
-      </w:tblBorders>
-      <w:tblCellMar>
-        <w:top w:w="0" w:type="dxa"/>
-        <w:left w:w="108" w:type="dxa"/>
-        <w:bottom w:w="0" w:type="dxa"/>
-        <w:right w:w="108" w:type="dxa"/>
-      </w:tblCellMar>
-    </w:tblPr>
-  </w:style>
-  <w:style w:type="table" w:styleId="TableGrid3">
-    <w:name w:val="Table Grid 3"/>
-    <w:basedOn w:val="TableNormal"/>
-    <w:semiHidden/>
-    <w:unhideWhenUsed/>
-    <w:rsid w:val="00FC2D0D"/>
-    <w:pPr>
-      <w:spacing w:before="160"/>
-    </w:pPr>
-    <w:tblPr>
-      <w:tblInd w:w="0" w:type="dxa"/>
-      <w:tblBorders>
-        <w:top w:val="single" w:sz="6" w:space="0" w:color="000000"/>
-        <w:left w:val="single" w:sz="12" w:space="0" w:color="000000"/>
-        <w:bottom w:val="single" w:sz="6" w:space="0" w:color="000000"/>
-        <w:right w:val="single" w:sz="12" w:space="0" w:color="000000"/>
-        <w:insideV w:val="single" w:sz="6" w:space="0" w:color="000000"/>
-      </w:tblBorders>
-      <w:tblCellMar>
-        <w:top w:w="0" w:type="dxa"/>
-        <w:left w:w="108" w:type="dxa"/>
-        <w:bottom w:w="0" w:type="dxa"/>
-        <w:right w:w="108" w:type="dxa"/>
-      </w:tblCellMar>
     </w:tblPr>
     <w:tblStylePr w:type="firstRow">
       <w:tblPr/>
@@ -11653,6 +10525,30 @@
 </file>
 
 <file path=customXml/item1.xml><?xml version="1.0" encoding="utf-8"?>
+<p:properties xmlns:p="http://schemas.microsoft.com/office/2006/metadata/properties" xmlns:xsi="http://www.w3.org/2001/XMLSchema-instance" xmlns:pc="http://schemas.microsoft.com/office/infopath/2007/PartnerControls">
+  <documentManagement>
+    <Project_x0020_Phase xmlns="29603b62-04f0-417a-887c-030c32f5a531">04 Implement</Project_x0020_Phase>
+    <Template_x0020_identified xmlns="29603b62-04f0-417a-887c-030c32f5a531">false</Template_x0020_identified>
+    <Reformatted_x003f_ xmlns="29603b62-04f0-417a-887c-030c32f5a531">true</Reformatted_x003f_>
+    <Content_x0020_finlised_x003f_ xmlns="29603b62-04f0-417a-887c-030c32f5a531">true</Content_x0020_finlised_x003f_>
+    <Reviewed_x003f_ xmlns="29603b62-04f0-417a-887c-030c32f5a531">false</Reviewed_x003f_>
+    <Updated_x0020_by xmlns="29603b62-04f0-417a-887c-030c32f5a531">Wanda</Updated_x0020_by>
+    <Final_x003f_ xmlns="29603b62-04f0-417a-887c-030c32f5a531">false</Final_x003f_>
+    <Source xmlns="29603b62-04f0-417a-887c-030c32f5a531">G:Drive</Source>
+  </documentManagement>
+</p:properties>
+</file>
+
+<file path=customXml/item2.xml><?xml version="1.0" encoding="utf-8"?>
+<?mso-contentType ?>
+<FormTemplates xmlns="http://schemas.microsoft.com/sharepoint/v3/contenttype/forms">
+  <Display>DocumentLibraryForm</Display>
+  <Edit>DocumentLibraryForm</Edit>
+  <New>DocumentLibraryForm</New>
+</FormTemplates>
+</file>
+
+<file path=customXml/item3.xml><?xml version="1.0" encoding="utf-8"?>
 <ct:contentTypeSchema xmlns:ct="http://schemas.microsoft.com/office/2006/metadata/contentType" xmlns:ma="http://schemas.microsoft.com/office/2006/metadata/properties/metaAttributes" ct:_="" ma:_="" ma:contentTypeName="Document" ma:contentTypeID="0x010100E71EF73F5681F542A3E9664D4DCA3D39" ma:contentTypeVersion="12" ma:contentTypeDescription="Create a new document." ma:contentTypeScope="" ma:versionID="6d4cb3a7688cf672e751809060796157">
   <xsd:schema xmlns:xsd="http://www.w3.org/2001/XMLSchema" xmlns:xs="http://www.w3.org/2001/XMLSchema" xmlns:p="http://schemas.microsoft.com/office/2006/metadata/properties" xmlns:ns2="29603b62-04f0-417a-887c-030c32f5a531" targetNamespace="http://schemas.microsoft.com/office/2006/metadata/properties" ma:root="true" ma:fieldsID="17483c107f79c0803f475681188633f4" ns2:_="">
     <xsd:import namespace="29603b62-04f0-417a-887c-030c32f5a531"/>
@@ -11831,35 +10727,29 @@
 </ct:contentTypeSchema>
 </file>
 
-<file path=customXml/item2.xml><?xml version="1.0" encoding="utf-8"?>
-<?mso-contentType ?>
-<FormTemplates xmlns="http://schemas.microsoft.com/sharepoint/v3/contenttype/forms">
-  <Display>DocumentLibraryForm</Display>
-  <Edit>DocumentLibraryForm</Edit>
-  <New>DocumentLibraryForm</New>
-</FormTemplates>
-</file>
-
-<file path=customXml/item3.xml><?xml version="1.0" encoding="utf-8"?>
-<p:properties xmlns:p="http://schemas.microsoft.com/office/2006/metadata/properties" xmlns:xsi="http://www.w3.org/2001/XMLSchema-instance" xmlns:pc="http://schemas.microsoft.com/office/infopath/2007/PartnerControls">
-  <documentManagement>
-    <Project_x0020_Phase xmlns="29603b62-04f0-417a-887c-030c32f5a531">04 Implement</Project_x0020_Phase>
-    <Template_x0020_identified xmlns="29603b62-04f0-417a-887c-030c32f5a531">false</Template_x0020_identified>
-    <Reformatted_x003f_ xmlns="29603b62-04f0-417a-887c-030c32f5a531">true</Reformatted_x003f_>
-    <Content_x0020_finlised_x003f_ xmlns="29603b62-04f0-417a-887c-030c32f5a531">true</Content_x0020_finlised_x003f_>
-    <Reviewed_x003f_ xmlns="29603b62-04f0-417a-887c-030c32f5a531">false</Reviewed_x003f_>
-    <Updated_x0020_by xmlns="29603b62-04f0-417a-887c-030c32f5a531">Wanda</Updated_x0020_by>
-    <Final_x003f_ xmlns="29603b62-04f0-417a-887c-030c32f5a531">false</Final_x003f_>
-    <Source xmlns="29603b62-04f0-417a-887c-030c32f5a531">G:Drive</Source>
-  </documentManagement>
-</p:properties>
-</file>
-
 <file path=customXml/item4.xml><?xml version="1.0" encoding="utf-8"?>
 <b:Sources xmlns:b="http://schemas.openxmlformats.org/officeDocument/2006/bibliography" xmlns="http://schemas.openxmlformats.org/officeDocument/2006/bibliography" SelectedStyle="\APA.XSL" StyleName="APA"/>
 </file>
 
 <file path=customXml/itemProps1.xml><?xml version="1.0" encoding="utf-8"?>
+<ds:datastoreItem xmlns:ds="http://schemas.openxmlformats.org/officeDocument/2006/customXml" ds:itemID="{AACD5996-3F1C-45FF-89D5-4E80ADD31CA2}">
+  <ds:schemaRefs>
+    <ds:schemaRef ds:uri="http://schemas.microsoft.com/office/2006/metadata/properties"/>
+    <ds:schemaRef ds:uri="http://schemas.microsoft.com/office/infopath/2007/PartnerControls"/>
+    <ds:schemaRef ds:uri="29603b62-04f0-417a-887c-030c32f5a531"/>
+  </ds:schemaRefs>
+</ds:datastoreItem>
+</file>
+
+<file path=customXml/itemProps2.xml><?xml version="1.0" encoding="utf-8"?>
+<ds:datastoreItem xmlns:ds="http://schemas.openxmlformats.org/officeDocument/2006/customXml" ds:itemID="{CB684286-C948-4439-9D64-EB1AEC3F7D76}">
+  <ds:schemaRefs>
+    <ds:schemaRef ds:uri="http://schemas.microsoft.com/sharepoint/v3/contenttype/forms"/>
+  </ds:schemaRefs>
+</ds:datastoreItem>
+</file>
+
+<file path=customXml/itemProps3.xml><?xml version="1.0" encoding="utf-8"?>
 <ds:datastoreItem xmlns:ds="http://schemas.openxmlformats.org/officeDocument/2006/customXml" ds:itemID="{345C3155-C307-4747-80BA-5A79245B9D04}">
   <ds:schemaRefs>
     <ds:schemaRef ds:uri="http://schemas.microsoft.com/office/2006/metadata/contentType"/>
@@ -11877,26 +10767,8 @@
 </ds:datastoreItem>
 </file>
 
-<file path=customXml/itemProps2.xml><?xml version="1.0" encoding="utf-8"?>
-<ds:datastoreItem xmlns:ds="http://schemas.openxmlformats.org/officeDocument/2006/customXml" ds:itemID="{CB684286-C948-4439-9D64-EB1AEC3F7D76}">
-  <ds:schemaRefs>
-    <ds:schemaRef ds:uri="http://schemas.microsoft.com/sharepoint/v3/contenttype/forms"/>
-  </ds:schemaRefs>
-</ds:datastoreItem>
-</file>
-
-<file path=customXml/itemProps3.xml><?xml version="1.0" encoding="utf-8"?>
-<ds:datastoreItem xmlns:ds="http://schemas.openxmlformats.org/officeDocument/2006/customXml" ds:itemID="{AACD5996-3F1C-45FF-89D5-4E80ADD31CA2}">
-  <ds:schemaRefs>
-    <ds:schemaRef ds:uri="http://schemas.microsoft.com/office/2006/metadata/properties"/>
-    <ds:schemaRef ds:uri="http://schemas.microsoft.com/office/infopath/2007/PartnerControls"/>
-    <ds:schemaRef ds:uri="29603b62-04f0-417a-887c-030c32f5a531"/>
-  </ds:schemaRefs>
-</ds:datastoreItem>
-</file>
-
 <file path=customXml/itemProps4.xml><?xml version="1.0" encoding="utf-8"?>
-<ds:datastoreItem xmlns:ds="http://schemas.openxmlformats.org/officeDocument/2006/customXml" ds:itemID="{5F5A3C23-0073-49F3-8819-53DC63D44867}">
+<ds:datastoreItem xmlns:ds="http://schemas.openxmlformats.org/officeDocument/2006/customXml" ds:itemID="{71CE357F-21D9-4231-9390-2A50E40F6626}">
   <ds:schemaRefs>
     <ds:schemaRef ds:uri="http://schemas.openxmlformats.org/officeDocument/2006/bibliography"/>
   </ds:schemaRefs>

</xml_diff>